<commit_message>
Add solution for "Spring Boot - Dev Tools and Actuator"
- Update Course lecture
- Refactor spring project 1 and 2
</commit_message>
<xml_diff>
--- a/Course lecture 4.docx
+++ b/Course lecture 4.docx
@@ -101,57 +101,29 @@
           <w:szCs w:val="28"/>
           <w:lang w:val="en-US"/>
         </w:rPr>
-        <w:t xml:space="preserve">Perform auto-configuration based on props files and JAR </w:t>
-      </w:r>
-      <w:proofErr w:type="spellStart"/>
-      <w:r>
-        <w:rPr>
-          <w:sz w:val="28"/>
-          <w:szCs w:val="28"/>
-          <w:lang w:val="en-US"/>
-        </w:rPr>
-        <w:t>classpath</w:t>
-      </w:r>
-      <w:proofErr w:type="spellEnd"/>
-    </w:p>
-    <w:p>
-      <w:pPr>
-        <w:pStyle w:val="a3"/>
-        <w:numPr>
-          <w:ilvl w:val="0"/>
-          <w:numId w:val="1"/>
-        </w:numPr>
-        <w:rPr>
-          <w:sz w:val="28"/>
-          <w:szCs w:val="28"/>
-          <w:lang w:val="en-US"/>
-        </w:rPr>
-      </w:pPr>
-      <w:r>
-        <w:rPr>
-          <w:sz w:val="28"/>
-          <w:szCs w:val="28"/>
-          <w:lang w:val="en-US"/>
-        </w:rPr>
-        <w:t xml:space="preserve">Help to resolve dependency conflicts (Maven or </w:t>
-      </w:r>
-      <w:proofErr w:type="spellStart"/>
-      <w:r>
-        <w:rPr>
-          <w:sz w:val="28"/>
-          <w:szCs w:val="28"/>
-          <w:lang w:val="en-US"/>
-        </w:rPr>
-        <w:t>Gradle</w:t>
-      </w:r>
-      <w:proofErr w:type="spellEnd"/>
-      <w:r>
-        <w:rPr>
-          <w:sz w:val="28"/>
-          <w:szCs w:val="28"/>
-          <w:lang w:val="en-US"/>
-        </w:rPr>
-        <w:t>)</w:t>
+        <w:t>Perform auto-configuration based on props files and JAR classpath</w:t>
+      </w:r>
+    </w:p>
+    <w:p>
+      <w:pPr>
+        <w:pStyle w:val="a3"/>
+        <w:numPr>
+          <w:ilvl w:val="0"/>
+          <w:numId w:val="1"/>
+        </w:numPr>
+        <w:rPr>
+          <w:sz w:val="28"/>
+          <w:szCs w:val="28"/>
+          <w:lang w:val="en-US"/>
+        </w:rPr>
+      </w:pPr>
+      <w:r>
+        <w:rPr>
+          <w:sz w:val="28"/>
+          <w:szCs w:val="28"/>
+          <w:lang w:val="en-US"/>
+        </w:rPr>
+        <w:t>Help to resolve dependency conflicts (Maven or Gradle)</w:t>
       </w:r>
     </w:p>
     <w:p>
@@ -278,25 +250,7 @@
           <w:szCs w:val="28"/>
           <w:lang w:val="en-US"/>
         </w:rPr>
-        <w:t xml:space="preserve">Spring </w:t>
-      </w:r>
-      <w:proofErr w:type="spellStart"/>
-      <w:r>
-        <w:rPr>
-          <w:sz w:val="28"/>
-          <w:szCs w:val="28"/>
-          <w:lang w:val="en-US"/>
-        </w:rPr>
-        <w:t>Initializr</w:t>
-      </w:r>
-      <w:proofErr w:type="spellEnd"/>
-      <w:r>
-        <w:rPr>
-          <w:sz w:val="28"/>
-          <w:szCs w:val="28"/>
-          <w:lang w:val="en-US"/>
-        </w:rPr>
-        <w:t xml:space="preserve"> (start.spring.io)</w:t>
+        <w:t>Spring Initializr (start.spring.io)</w:t>
       </w:r>
     </w:p>
     <w:p>
@@ -362,25 +316,7 @@
           <w:szCs w:val="28"/>
           <w:lang w:val="en-US"/>
         </w:rPr>
-        <w:t xml:space="preserve">Creates a Maven / </w:t>
-      </w:r>
-      <w:proofErr w:type="spellStart"/>
-      <w:r>
-        <w:rPr>
-          <w:sz w:val="28"/>
-          <w:szCs w:val="28"/>
-          <w:lang w:val="en-US"/>
-        </w:rPr>
-        <w:t>Gradle</w:t>
-      </w:r>
-      <w:proofErr w:type="spellEnd"/>
-      <w:r>
-        <w:rPr>
-          <w:sz w:val="28"/>
-          <w:szCs w:val="28"/>
-          <w:lang w:val="en-US"/>
-        </w:rPr>
-        <w:t xml:space="preserve"> project</w:t>
+        <w:t>Creates a Maven / Gradle project</w:t>
       </w:r>
     </w:p>
     <w:p>
@@ -463,96 +399,24 @@
           <w:szCs w:val="28"/>
           <w:lang w:val="en-US"/>
         </w:rPr>
-        <w:t xml:space="preserve">Deploy WAR file to an external server: Tomcat, </w:t>
-      </w:r>
-      <w:proofErr w:type="spellStart"/>
-      <w:r>
-        <w:rPr>
-          <w:sz w:val="28"/>
-          <w:szCs w:val="28"/>
-          <w:lang w:val="en-US"/>
-        </w:rPr>
-        <w:t>JBoss</w:t>
-      </w:r>
-      <w:proofErr w:type="spellEnd"/>
-      <w:r>
-        <w:rPr>
-          <w:sz w:val="28"/>
-          <w:szCs w:val="28"/>
-          <w:lang w:val="en-US"/>
-        </w:rPr>
-        <w:t xml:space="preserve">, WebSphere </w:t>
-      </w:r>
-      <w:proofErr w:type="spellStart"/>
-      <w:r>
-        <w:rPr>
-          <w:sz w:val="28"/>
-          <w:szCs w:val="28"/>
-          <w:lang w:val="en-US"/>
-        </w:rPr>
-        <w:t>etc</w:t>
-      </w:r>
-      <w:proofErr w:type="spellEnd"/>
-      <w:r>
-        <w:rPr>
-          <w:sz w:val="28"/>
-          <w:szCs w:val="28"/>
-          <w:lang w:val="en-US"/>
-        </w:rPr>
-        <w:t xml:space="preserve"> …</w:t>
-      </w:r>
-    </w:p>
-    <w:p>
-      <w:pPr>
-        <w:rPr>
-          <w:sz w:val="28"/>
-          <w:szCs w:val="28"/>
-          <w:lang w:val="en-US"/>
-        </w:rPr>
-      </w:pPr>
-      <w:r>
-        <w:rPr>
-          <w:sz w:val="28"/>
-          <w:szCs w:val="28"/>
-          <w:lang w:val="en-US"/>
-        </w:rPr>
-        <w:t xml:space="preserve">Note 1: Once you do Spring Boot </w:t>
-      </w:r>
-      <w:proofErr w:type="spellStart"/>
-      <w:r>
-        <w:rPr>
-          <w:sz w:val="28"/>
-          <w:szCs w:val="28"/>
-          <w:lang w:val="en-US"/>
-        </w:rPr>
-        <w:t>configs</w:t>
-      </w:r>
-      <w:proofErr w:type="spellEnd"/>
-      <w:r>
-        <w:rPr>
-          <w:sz w:val="28"/>
-          <w:szCs w:val="28"/>
-          <w:lang w:val="en-US"/>
-        </w:rPr>
-        <w:t xml:space="preserve"> then you make use of regular </w:t>
-      </w:r>
-      <w:proofErr w:type="gramStart"/>
-      <w:r>
-        <w:rPr>
-          <w:sz w:val="28"/>
-          <w:szCs w:val="28"/>
-          <w:lang w:val="en-US"/>
-        </w:rPr>
-        <w:t>Spring</w:t>
-      </w:r>
-      <w:proofErr w:type="gramEnd"/>
-      <w:r>
-        <w:rPr>
-          <w:sz w:val="28"/>
-          <w:szCs w:val="28"/>
-          <w:lang w:val="en-US"/>
-        </w:rPr>
-        <w:t xml:space="preserve"> coding</w:t>
+        <w:t>Deploy WAR file to an external server: Tomcat, JBoss, WebSphere etc …</w:t>
+      </w:r>
+    </w:p>
+    <w:p>
+      <w:pPr>
+        <w:rPr>
+          <w:sz w:val="28"/>
+          <w:szCs w:val="28"/>
+          <w:lang w:val="en-US"/>
+        </w:rPr>
+      </w:pPr>
+      <w:r>
+        <w:rPr>
+          <w:sz w:val="28"/>
+          <w:szCs w:val="28"/>
+          <w:lang w:val="en-US"/>
+        </w:rPr>
+        <w:t>Note 1: Once you do Spring Boot configs then you make use of regular Spring coding</w:t>
       </w:r>
     </w:p>
     <w:p>
@@ -591,18 +455,8 @@
           <w:szCs w:val="28"/>
           <w:lang w:val="en-US"/>
         </w:rPr>
-        <w:t xml:space="preserve">Configure project at Spring </w:t>
-      </w:r>
-      <w:proofErr w:type="spellStart"/>
-      <w:r>
-        <w:rPr>
-          <w:sz w:val="28"/>
-          <w:szCs w:val="28"/>
-          <w:lang w:val="en-US"/>
-        </w:rPr>
-        <w:t>initializr</w:t>
-      </w:r>
-      <w:proofErr w:type="spellEnd"/>
+        <w:t>Configure project at Spring initializr</w:t>
+      </w:r>
     </w:p>
     <w:p>
       <w:pPr>
@@ -684,27 +538,7 @@
           <w:szCs w:val="28"/>
           <w:lang w:val="en-US"/>
         </w:rPr>
-        <w:t xml:space="preserve">Maven Wrapper Files. </w:t>
-      </w:r>
-      <w:proofErr w:type="spellStart"/>
-      <w:proofErr w:type="gramStart"/>
-      <w:r>
-        <w:rPr>
-          <w:sz w:val="28"/>
-          <w:szCs w:val="28"/>
-          <w:lang w:val="en-US"/>
-        </w:rPr>
-        <w:t>mvnw</w:t>
-      </w:r>
-      <w:proofErr w:type="spellEnd"/>
-      <w:proofErr w:type="gramEnd"/>
-      <w:r>
-        <w:rPr>
-          <w:sz w:val="28"/>
-          <w:szCs w:val="28"/>
-          <w:lang w:val="en-US"/>
-        </w:rPr>
-        <w:t xml:space="preserve"> allows you to run a Maven project. Two files provided:</w:t>
+        <w:t>Maven Wrapper Files. mvnw allows you to run a Maven project. Two files provided:</w:t>
       </w:r>
     </w:p>
     <w:p>
@@ -781,36 +615,17 @@
           <w:szCs w:val="28"/>
           <w:lang w:val="en-US"/>
         </w:rPr>
-        <w:t xml:space="preserve">If you already have Maven installed, you </w:t>
-      </w:r>
-      <w:proofErr w:type="gramStart"/>
-      <w:r>
-        <w:rPr>
-          <w:sz w:val="28"/>
-          <w:szCs w:val="28"/>
-          <w:lang w:val="en-US"/>
-        </w:rPr>
-        <w:t>don’t</w:t>
-      </w:r>
-      <w:proofErr w:type="gramEnd"/>
-      <w:r>
-        <w:rPr>
-          <w:sz w:val="28"/>
-          <w:szCs w:val="28"/>
-          <w:lang w:val="en-US"/>
-        </w:rPr>
-        <w:t xml:space="preserve"> need these files</w:t>
-      </w:r>
-    </w:p>
-    <w:p>
-      <w:pPr>
-        <w:rPr>
-          <w:sz w:val="28"/>
-          <w:szCs w:val="28"/>
-          <w:lang w:val="en-US"/>
-        </w:rPr>
-      </w:pPr>
-      <w:proofErr w:type="gramStart"/>
+        <w:t>If you already have Maven installed, you don’t need these files</w:t>
+      </w:r>
+    </w:p>
+    <w:p>
+      <w:pPr>
+        <w:rPr>
+          <w:sz w:val="28"/>
+          <w:szCs w:val="28"/>
+          <w:lang w:val="en-US"/>
+        </w:rPr>
+      </w:pPr>
       <w:r>
         <w:rPr>
           <w:sz w:val="28"/>
@@ -818,34 +633,7 @@
           <w:lang w:val="en-US"/>
         </w:rPr>
         <w:lastRenderedPageBreak/>
-        <w:t>pom.xml</w:t>
-      </w:r>
-      <w:proofErr w:type="gramEnd"/>
-      <w:r>
-        <w:rPr>
-          <w:sz w:val="28"/>
-          <w:szCs w:val="28"/>
-          <w:lang w:val="en-US"/>
-        </w:rPr>
-        <w:t xml:space="preserve"> includes info that you entered in initializer. There is also </w:t>
-      </w:r>
-      <w:proofErr w:type="spellStart"/>
-      <w:r>
-        <w:rPr>
-          <w:sz w:val="28"/>
-          <w:szCs w:val="28"/>
-          <w:lang w:val="en-US"/>
-        </w:rPr>
-        <w:t>springframework.boot</w:t>
-      </w:r>
-      <w:proofErr w:type="spellEnd"/>
-      <w:r>
-        <w:rPr>
-          <w:sz w:val="28"/>
-          <w:szCs w:val="28"/>
-          <w:lang w:val="en-US"/>
-        </w:rPr>
-        <w:t xml:space="preserve"> plugin</w:t>
+        <w:t>pom.xml includes info that you entered in initializer. There is also springframework.boot plugin</w:t>
       </w:r>
     </w:p>
     <w:p>
@@ -878,23 +666,13 @@
           <w:lang w:val="en-US"/>
         </w:rPr>
       </w:pPr>
-      <w:proofErr w:type="spellStart"/>
-      <w:r>
-        <w:rPr>
-          <w:sz w:val="28"/>
-          <w:szCs w:val="28"/>
-          <w:lang w:val="en-US"/>
-        </w:rPr>
-        <w:t>mvn</w:t>
-      </w:r>
-      <w:proofErr w:type="spellEnd"/>
-      <w:r>
-        <w:rPr>
-          <w:sz w:val="28"/>
-          <w:szCs w:val="28"/>
-          <w:lang w:val="en-US"/>
-        </w:rPr>
-        <w:t xml:space="preserve"> package</w:t>
+      <w:r>
+        <w:rPr>
+          <w:sz w:val="28"/>
+          <w:szCs w:val="28"/>
+          <w:lang w:val="en-US"/>
+        </w:rPr>
+        <w:t>mvn package</w:t>
       </w:r>
     </w:p>
     <w:p>
@@ -910,159 +688,75 @@
           <w:lang w:val="en-US"/>
         </w:rPr>
       </w:pPr>
-      <w:proofErr w:type="spellStart"/>
-      <w:r>
-        <w:rPr>
-          <w:sz w:val="28"/>
-          <w:szCs w:val="28"/>
-          <w:lang w:val="en-US"/>
-        </w:rPr>
-        <w:t>mvn</w:t>
-      </w:r>
-      <w:proofErr w:type="spellEnd"/>
-      <w:r>
-        <w:rPr>
-          <w:sz w:val="28"/>
-          <w:szCs w:val="28"/>
-          <w:lang w:val="en-US"/>
-        </w:rPr>
-        <w:t xml:space="preserve"> </w:t>
-      </w:r>
-      <w:proofErr w:type="spellStart"/>
-      <w:r>
-        <w:rPr>
-          <w:sz w:val="28"/>
-          <w:szCs w:val="28"/>
-          <w:lang w:val="en-US"/>
-        </w:rPr>
-        <w:t>spring-boot:run</w:t>
-      </w:r>
-      <w:proofErr w:type="spellEnd"/>
-    </w:p>
-    <w:p>
-      <w:pPr>
-        <w:rPr>
-          <w:sz w:val="28"/>
-          <w:szCs w:val="28"/>
-          <w:lang w:val="en-US"/>
-        </w:rPr>
-      </w:pPr>
-      <w:r>
-        <w:rPr>
-          <w:sz w:val="28"/>
-          <w:szCs w:val="28"/>
-          <w:lang w:val="en-US"/>
-        </w:rPr>
-        <w:t>@</w:t>
-      </w:r>
-      <w:proofErr w:type="spellStart"/>
-      <w:r>
-        <w:rPr>
-          <w:sz w:val="28"/>
-          <w:szCs w:val="28"/>
-          <w:lang w:val="en-US"/>
-        </w:rPr>
-        <w:t>SpringBootApplication</w:t>
-      </w:r>
-      <w:proofErr w:type="spellEnd"/>
-      <w:r>
-        <w:rPr>
-          <w:sz w:val="28"/>
-          <w:szCs w:val="28"/>
-          <w:lang w:val="en-US"/>
-        </w:rPr>
-        <w:t xml:space="preserve"> annotation enables:</w:t>
-      </w:r>
-    </w:p>
-    <w:p>
-      <w:pPr>
-        <w:pStyle w:val="a3"/>
-        <w:numPr>
-          <w:ilvl w:val="0"/>
-          <w:numId w:val="1"/>
-        </w:numPr>
-        <w:rPr>
-          <w:sz w:val="28"/>
-          <w:szCs w:val="28"/>
-          <w:lang w:val="en-US"/>
-        </w:rPr>
-      </w:pPr>
-      <w:r>
-        <w:rPr>
-          <w:sz w:val="28"/>
-          <w:szCs w:val="28"/>
-          <w:lang w:val="en-US"/>
-        </w:rPr>
-        <w:t>Auto configuration (@</w:t>
-      </w:r>
-      <w:proofErr w:type="spellStart"/>
-      <w:r>
-        <w:rPr>
-          <w:sz w:val="28"/>
-          <w:szCs w:val="28"/>
-          <w:lang w:val="en-US"/>
-        </w:rPr>
-        <w:t>EnableAutoConfiguration</w:t>
-      </w:r>
-      <w:proofErr w:type="spellEnd"/>
-      <w:r>
-        <w:rPr>
-          <w:sz w:val="28"/>
-          <w:szCs w:val="28"/>
-          <w:lang w:val="en-US"/>
-        </w:rPr>
-        <w:t>)</w:t>
-      </w:r>
-    </w:p>
-    <w:p>
-      <w:pPr>
-        <w:pStyle w:val="a3"/>
-        <w:numPr>
-          <w:ilvl w:val="0"/>
-          <w:numId w:val="1"/>
-        </w:numPr>
-        <w:rPr>
-          <w:sz w:val="28"/>
-          <w:szCs w:val="28"/>
-          <w:lang w:val="en-US"/>
-        </w:rPr>
-      </w:pPr>
-      <w:r>
-        <w:rPr>
-          <w:sz w:val="28"/>
-          <w:szCs w:val="28"/>
-          <w:lang w:val="en-US"/>
-        </w:rPr>
-        <w:t>Component scanning (@</w:t>
-      </w:r>
-      <w:proofErr w:type="spellStart"/>
-      <w:r>
-        <w:rPr>
-          <w:sz w:val="28"/>
-          <w:szCs w:val="28"/>
-          <w:lang w:val="en-US"/>
-        </w:rPr>
-        <w:t>ComponentScan</w:t>
-      </w:r>
-      <w:proofErr w:type="spellEnd"/>
-      <w:r>
-        <w:rPr>
-          <w:sz w:val="28"/>
-          <w:szCs w:val="28"/>
-          <w:lang w:val="en-US"/>
-        </w:rPr>
-        <w:t xml:space="preserve">) of current package and </w:t>
-      </w:r>
-      <w:proofErr w:type="spellStart"/>
-      <w:r>
-        <w:rPr>
-          <w:sz w:val="28"/>
-          <w:szCs w:val="28"/>
-          <w:lang w:val="en-US"/>
-        </w:rPr>
-        <w:t>subpackages</w:t>
-      </w:r>
-      <w:proofErr w:type="spellEnd"/>
+      <w:r>
+        <w:rPr>
+          <w:sz w:val="28"/>
+          <w:szCs w:val="28"/>
+          <w:lang w:val="en-US"/>
+        </w:rPr>
+        <w:t>mvn spring-boot:run</w:t>
+      </w:r>
+    </w:p>
+    <w:p>
+      <w:pPr>
+        <w:rPr>
+          <w:sz w:val="28"/>
+          <w:szCs w:val="28"/>
+          <w:lang w:val="en-US"/>
+        </w:rPr>
+      </w:pPr>
+      <w:r>
+        <w:rPr>
+          <w:sz w:val="28"/>
+          <w:szCs w:val="28"/>
+          <w:lang w:val="en-US"/>
+        </w:rPr>
+        <w:t>@SpringBootApplication annotation enables:</w:t>
+      </w:r>
+    </w:p>
+    <w:p>
+      <w:pPr>
+        <w:pStyle w:val="a3"/>
+        <w:numPr>
+          <w:ilvl w:val="0"/>
+          <w:numId w:val="1"/>
+        </w:numPr>
+        <w:rPr>
+          <w:sz w:val="28"/>
+          <w:szCs w:val="28"/>
+          <w:lang w:val="en-US"/>
+        </w:rPr>
+      </w:pPr>
+      <w:r>
+        <w:rPr>
+          <w:sz w:val="28"/>
+          <w:szCs w:val="28"/>
+          <w:lang w:val="en-US"/>
+        </w:rPr>
+        <w:t>Auto configuration (@EnableAutoConfiguration)</w:t>
+      </w:r>
+    </w:p>
+    <w:p>
+      <w:pPr>
+        <w:pStyle w:val="a3"/>
+        <w:numPr>
+          <w:ilvl w:val="0"/>
+          <w:numId w:val="1"/>
+        </w:numPr>
+        <w:rPr>
+          <w:sz w:val="28"/>
+          <w:szCs w:val="28"/>
+          <w:lang w:val="en-US"/>
+        </w:rPr>
+      </w:pPr>
+      <w:r>
+        <w:rPr>
+          <w:sz w:val="28"/>
+          <w:szCs w:val="28"/>
+          <w:lang w:val="en-US"/>
+        </w:rPr>
+        <w:t>Component scanning (@ComponentScan) of current package and subpackages</w:t>
+      </w:r>
     </w:p>
     <w:p>
       <w:pPr>
@@ -1094,23 +788,13 @@
           <w:lang w:val="en-US"/>
         </w:rPr>
       </w:pPr>
-      <w:proofErr w:type="spellStart"/>
-      <w:r>
-        <w:rPr>
-          <w:sz w:val="28"/>
-          <w:szCs w:val="28"/>
-          <w:lang w:val="en-US"/>
-        </w:rPr>
-        <w:t>SpringApplication</w:t>
-      </w:r>
-      <w:proofErr w:type="spellEnd"/>
-      <w:r>
-        <w:rPr>
-          <w:sz w:val="28"/>
-          <w:szCs w:val="28"/>
-          <w:lang w:val="en-US"/>
-        </w:rPr>
-        <w:t xml:space="preserve"> class is bootstrap your application:</w:t>
+      <w:r>
+        <w:rPr>
+          <w:sz w:val="28"/>
+          <w:szCs w:val="28"/>
+          <w:lang w:val="en-US"/>
+        </w:rPr>
+        <w:t>SpringApplication class is bootstrap your application:</w:t>
       </w:r>
     </w:p>
     <w:p>
@@ -1128,62 +812,7 @@
           <w:lang w:val="en-US"/>
         </w:rPr>
         <w:tab/>
-      </w:r>
-      <w:proofErr w:type="spellStart"/>
-      <w:proofErr w:type="gramStart"/>
-      <w:r>
-        <w:rPr>
-          <w:sz w:val="28"/>
-          <w:szCs w:val="28"/>
-          <w:lang w:val="en-US"/>
-        </w:rPr>
-        <w:t>SpringApplication.run</w:t>
-      </w:r>
-      <w:proofErr w:type="spellEnd"/>
-      <w:r>
-        <w:rPr>
-          <w:sz w:val="28"/>
-          <w:szCs w:val="28"/>
-          <w:lang w:val="en-US"/>
-        </w:rPr>
-        <w:t>(</w:t>
-      </w:r>
-      <w:proofErr w:type="spellStart"/>
-      <w:proofErr w:type="gramEnd"/>
-      <w:r>
-        <w:rPr>
-          <w:sz w:val="28"/>
-          <w:szCs w:val="28"/>
-          <w:lang w:val="en-US"/>
-        </w:rPr>
-        <w:t>MycoolApplication.class</w:t>
-      </w:r>
-      <w:proofErr w:type="spellEnd"/>
-      <w:r>
-        <w:rPr>
-          <w:sz w:val="28"/>
-          <w:szCs w:val="28"/>
-          <w:lang w:val="en-US"/>
-        </w:rPr>
-        <w:t xml:space="preserve">, </w:t>
-      </w:r>
-      <w:proofErr w:type="spellStart"/>
-      <w:r>
-        <w:rPr>
-          <w:sz w:val="28"/>
-          <w:szCs w:val="28"/>
-          <w:lang w:val="en-US"/>
-        </w:rPr>
-        <w:t>args</w:t>
-      </w:r>
-      <w:proofErr w:type="spellEnd"/>
-      <w:r>
-        <w:rPr>
-          <w:sz w:val="28"/>
-          <w:szCs w:val="28"/>
-          <w:lang w:val="en-US"/>
-        </w:rPr>
-        <w:t>)</w:t>
+        <w:t>SpringApplication.run(MycoolApplication.class, args)</w:t>
       </w:r>
     </w:p>
     <w:p>
@@ -1244,25 +873,7 @@
           <w:szCs w:val="28"/>
           <w:lang w:val="en-US"/>
         </w:rPr>
-        <w:t xml:space="preserve">Allows you to </w:t>
-      </w:r>
-      <w:proofErr w:type="spellStart"/>
-      <w:r>
-        <w:rPr>
-          <w:sz w:val="28"/>
-          <w:szCs w:val="28"/>
-          <w:lang w:val="en-US"/>
-        </w:rPr>
-        <w:t>leverahe</w:t>
-      </w:r>
-      <w:proofErr w:type="spellEnd"/>
-      <w:r>
-        <w:rPr>
-          <w:sz w:val="28"/>
-          <w:szCs w:val="28"/>
-          <w:lang w:val="en-US"/>
-        </w:rPr>
-        <w:t xml:space="preserve"> default component scanning</w:t>
+        <w:t>Allows you to leverahe default component scanning</w:t>
       </w:r>
     </w:p>
     <w:p>
@@ -1318,142 +929,58 @@
           <w:szCs w:val="28"/>
           <w:lang w:val="en-US"/>
         </w:rPr>
-        <w:t xml:space="preserve"> </w:t>
-      </w:r>
-      <w:proofErr w:type="spellStart"/>
-      <w:proofErr w:type="gramStart"/>
-      <w:r>
-        <w:rPr>
-          <w:sz w:val="28"/>
-          <w:szCs w:val="28"/>
-          <w:lang w:val="en-US"/>
-        </w:rPr>
-        <w:t>scanPackeages</w:t>
-      </w:r>
-      <w:proofErr w:type="spellEnd"/>
-      <w:proofErr w:type="gramEnd"/>
-      <w:r>
-        <w:rPr>
-          <w:sz w:val="28"/>
-          <w:szCs w:val="28"/>
-          <w:lang w:val="en-US"/>
-        </w:rPr>
-        <w:t>={“”,””}</w:t>
-      </w:r>
-    </w:p>
-    <w:p>
-      <w:pPr>
-        <w:rPr>
-          <w:sz w:val="28"/>
-          <w:szCs w:val="28"/>
-          <w:lang w:val="en-US"/>
-        </w:rPr>
-      </w:pPr>
-      <w:r>
-        <w:rPr>
-          <w:sz w:val="28"/>
-          <w:szCs w:val="28"/>
-          <w:lang w:val="en-US"/>
-        </w:rPr>
-        <w:t xml:space="preserve">By default, </w:t>
-      </w:r>
-      <w:proofErr w:type="gramStart"/>
-      <w:r>
-        <w:rPr>
-          <w:sz w:val="28"/>
-          <w:szCs w:val="28"/>
-          <w:lang w:val="en-US"/>
-        </w:rPr>
-        <w:t>Spring</w:t>
-      </w:r>
-      <w:proofErr w:type="gramEnd"/>
-      <w:r>
-        <w:rPr>
-          <w:sz w:val="28"/>
-          <w:szCs w:val="28"/>
-          <w:lang w:val="en-US"/>
-        </w:rPr>
-        <w:t xml:space="preserve"> boot will load properties from: </w:t>
-      </w:r>
-      <w:proofErr w:type="spellStart"/>
-      <w:r>
-        <w:rPr>
-          <w:sz w:val="28"/>
-          <w:szCs w:val="28"/>
-          <w:lang w:val="en-US"/>
-        </w:rPr>
-        <w:t>application.properties</w:t>
-      </w:r>
-      <w:proofErr w:type="spellEnd"/>
-      <w:r>
-        <w:rPr>
-          <w:sz w:val="28"/>
-          <w:szCs w:val="28"/>
-          <w:lang w:val="en-US"/>
-        </w:rPr>
-        <w:t>. You can use this file in application using injection:</w:t>
-      </w:r>
-    </w:p>
-    <w:p>
-      <w:pPr>
-        <w:rPr>
-          <w:sz w:val="28"/>
-          <w:szCs w:val="28"/>
-          <w:lang w:val="en-US"/>
-        </w:rPr>
-      </w:pPr>
-      <w:proofErr w:type="gramStart"/>
-      <w:r>
-        <w:rPr>
-          <w:sz w:val="28"/>
-          <w:szCs w:val="28"/>
-          <w:lang w:val="en-US"/>
-        </w:rPr>
-        <w:t>@Value(</w:t>
-      </w:r>
-      <w:proofErr w:type="gramEnd"/>
-      <w:r>
-        <w:rPr>
-          <w:sz w:val="28"/>
-          <w:szCs w:val="28"/>
-          <w:lang w:val="en-US"/>
-        </w:rPr>
-        <w:t>“${coach.name}”)</w:t>
-      </w:r>
-    </w:p>
-    <w:p>
-      <w:pPr>
-        <w:rPr>
-          <w:sz w:val="28"/>
-          <w:szCs w:val="28"/>
-          <w:lang w:val="en-US"/>
-        </w:rPr>
-      </w:pPr>
-      <w:r>
-        <w:rPr>
-          <w:sz w:val="28"/>
-          <w:szCs w:val="28"/>
-          <w:lang w:val="en-US"/>
-        </w:rPr>
-        <w:t xml:space="preserve">Private String </w:t>
-      </w:r>
-      <w:proofErr w:type="spellStart"/>
-      <w:r>
-        <w:rPr>
-          <w:sz w:val="28"/>
-          <w:szCs w:val="28"/>
-          <w:lang w:val="en-US"/>
-        </w:rPr>
-        <w:t>coachName</w:t>
-      </w:r>
-      <w:proofErr w:type="spellEnd"/>
-      <w:r>
-        <w:rPr>
-          <w:sz w:val="28"/>
-          <w:szCs w:val="28"/>
-          <w:lang w:val="en-US"/>
-        </w:rPr>
-        <w:t>;</w:t>
+        <w:t xml:space="preserve"> scanPackeages={“”,””}</w:t>
+      </w:r>
+    </w:p>
+    <w:p>
+      <w:pPr>
+        <w:rPr>
+          <w:sz w:val="28"/>
+          <w:szCs w:val="28"/>
+          <w:lang w:val="en-US"/>
+        </w:rPr>
+      </w:pPr>
+      <w:r>
+        <w:rPr>
+          <w:sz w:val="28"/>
+          <w:szCs w:val="28"/>
+          <w:lang w:val="en-US"/>
+        </w:rPr>
+        <w:t>By default, Spring boot will load properties from: application.properties. You can use this file in application using injection:</w:t>
+      </w:r>
+    </w:p>
+    <w:p>
+      <w:pPr>
+        <w:rPr>
+          <w:sz w:val="28"/>
+          <w:szCs w:val="28"/>
+          <w:lang w:val="en-US"/>
+        </w:rPr>
+      </w:pPr>
+      <w:r>
+        <w:rPr>
+          <w:sz w:val="28"/>
+          <w:szCs w:val="28"/>
+          <w:lang w:val="en-US"/>
+        </w:rPr>
+        <w:t>@Value(“${coach.name}”)</w:t>
+      </w:r>
+    </w:p>
+    <w:p>
+      <w:pPr>
+        <w:rPr>
+          <w:sz w:val="28"/>
+          <w:szCs w:val="28"/>
+          <w:lang w:val="en-US"/>
+        </w:rPr>
+      </w:pPr>
+      <w:r>
+        <w:rPr>
+          <w:sz w:val="28"/>
+          <w:szCs w:val="28"/>
+          <w:lang w:val="en-US"/>
+        </w:rPr>
+        <w:t>Private String coachName;</w:t>
       </w:r>
     </w:p>
     <w:p>
@@ -1487,61 +1014,7 @@
           <w:szCs w:val="28"/>
           <w:lang w:val="en-US"/>
         </w:rPr>
-        <w:t>Do not use source/main/</w:t>
-      </w:r>
-      <w:proofErr w:type="spellStart"/>
-      <w:r>
-        <w:rPr>
-          <w:sz w:val="28"/>
-          <w:szCs w:val="28"/>
-          <w:lang w:val="en-US"/>
-        </w:rPr>
-        <w:t>webapp</w:t>
-      </w:r>
-      <w:proofErr w:type="spellEnd"/>
-      <w:r>
-        <w:rPr>
-          <w:sz w:val="28"/>
-          <w:szCs w:val="28"/>
-          <w:lang w:val="en-US"/>
-        </w:rPr>
-        <w:t xml:space="preserve"> directory if your application </w:t>
-      </w:r>
-      <w:proofErr w:type="gramStart"/>
-      <w:r>
-        <w:rPr>
-          <w:sz w:val="28"/>
-          <w:szCs w:val="28"/>
-          <w:lang w:val="en-US"/>
-        </w:rPr>
-        <w:t>is packaged</w:t>
-      </w:r>
-      <w:proofErr w:type="gramEnd"/>
-      <w:r>
-        <w:rPr>
-          <w:sz w:val="28"/>
-          <w:szCs w:val="28"/>
-          <w:lang w:val="en-US"/>
-        </w:rPr>
-        <w:t xml:space="preserve"> as a JAR. Although this is a standard Maven directory, it works only with WAR packaging. </w:t>
-      </w:r>
-      <w:proofErr w:type="gramStart"/>
-      <w:r>
-        <w:rPr>
-          <w:sz w:val="28"/>
-          <w:szCs w:val="28"/>
-          <w:lang w:val="en-US"/>
-        </w:rPr>
-        <w:t>It is silently ignored by most build tools</w:t>
-      </w:r>
-      <w:proofErr w:type="gramEnd"/>
-      <w:r>
-        <w:rPr>
-          <w:sz w:val="28"/>
-          <w:szCs w:val="28"/>
-          <w:lang w:val="en-US"/>
-        </w:rPr>
-        <w:t xml:space="preserve"> if you generate a JAR.</w:t>
+        <w:t>Do not use source/main/webapp directory if your application is packaged as a JAR. Although this is a standard Maven directory, it works only with WAR packaging. It is silently ignored by most build tools if you generate a JAR.</w:t>
       </w:r>
     </w:p>
     <w:p>
@@ -1574,7 +1047,6 @@
           <w:lang w:val="en-US"/>
         </w:rPr>
       </w:pPr>
-      <w:proofErr w:type="spellStart"/>
       <w:r>
         <w:rPr>
           <w:sz w:val="28"/>
@@ -1584,22 +1056,20 @@
         <w:lastRenderedPageBreak/>
         <w:t>FreeMarker</w:t>
       </w:r>
-      <w:proofErr w:type="spellEnd"/>
-    </w:p>
-    <w:p>
-      <w:pPr>
-        <w:pStyle w:val="a3"/>
-        <w:numPr>
-          <w:ilvl w:val="0"/>
-          <w:numId w:val="1"/>
-        </w:numPr>
-        <w:rPr>
-          <w:sz w:val="28"/>
-          <w:szCs w:val="28"/>
-          <w:lang w:val="en-US"/>
-        </w:rPr>
-      </w:pPr>
-      <w:proofErr w:type="spellStart"/>
+    </w:p>
+    <w:p>
+      <w:pPr>
+        <w:pStyle w:val="a3"/>
+        <w:numPr>
+          <w:ilvl w:val="0"/>
+          <w:numId w:val="1"/>
+        </w:numPr>
+        <w:rPr>
+          <w:sz w:val="28"/>
+          <w:szCs w:val="28"/>
+          <w:lang w:val="en-US"/>
+        </w:rPr>
+      </w:pPr>
       <w:r>
         <w:rPr>
           <w:sz w:val="28"/>
@@ -1608,7 +1078,6 @@
         </w:rPr>
         <w:t>Thymleaf</w:t>
       </w:r>
-      <w:proofErr w:type="spellEnd"/>
     </w:p>
     <w:p>
       <w:pPr>
@@ -1646,61 +1115,7 @@
           <w:szCs w:val="28"/>
           <w:lang w:val="en-US"/>
         </w:rPr>
-        <w:t xml:space="preserve">Spring Boot Starters a curated list of Maven dependencies. A collection of dependencies grouped together. Tested and verified by the </w:t>
-      </w:r>
-      <w:proofErr w:type="gramStart"/>
-      <w:r>
-        <w:rPr>
-          <w:sz w:val="28"/>
-          <w:szCs w:val="28"/>
-          <w:lang w:val="en-US"/>
-        </w:rPr>
-        <w:t>Spring</w:t>
-      </w:r>
-      <w:proofErr w:type="gramEnd"/>
-      <w:r>
-        <w:rPr>
-          <w:sz w:val="28"/>
-          <w:szCs w:val="28"/>
-          <w:lang w:val="en-US"/>
-        </w:rPr>
-        <w:t xml:space="preserve"> development team. Makes it much easier for the developer to get started with </w:t>
-      </w:r>
-      <w:proofErr w:type="gramStart"/>
-      <w:r>
-        <w:rPr>
-          <w:sz w:val="28"/>
-          <w:szCs w:val="28"/>
-          <w:lang w:val="en-US"/>
-        </w:rPr>
-        <w:t>Spring</w:t>
-      </w:r>
-      <w:proofErr w:type="gramEnd"/>
-      <w:r>
-        <w:rPr>
-          <w:sz w:val="28"/>
-          <w:szCs w:val="28"/>
-          <w:lang w:val="en-US"/>
-        </w:rPr>
-        <w:t xml:space="preserve">. Spring boot </w:t>
-      </w:r>
-      <w:proofErr w:type="gramStart"/>
-      <w:r>
-        <w:rPr>
-          <w:sz w:val="28"/>
-          <w:szCs w:val="28"/>
-          <w:lang w:val="en-US"/>
-        </w:rPr>
-        <w:t>provides:</w:t>
-      </w:r>
-      <w:proofErr w:type="gramEnd"/>
-      <w:r>
-        <w:rPr>
-          <w:sz w:val="28"/>
-          <w:szCs w:val="28"/>
-          <w:lang w:val="en-US"/>
-        </w:rPr>
-        <w:t xml:space="preserve"> spring-boot-starter-web. Contains:</w:t>
+        <w:t>Spring Boot Starters a curated list of Maven dependencies. A collection of dependencies grouped together. Tested and verified by the Spring development team. Makes it much easier for the developer to get started with Spring. Spring boot provides: spring-boot-starter-web. Contains:</w:t>
       </w:r>
     </w:p>
     <w:p>
@@ -1744,18 +1159,8 @@
           <w:szCs w:val="28"/>
           <w:lang w:val="en-US"/>
         </w:rPr>
-        <w:t>Spring-</w:t>
-      </w:r>
-      <w:proofErr w:type="spellStart"/>
-      <w:r>
-        <w:rPr>
-          <w:sz w:val="28"/>
-          <w:szCs w:val="28"/>
-          <w:lang w:val="en-US"/>
-        </w:rPr>
-        <w:t>webmvc</w:t>
-      </w:r>
-      <w:proofErr w:type="spellEnd"/>
+        <w:t>Spring-webmvc</w:t>
+      </w:r>
     </w:p>
     <w:p>
       <w:pPr>
@@ -1792,7 +1197,6 @@
           <w:lang w:val="en-US"/>
         </w:rPr>
       </w:pPr>
-      <w:proofErr w:type="spellStart"/>
       <w:r>
         <w:rPr>
           <w:sz w:val="28"/>
@@ -1801,46 +1205,27 @@
         </w:rPr>
         <w:t>Json</w:t>
       </w:r>
-      <w:proofErr w:type="spellEnd"/>
-    </w:p>
-    <w:p>
-      <w:pPr>
-        <w:pStyle w:val="a3"/>
-        <w:numPr>
-          <w:ilvl w:val="0"/>
-          <w:numId w:val="1"/>
-        </w:numPr>
-        <w:rPr>
-          <w:sz w:val="28"/>
-          <w:szCs w:val="28"/>
-          <w:lang w:val="en-US"/>
-        </w:rPr>
-      </w:pPr>
-      <w:r>
-        <w:rPr>
-          <w:sz w:val="28"/>
-          <w:szCs w:val="28"/>
-          <w:lang w:val="en-US"/>
-        </w:rPr>
-        <w:t xml:space="preserve">Tomcat </w:t>
-      </w:r>
-      <w:proofErr w:type="gramStart"/>
-      <w:r>
-        <w:rPr>
-          <w:sz w:val="28"/>
-          <w:szCs w:val="28"/>
-          <w:lang w:val="en-US"/>
-        </w:rPr>
-        <w:t>and etc</w:t>
-      </w:r>
-      <w:proofErr w:type="gramEnd"/>
-      <w:r>
-        <w:rPr>
-          <w:sz w:val="28"/>
-          <w:szCs w:val="28"/>
-          <w:lang w:val="en-US"/>
-        </w:rPr>
-        <w:t>.</w:t>
+    </w:p>
+    <w:p>
+      <w:pPr>
+        <w:pStyle w:val="a3"/>
+        <w:numPr>
+          <w:ilvl w:val="0"/>
+          <w:numId w:val="1"/>
+        </w:numPr>
+        <w:rPr>
+          <w:sz w:val="28"/>
+          <w:szCs w:val="28"/>
+          <w:lang w:val="en-US"/>
+        </w:rPr>
+      </w:pPr>
+      <w:r>
+        <w:rPr>
+          <w:sz w:val="28"/>
+          <w:szCs w:val="28"/>
+          <w:lang w:val="en-US"/>
+        </w:rPr>
+        <w:t>Tomcat and etc.</w:t>
       </w:r>
     </w:p>
     <w:p>
@@ -1858,26 +1243,796 @@
           <w:lang w:val="en-US"/>
         </w:rPr>
         <w:t>There are 30+ Spring Boot Starters from the Spring Development Team (luv2code.com/spring-boot-starters)</w:t>
+      </w:r>
+    </w:p>
+    <w:p>
+      <w:pPr>
+        <w:rPr>
+          <w:sz w:val="28"/>
+          <w:szCs w:val="28"/>
+          <w:lang w:val="en-US"/>
+        </w:rPr>
+      </w:pPr>
+      <w:r>
+        <w:rPr>
+          <w:sz w:val="28"/>
+          <w:szCs w:val="28"/>
+          <w:lang w:val="en-US"/>
+        </w:rPr>
+        <w:t xml:space="preserve"> </w:t>
+      </w:r>
+    </w:p>
+    <w:p>
+      <w:pPr>
+        <w:rPr>
+          <w:b/>
+          <w:sz w:val="28"/>
+          <w:szCs w:val="28"/>
+          <w:lang w:val="en-US"/>
+        </w:rPr>
+      </w:pPr>
+      <w:r>
+        <w:rPr>
+          <w:b/>
+          <w:sz w:val="28"/>
+          <w:szCs w:val="28"/>
+          <w:lang w:val="en-US"/>
+        </w:rPr>
+        <w:t xml:space="preserve">71. </w:t>
+      </w:r>
+      <w:r>
+        <w:rPr>
+          <w:b/>
+          <w:sz w:val="28"/>
+          <w:szCs w:val="28"/>
+          <w:lang w:val="en-US"/>
+        </w:rPr>
+        <w:t>Spring Boot - Spring Boot Dev Tools and Spring Boot Actuator</w:t>
+      </w:r>
+    </w:p>
+    <w:p>
+      <w:pPr>
+        <w:rPr>
+          <w:sz w:val="28"/>
+          <w:szCs w:val="28"/>
+          <w:lang w:val="en-US"/>
+        </w:rPr>
+      </w:pPr>
+      <w:r>
+        <w:rPr>
+          <w:sz w:val="28"/>
+          <w:szCs w:val="28"/>
+          <w:lang w:val="en-US"/>
+        </w:rPr>
+        <w:t>spring-boot-devtools:</w:t>
+      </w:r>
+    </w:p>
+    <w:p>
+      <w:pPr>
+        <w:pStyle w:val="a3"/>
+        <w:numPr>
+          <w:ilvl w:val="0"/>
+          <w:numId w:val="1"/>
+        </w:numPr>
+        <w:rPr>
+          <w:sz w:val="28"/>
+          <w:szCs w:val="28"/>
+          <w:lang w:val="en-US"/>
+        </w:rPr>
+      </w:pPr>
+      <w:r>
+        <w:rPr>
+          <w:sz w:val="28"/>
+          <w:szCs w:val="28"/>
+          <w:lang w:val="en-US"/>
+        </w:rPr>
+        <w:t>Automatically restarts application when code is updated</w:t>
+      </w:r>
+    </w:p>
+    <w:p>
+      <w:pPr>
+        <w:pStyle w:val="a3"/>
+        <w:numPr>
+          <w:ilvl w:val="0"/>
+          <w:numId w:val="1"/>
+        </w:numPr>
+        <w:rPr>
+          <w:sz w:val="28"/>
+          <w:szCs w:val="28"/>
+          <w:lang w:val="en-US"/>
+        </w:rPr>
+      </w:pPr>
+      <w:r>
+        <w:rPr>
+          <w:sz w:val="28"/>
+          <w:szCs w:val="28"/>
+          <w:lang w:val="en-US"/>
+        </w:rPr>
+        <w:t>Simply add the dependency to POM file</w:t>
+      </w:r>
+    </w:p>
+    <w:p>
+      <w:pPr>
+        <w:pStyle w:val="a3"/>
+        <w:rPr>
+          <w:sz w:val="28"/>
+          <w:szCs w:val="28"/>
+          <w:lang w:val="en-US"/>
+        </w:rPr>
+      </w:pPr>
+      <w:r>
+        <w:rPr>
+          <w:noProof/>
+          <w:lang w:eastAsia="ru-RU"/>
+        </w:rPr>
+        <w:drawing>
+          <wp:inline distT="0" distB="0" distL="0" distR="0" wp14:anchorId="7689BEBD" wp14:editId="44DFE243">
+            <wp:extent cx="3714750" cy="676275"/>
+            <wp:effectExtent l="0" t="0" r="0" b="9525"/>
+            <wp:docPr id="1" name="Рисунок 1"/>
+            <wp:cNvGraphicFramePr>
+              <a:graphicFrameLocks xmlns:a="http://schemas.openxmlformats.org/drawingml/2006/main" noChangeAspect="1"/>
+            </wp:cNvGraphicFramePr>
+            <a:graphic xmlns:a="http://schemas.openxmlformats.org/drawingml/2006/main">
+              <a:graphicData uri="http://schemas.openxmlformats.org/drawingml/2006/picture">
+                <pic:pic xmlns:pic="http://schemas.openxmlformats.org/drawingml/2006/picture">
+                  <pic:nvPicPr>
+                    <pic:cNvPr id="1" name=""/>
+                    <pic:cNvPicPr/>
+                  </pic:nvPicPr>
+                  <pic:blipFill>
+                    <a:blip r:embed="rId5"/>
+                    <a:stretch>
+                      <a:fillRect/>
+                    </a:stretch>
+                  </pic:blipFill>
+                  <pic:spPr>
+                    <a:xfrm>
+                      <a:off x="0" y="0"/>
+                      <a:ext cx="3714750" cy="676275"/>
+                    </a:xfrm>
+                    <a:prstGeom prst="rect">
+                      <a:avLst/>
+                    </a:prstGeom>
+                  </pic:spPr>
+                </pic:pic>
+              </a:graphicData>
+            </a:graphic>
+          </wp:inline>
+        </w:drawing>
+      </w:r>
+    </w:p>
+    <w:p>
+      <w:pPr>
+        <w:rPr>
+          <w:sz w:val="28"/>
+          <w:szCs w:val="28"/>
+          <w:lang w:val="en-US"/>
+        </w:rPr>
+      </w:pPr>
+      <w:r>
+        <w:rPr>
+          <w:sz w:val="28"/>
+          <w:szCs w:val="28"/>
+          <w:lang w:val="en-US"/>
+        </w:rPr>
+        <w:t>Spring Boot Actuator exposes endpoints to monitor and manage application. Simply add the dependency to POM file. Rest endpoints are added automatically. Adding dependency:</w:t>
+      </w:r>
+    </w:p>
+    <w:p>
+      <w:pPr>
+        <w:ind w:firstLine="708"/>
+        <w:rPr>
+          <w:sz w:val="28"/>
+          <w:szCs w:val="28"/>
+          <w:lang w:val="en-US"/>
+        </w:rPr>
+      </w:pPr>
+      <w:r>
+        <w:rPr>
+          <w:noProof/>
+          <w:lang w:eastAsia="ru-RU"/>
+        </w:rPr>
+        <w:drawing>
+          <wp:inline distT="0" distB="0" distL="0" distR="0" wp14:anchorId="00C9C41C" wp14:editId="417A1195">
+            <wp:extent cx="4362450" cy="685800"/>
+            <wp:effectExtent l="0" t="0" r="0" b="0"/>
+            <wp:docPr id="2" name="Рисунок 2"/>
+            <wp:cNvGraphicFramePr>
+              <a:graphicFrameLocks xmlns:a="http://schemas.openxmlformats.org/drawingml/2006/main" noChangeAspect="1"/>
+            </wp:cNvGraphicFramePr>
+            <a:graphic xmlns:a="http://schemas.openxmlformats.org/drawingml/2006/main">
+              <a:graphicData uri="http://schemas.openxmlformats.org/drawingml/2006/picture">
+                <pic:pic xmlns:pic="http://schemas.openxmlformats.org/drawingml/2006/picture">
+                  <pic:nvPicPr>
+                    <pic:cNvPr id="1" name=""/>
+                    <pic:cNvPicPr/>
+                  </pic:nvPicPr>
+                  <pic:blipFill>
+                    <a:blip r:embed="rId6"/>
+                    <a:stretch>
+                      <a:fillRect/>
+                    </a:stretch>
+                  </pic:blipFill>
+                  <pic:spPr>
+                    <a:xfrm>
+                      <a:off x="0" y="0"/>
+                      <a:ext cx="4362450" cy="685800"/>
+                    </a:xfrm>
+                    <a:prstGeom prst="rect">
+                      <a:avLst/>
+                    </a:prstGeom>
+                  </pic:spPr>
+                </pic:pic>
+              </a:graphicData>
+            </a:graphic>
+          </wp:inline>
+        </w:drawing>
+      </w:r>
+    </w:p>
+    <w:p>
+      <w:pPr>
+        <w:rPr>
+          <w:sz w:val="28"/>
+          <w:szCs w:val="28"/>
+          <w:lang w:val="en-US"/>
+        </w:rPr>
+      </w:pPr>
+      <w:r>
+        <w:rPr>
+          <w:sz w:val="28"/>
+          <w:szCs w:val="28"/>
+          <w:lang w:val="en-US"/>
+        </w:rPr>
+        <w:t>Endpoints are prefixed with: /actuator:</w:t>
+      </w:r>
+    </w:p>
+    <w:p>
+      <w:pPr>
+        <w:pStyle w:val="a3"/>
+        <w:numPr>
+          <w:ilvl w:val="0"/>
+          <w:numId w:val="1"/>
+        </w:numPr>
+        <w:rPr>
+          <w:sz w:val="28"/>
+          <w:szCs w:val="28"/>
+          <w:lang w:val="en-US"/>
+        </w:rPr>
+      </w:pPr>
+      <w:r>
+        <w:rPr>
+          <w:sz w:val="28"/>
+          <w:szCs w:val="28"/>
+          <w:lang w:val="en-US"/>
+        </w:rPr>
+        <w:t>/health – health information:</w:t>
+      </w:r>
+    </w:p>
+    <w:p>
+      <w:pPr>
+        <w:pStyle w:val="a3"/>
+        <w:numPr>
+          <w:ilvl w:val="1"/>
+          <w:numId w:val="1"/>
+        </w:numPr>
+        <w:rPr>
+          <w:sz w:val="28"/>
+          <w:szCs w:val="28"/>
+          <w:lang w:val="en-US"/>
+        </w:rPr>
+      </w:pPr>
+      <w:r>
+        <w:rPr>
+          <w:sz w:val="28"/>
+          <w:szCs w:val="28"/>
+          <w:lang w:val="en-US"/>
+        </w:rPr>
+        <w:t>Checks status of application</w:t>
+      </w:r>
+    </w:p>
+    <w:p>
+      <w:pPr>
+        <w:pStyle w:val="a3"/>
+        <w:numPr>
+          <w:ilvl w:val="1"/>
+          <w:numId w:val="1"/>
+        </w:numPr>
+        <w:rPr>
+          <w:sz w:val="28"/>
+          <w:szCs w:val="28"/>
+          <w:lang w:val="en-US"/>
+        </w:rPr>
+      </w:pPr>
+      <w:r>
+        <w:rPr>
+          <w:sz w:val="28"/>
+          <w:szCs w:val="28"/>
+          <w:lang w:val="en-US"/>
+        </w:rPr>
+        <w:lastRenderedPageBreak/>
+        <w:t>Normally used by monitoring apps</w:t>
+      </w:r>
+    </w:p>
+    <w:p>
+      <w:pPr>
+        <w:pStyle w:val="a3"/>
+        <w:numPr>
+          <w:ilvl w:val="0"/>
+          <w:numId w:val="1"/>
+        </w:numPr>
+        <w:rPr>
+          <w:sz w:val="28"/>
+          <w:szCs w:val="28"/>
+          <w:lang w:val="en-US"/>
+        </w:rPr>
+      </w:pPr>
+      <w:r>
+        <w:rPr>
+          <w:sz w:val="28"/>
+          <w:szCs w:val="28"/>
+          <w:lang w:val="en-US"/>
+        </w:rPr>
+        <w:t>/info – info about application. By default is empty.</w:t>
+      </w:r>
+    </w:p>
+    <w:p>
+      <w:pPr>
+        <w:pStyle w:val="a3"/>
+        <w:numPr>
+          <w:ilvl w:val="1"/>
+          <w:numId w:val="1"/>
+        </w:numPr>
+        <w:rPr>
+          <w:sz w:val="28"/>
+          <w:szCs w:val="28"/>
+          <w:lang w:val="en-US"/>
+        </w:rPr>
+      </w:pPr>
+      <w:r>
+        <w:rPr>
+          <w:sz w:val="28"/>
+          <w:szCs w:val="28"/>
+          <w:lang w:val="en-US"/>
+        </w:rPr>
+        <w:t>Update application.properties with app info</w:t>
+      </w:r>
+    </w:p>
+    <w:p>
+      <w:pPr>
+        <w:pStyle w:val="a3"/>
+        <w:numPr>
+          <w:ilvl w:val="2"/>
+          <w:numId w:val="1"/>
+        </w:numPr>
+        <w:rPr>
+          <w:sz w:val="28"/>
+          <w:szCs w:val="28"/>
+          <w:lang w:val="en-US"/>
+        </w:rPr>
+      </w:pPr>
+      <w:r>
+        <w:rPr>
+          <w:sz w:val="28"/>
+          <w:szCs w:val="28"/>
+          <w:lang w:val="en-US"/>
+        </w:rPr>
+        <w:t>Info.app.name</w:t>
+      </w:r>
+    </w:p>
+    <w:p>
+      <w:pPr>
+        <w:pStyle w:val="a3"/>
+        <w:numPr>
+          <w:ilvl w:val="2"/>
+          <w:numId w:val="1"/>
+        </w:numPr>
+        <w:rPr>
+          <w:sz w:val="28"/>
+          <w:szCs w:val="28"/>
+          <w:lang w:val="en-US"/>
+        </w:rPr>
+      </w:pPr>
+      <w:r>
+        <w:rPr>
+          <w:sz w:val="28"/>
+          <w:szCs w:val="28"/>
+          <w:lang w:val="en-US"/>
+        </w:rPr>
+        <w:t>Info.app.description</w:t>
+      </w:r>
+    </w:p>
+    <w:p>
+      <w:pPr>
+        <w:pStyle w:val="a3"/>
+        <w:numPr>
+          <w:ilvl w:val="2"/>
+          <w:numId w:val="1"/>
+        </w:numPr>
+        <w:rPr>
+          <w:sz w:val="28"/>
+          <w:szCs w:val="28"/>
+          <w:lang w:val="en-US"/>
+        </w:rPr>
+      </w:pPr>
+      <w:r>
+        <w:rPr>
+          <w:sz w:val="28"/>
+          <w:szCs w:val="28"/>
+          <w:lang w:val="en-US"/>
+        </w:rPr>
+        <w:t>Info.app.version</w:t>
+      </w:r>
+    </w:p>
+    <w:p>
+      <w:pPr>
+        <w:pStyle w:val="a3"/>
+        <w:numPr>
+          <w:ilvl w:val="1"/>
+          <w:numId w:val="1"/>
+        </w:numPr>
+        <w:rPr>
+          <w:sz w:val="28"/>
+          <w:szCs w:val="28"/>
+          <w:lang w:val="en-US"/>
+        </w:rPr>
+      </w:pPr>
+      <w:r>
+        <w:rPr>
+          <w:sz w:val="28"/>
+          <w:szCs w:val="28"/>
+          <w:lang w:val="en-US"/>
+        </w:rPr>
+        <w:t>Properties strating with info will be used by info endpoint</w:t>
+      </w:r>
+    </w:p>
+    <w:p>
+      <w:pPr>
+        <w:rPr>
+          <w:sz w:val="28"/>
+          <w:szCs w:val="28"/>
+          <w:lang w:val="en-US"/>
+        </w:rPr>
+      </w:pPr>
+      <w:r>
+        <w:rPr>
+          <w:sz w:val="28"/>
+          <w:szCs w:val="28"/>
+          <w:lang w:val="en-US"/>
+        </w:rPr>
+        <w:t>There are 10+ Spring Boot Actuator endpoints:</w:t>
+      </w:r>
+    </w:p>
+    <w:p>
+      <w:pPr>
+        <w:pStyle w:val="a3"/>
+        <w:numPr>
+          <w:ilvl w:val="0"/>
+          <w:numId w:val="1"/>
+        </w:numPr>
+        <w:rPr>
+          <w:sz w:val="28"/>
+          <w:szCs w:val="28"/>
+          <w:lang w:val="en-US"/>
+        </w:rPr>
+      </w:pPr>
+      <w:r>
+        <w:rPr>
+          <w:sz w:val="28"/>
+          <w:szCs w:val="28"/>
+          <w:lang w:val="en-US"/>
+        </w:rPr>
+        <w:t>/auditevents</w:t>
+      </w:r>
+    </w:p>
+    <w:p>
+      <w:pPr>
+        <w:pStyle w:val="a3"/>
+        <w:numPr>
+          <w:ilvl w:val="0"/>
+          <w:numId w:val="1"/>
+        </w:numPr>
+        <w:rPr>
+          <w:sz w:val="28"/>
+          <w:szCs w:val="28"/>
+          <w:lang w:val="en-US"/>
+        </w:rPr>
+      </w:pPr>
+      <w:r>
+        <w:rPr>
+          <w:sz w:val="28"/>
+          <w:szCs w:val="28"/>
+          <w:lang w:val="en-US"/>
+        </w:rPr>
+        <w:t>/beans</w:t>
+      </w:r>
+    </w:p>
+    <w:p>
+      <w:pPr>
+        <w:pStyle w:val="a3"/>
+        <w:numPr>
+          <w:ilvl w:val="0"/>
+          <w:numId w:val="1"/>
+        </w:numPr>
+        <w:rPr>
+          <w:sz w:val="28"/>
+          <w:szCs w:val="28"/>
+          <w:lang w:val="en-US"/>
+        </w:rPr>
+      </w:pPr>
+      <w:r>
+        <w:rPr>
+          <w:sz w:val="28"/>
+          <w:szCs w:val="28"/>
+          <w:lang w:val="en-US"/>
+        </w:rPr>
+        <w:t>/mappings</w:t>
+      </w:r>
+    </w:p>
+    <w:p>
+      <w:pPr>
+        <w:rPr>
+          <w:sz w:val="28"/>
+          <w:szCs w:val="28"/>
+          <w:lang w:val="en-US"/>
+        </w:rPr>
+      </w:pPr>
+      <w:r>
+        <w:rPr>
+          <w:sz w:val="28"/>
+          <w:szCs w:val="28"/>
+          <w:lang w:val="en-US"/>
+        </w:rPr>
+        <w:t>Full list – luv2code.com/actuator-endpoints</w:t>
+      </w:r>
+    </w:p>
+    <w:p>
+      <w:pPr>
+        <w:rPr>
+          <w:sz w:val="28"/>
+          <w:szCs w:val="28"/>
+          <w:lang w:val="en-US"/>
+        </w:rPr>
+      </w:pPr>
+      <w:r>
+        <w:rPr>
+          <w:sz w:val="28"/>
+          <w:szCs w:val="28"/>
+          <w:lang w:val="en-US"/>
+        </w:rPr>
+        <w:t>By default, only /health and /info are exposed. To expose all actuator endpoints over HTTP in application.properties:</w:t>
+      </w:r>
+    </w:p>
+    <w:p>
+      <w:pPr>
+        <w:pStyle w:val="a3"/>
+        <w:numPr>
+          <w:ilvl w:val="0"/>
+          <w:numId w:val="1"/>
+        </w:numPr>
+        <w:rPr>
+          <w:sz w:val="28"/>
+          <w:szCs w:val="28"/>
+          <w:lang w:val="en-US"/>
+        </w:rPr>
+      </w:pPr>
+      <w:r>
+        <w:rPr>
+          <w:sz w:val="28"/>
+          <w:szCs w:val="28"/>
+          <w:lang w:val="en-US"/>
+        </w:rPr>
+        <w:t>management.endpoints.web.exposure.include=*</w:t>
+      </w:r>
+    </w:p>
+    <w:p>
+      <w:pPr>
+        <w:pStyle w:val="a3"/>
+        <w:numPr>
+          <w:ilvl w:val="0"/>
+          <w:numId w:val="1"/>
+        </w:numPr>
+        <w:rPr>
+          <w:sz w:val="28"/>
+          <w:szCs w:val="28"/>
+          <w:lang w:val="en-US"/>
+        </w:rPr>
+      </w:pPr>
+      <w:r>
+        <w:rPr>
+          <w:sz w:val="28"/>
+          <w:szCs w:val="28"/>
+          <w:lang w:val="en-US"/>
+        </w:rPr>
+        <w:t>can also expose individual endpoints with a comma-delimited list</w:t>
+      </w:r>
+    </w:p>
+    <w:p>
+      <w:pPr>
+        <w:rPr>
+          <w:sz w:val="28"/>
+          <w:szCs w:val="28"/>
+          <w:lang w:val="en-US"/>
+        </w:rPr>
+      </w:pPr>
+      <w:r>
+        <w:rPr>
+          <w:sz w:val="28"/>
+          <w:szCs w:val="28"/>
+          <w:lang w:val="en-US"/>
+        </w:rPr>
+        <w:t>You may not want to expose all of this information. Add Spring Security to project and endpoints are secured. /health and /info are still available. Now when you access: /actuator/beans Spring will prompt for login. Default user name: use. Check console log for password. You can override default user name and generated password:</w:t>
+      </w:r>
+    </w:p>
+    <w:p>
+      <w:pPr>
+        <w:rPr>
+          <w:sz w:val="28"/>
+          <w:szCs w:val="28"/>
+          <w:lang w:val="en-US"/>
+        </w:rPr>
+      </w:pPr>
+      <w:r>
+        <w:rPr>
+          <w:sz w:val="28"/>
+          <w:szCs w:val="28"/>
+          <w:lang w:val="en-US"/>
+        </w:rPr>
+        <w:t>spring.security.user.name</w:t>
+      </w:r>
+    </w:p>
+    <w:p>
+      <w:pPr>
+        <w:rPr>
+          <w:sz w:val="28"/>
+          <w:szCs w:val="28"/>
+          <w:lang w:val="en-US"/>
+        </w:rPr>
+      </w:pPr>
+      <w:r>
+        <w:rPr>
+          <w:sz w:val="28"/>
+          <w:szCs w:val="28"/>
+          <w:lang w:val="en-US"/>
+        </w:rPr>
+        <w:t>spring.security.user.password</w:t>
+      </w:r>
+    </w:p>
+    <w:p>
+      <w:pPr>
+        <w:rPr>
+          <w:sz w:val="28"/>
+          <w:szCs w:val="28"/>
+          <w:lang w:val="en-US"/>
+        </w:rPr>
+      </w:pPr>
+      <w:r>
+        <w:rPr>
+          <w:sz w:val="28"/>
+          <w:szCs w:val="28"/>
+          <w:lang w:val="en-US"/>
+        </w:rPr>
+        <w:t>You can customize spring security for spring actuator. To exclude /healt and /info:</w:t>
+      </w:r>
+    </w:p>
+    <w:p>
+      <w:pPr>
+        <w:rPr>
+          <w:sz w:val="28"/>
+          <w:szCs w:val="28"/>
+          <w:lang w:val="en-US"/>
+        </w:rPr>
+      </w:pPr>
+      <w:r>
+        <w:rPr>
+          <w:sz w:val="28"/>
+          <w:szCs w:val="28"/>
+          <w:lang w:val="en-US"/>
+        </w:rPr>
+        <w:t>management.endpoints.web.exposure.exclude=…</w:t>
+      </w:r>
+    </w:p>
+    <w:p>
+      <w:pPr>
+        <w:rPr>
+          <w:sz w:val="28"/>
+          <w:szCs w:val="28"/>
+          <w:lang w:val="en-US"/>
+        </w:rPr>
+      </w:pPr>
+      <w:r>
+        <w:rPr>
+          <w:sz w:val="28"/>
+          <w:szCs w:val="28"/>
+          <w:lang w:val="en-US"/>
+        </w:rPr>
+        <w:t>Actuator: luv2code.com/actuator-docs</w:t>
+      </w:r>
+    </w:p>
+    <w:p>
+      <w:pPr>
+        <w:rPr>
+          <w:sz w:val="28"/>
+          <w:szCs w:val="28"/>
+          <w:lang w:val="en-US"/>
+        </w:rPr>
+      </w:pPr>
+      <w:r>
+        <w:rPr>
+          <w:sz w:val="28"/>
+          <w:szCs w:val="28"/>
+          <w:lang w:val="en-US"/>
+        </w:rPr>
+        <w:t>Development Process:</w:t>
+      </w:r>
+    </w:p>
+    <w:p>
+      <w:pPr>
+        <w:pStyle w:val="a3"/>
+        <w:numPr>
+          <w:ilvl w:val="0"/>
+          <w:numId w:val="4"/>
+        </w:numPr>
+        <w:rPr>
+          <w:sz w:val="28"/>
+          <w:szCs w:val="28"/>
+          <w:lang w:val="en-US"/>
+        </w:rPr>
+      </w:pPr>
+      <w:r>
+        <w:rPr>
+          <w:sz w:val="28"/>
+          <w:szCs w:val="28"/>
+          <w:lang w:val="en-US"/>
+        </w:rPr>
+        <w:t>Add spring-boot-starter-security</w:t>
+      </w:r>
+    </w:p>
+    <w:p>
+      <w:pPr>
+        <w:pStyle w:val="a3"/>
+        <w:numPr>
+          <w:ilvl w:val="0"/>
+          <w:numId w:val="4"/>
+        </w:numPr>
+        <w:rPr>
+          <w:sz w:val="28"/>
+          <w:szCs w:val="28"/>
+          <w:lang w:val="en-US"/>
+        </w:rPr>
+      </w:pPr>
+      <w:r>
+        <w:rPr>
+          <w:sz w:val="28"/>
+          <w:szCs w:val="28"/>
+          <w:lang w:val="en-US"/>
+        </w:rPr>
+        <w:t>Verify security on actuator endpoints for /bens</w:t>
+      </w:r>
+    </w:p>
+    <w:p>
+      <w:pPr>
+        <w:pStyle w:val="a3"/>
+        <w:numPr>
+          <w:ilvl w:val="0"/>
+          <w:numId w:val="4"/>
+        </w:numPr>
+        <w:rPr>
+          <w:sz w:val="28"/>
+          <w:szCs w:val="28"/>
+          <w:lang w:val="en-US"/>
+        </w:rPr>
+      </w:pPr>
+      <w:r>
+        <w:rPr>
+          <w:sz w:val="28"/>
+          <w:szCs w:val="28"/>
+          <w:lang w:val="en-US"/>
+        </w:rPr>
+        <w:t>Disable endpoints for health and info</w:t>
       </w:r>
       <w:bookmarkStart w:id="0" w:name="_GoBack"/>
       <w:bookmarkEnd w:id="0"/>
-    </w:p>
-    <w:p>
-      <w:pPr>
-        <w:rPr>
-          <w:sz w:val="28"/>
-          <w:szCs w:val="28"/>
-          <w:lang w:val="en-US"/>
-        </w:rPr>
-      </w:pPr>
-      <w:r>
-        <w:rPr>
-          <w:sz w:val="28"/>
-          <w:szCs w:val="28"/>
-          <w:lang w:val="en-US"/>
-        </w:rPr>
-        <w:t xml:space="preserve"> </w:t>
-      </w:r>
     </w:p>
     <w:sectPr>
       <w:pgSz w:w="11906" w:h="16838"/>
@@ -2070,6 +2225,95 @@
     </w:lvl>
   </w:abstractNum>
   <w:abstractNum w:abstractNumId="2" w15:restartNumberingAfterBreak="0">
+    <w:nsid w:val="6CAD7134"/>
+    <w:multiLevelType w:val="hybridMultilevel"/>
+    <w:tmpl w:val="F8D24F76"/>
+    <w:lvl w:ilvl="0" w:tplc="0419000F">
+      <w:start w:val="1"/>
+      <w:numFmt w:val="decimal"/>
+      <w:lvlText w:val="%1."/>
+      <w:lvlJc w:val="left"/>
+      <w:pPr>
+        <w:ind w:left="720" w:hanging="360"/>
+      </w:pPr>
+      <w:rPr>
+        <w:rFonts w:hint="default"/>
+      </w:rPr>
+    </w:lvl>
+    <w:lvl w:ilvl="1" w:tplc="04190019" w:tentative="1">
+      <w:start w:val="1"/>
+      <w:numFmt w:val="lowerLetter"/>
+      <w:lvlText w:val="%2."/>
+      <w:lvlJc w:val="left"/>
+      <w:pPr>
+        <w:ind w:left="1440" w:hanging="360"/>
+      </w:pPr>
+    </w:lvl>
+    <w:lvl w:ilvl="2" w:tplc="0419001B" w:tentative="1">
+      <w:start w:val="1"/>
+      <w:numFmt w:val="lowerRoman"/>
+      <w:lvlText w:val="%3."/>
+      <w:lvlJc w:val="right"/>
+      <w:pPr>
+        <w:ind w:left="2160" w:hanging="180"/>
+      </w:pPr>
+    </w:lvl>
+    <w:lvl w:ilvl="3" w:tplc="0419000F" w:tentative="1">
+      <w:start w:val="1"/>
+      <w:numFmt w:val="decimal"/>
+      <w:lvlText w:val="%4."/>
+      <w:lvlJc w:val="left"/>
+      <w:pPr>
+        <w:ind w:left="2880" w:hanging="360"/>
+      </w:pPr>
+    </w:lvl>
+    <w:lvl w:ilvl="4" w:tplc="04190019" w:tentative="1">
+      <w:start w:val="1"/>
+      <w:numFmt w:val="lowerLetter"/>
+      <w:lvlText w:val="%5."/>
+      <w:lvlJc w:val="left"/>
+      <w:pPr>
+        <w:ind w:left="3600" w:hanging="360"/>
+      </w:pPr>
+    </w:lvl>
+    <w:lvl w:ilvl="5" w:tplc="0419001B" w:tentative="1">
+      <w:start w:val="1"/>
+      <w:numFmt w:val="lowerRoman"/>
+      <w:lvlText w:val="%6."/>
+      <w:lvlJc w:val="right"/>
+      <w:pPr>
+        <w:ind w:left="4320" w:hanging="180"/>
+      </w:pPr>
+    </w:lvl>
+    <w:lvl w:ilvl="6" w:tplc="0419000F" w:tentative="1">
+      <w:start w:val="1"/>
+      <w:numFmt w:val="decimal"/>
+      <w:lvlText w:val="%7."/>
+      <w:lvlJc w:val="left"/>
+      <w:pPr>
+        <w:ind w:left="5040" w:hanging="360"/>
+      </w:pPr>
+    </w:lvl>
+    <w:lvl w:ilvl="7" w:tplc="04190019" w:tentative="1">
+      <w:start w:val="1"/>
+      <w:numFmt w:val="lowerLetter"/>
+      <w:lvlText w:val="%8."/>
+      <w:lvlJc w:val="left"/>
+      <w:pPr>
+        <w:ind w:left="5760" w:hanging="360"/>
+      </w:pPr>
+    </w:lvl>
+    <w:lvl w:ilvl="8" w:tplc="0419001B" w:tentative="1">
+      <w:start w:val="1"/>
+      <w:numFmt w:val="lowerRoman"/>
+      <w:lvlText w:val="%9."/>
+      <w:lvlJc w:val="right"/>
+      <w:pPr>
+        <w:ind w:left="6480" w:hanging="180"/>
+      </w:pPr>
+    </w:lvl>
+  </w:abstractNum>
+  <w:abstractNum w:abstractNumId="3" w15:restartNumberingAfterBreak="0">
     <w:nsid w:val="7A0D0586"/>
     <w:multiLevelType w:val="hybridMultilevel"/>
     <w:tmpl w:val="B972E9CE"/>
@@ -2097,7 +2341,7 @@
         <w:rFonts w:ascii="Courier New" w:hAnsi="Courier New" w:cs="Courier New" w:hint="default"/>
       </w:rPr>
     </w:lvl>
-    <w:lvl w:ilvl="2" w:tplc="04190005" w:tentative="1">
+    <w:lvl w:ilvl="2" w:tplc="04190005">
       <w:start w:val="1"/>
       <w:numFmt w:val="bullet"/>
       <w:lvlText w:val=""/>
@@ -2183,13 +2427,16 @@
     </w:lvl>
   </w:abstractNum>
   <w:num w:numId="1">
-    <w:abstractNumId w:val="2"/>
+    <w:abstractNumId w:val="3"/>
   </w:num>
   <w:num w:numId="2">
     <w:abstractNumId w:val="1"/>
   </w:num>
   <w:num w:numId="3">
     <w:abstractNumId w:val="0"/>
+  </w:num>
+  <w:num w:numId="4">
+    <w:abstractNumId w:val="2"/>
   </w:num>
 </w:numbering>
 </file>

</xml_diff>

<commit_message>
Add solution for "Spring Boot - Application Properties"
- Update Course lecture
</commit_message>
<xml_diff>
--- a/Course lecture 4.docx
+++ b/Course lecture 4.docx
@@ -2031,8 +2031,115 @@
         </w:rPr>
         <w:t>Disable endpoints for health and info</w:t>
       </w:r>
+    </w:p>
+    <w:p>
+      <w:pPr>
+        <w:rPr>
+          <w:b/>
+          <w:sz w:val="28"/>
+          <w:szCs w:val="28"/>
+          <w:lang w:val="en-US"/>
+        </w:rPr>
+      </w:pPr>
+      <w:r>
+        <w:rPr>
+          <w:b/>
+          <w:sz w:val="28"/>
+          <w:szCs w:val="28"/>
+          <w:lang w:val="en-US"/>
+        </w:rPr>
+        <w:lastRenderedPageBreak/>
+        <w:t>72. Spring Boot - Running Spring Boot Apps from the Command Line</w:t>
+      </w:r>
+    </w:p>
+    <w:p>
+      <w:pPr>
+        <w:rPr>
+          <w:sz w:val="28"/>
+          <w:szCs w:val="28"/>
+          <w:lang w:val="en-US"/>
+        </w:rPr>
+      </w:pPr>
+      <w:r>
+        <w:rPr>
+          <w:sz w:val="28"/>
+          <w:szCs w:val="28"/>
+          <w:lang w:val="en-US"/>
+        </w:rPr>
+        <w:t>Two options:</w:t>
+      </w:r>
+    </w:p>
+    <w:p>
+      <w:pPr>
+        <w:pStyle w:val="a3"/>
+        <w:numPr>
+          <w:ilvl w:val="0"/>
+          <w:numId w:val="1"/>
+        </w:numPr>
+        <w:rPr>
+          <w:sz w:val="28"/>
+          <w:szCs w:val="28"/>
+          <w:lang w:val="en-US"/>
+        </w:rPr>
+      </w:pPr>
+      <w:r>
+        <w:rPr>
+          <w:sz w:val="28"/>
+          <w:szCs w:val="28"/>
+          <w:lang w:val="en-US"/>
+        </w:rPr>
+        <w:t>java –jar</w:t>
+      </w:r>
+    </w:p>
+    <w:p>
+      <w:pPr>
+        <w:pStyle w:val="a3"/>
+        <w:numPr>
+          <w:ilvl w:val="0"/>
+          <w:numId w:val="1"/>
+        </w:numPr>
+        <w:rPr>
+          <w:sz w:val="28"/>
+          <w:szCs w:val="28"/>
+          <w:lang w:val="en-US"/>
+        </w:rPr>
+      </w:pPr>
+      <w:r>
+        <w:rPr>
+          <w:sz w:val="28"/>
+          <w:szCs w:val="28"/>
+          <w:lang w:val="en-US"/>
+        </w:rPr>
+        <w:t>mvnw spring-boot:run</w:t>
+      </w:r>
+    </w:p>
+    <w:p>
+      <w:pPr>
+        <w:rPr>
+          <w:sz w:val="28"/>
+          <w:szCs w:val="28"/>
+          <w:lang w:val="en-US"/>
+        </w:rPr>
+      </w:pPr>
+      <w:r>
+        <w:rPr>
+          <w:sz w:val="28"/>
+          <w:szCs w:val="28"/>
+          <w:lang w:val="en-US"/>
+        </w:rPr>
+        <w:t>You could also use mvn if maven is installed in your computer.</w:t>
+      </w:r>
       <w:bookmarkStart w:id="0" w:name="_GoBack"/>
       <w:bookmarkEnd w:id="0"/>
+    </w:p>
+    <w:p>
+      <w:pPr>
+        <w:rPr>
+          <w:sz w:val="28"/>
+          <w:szCs w:val="28"/>
+          <w:lang w:val="en-US"/>
+        </w:rPr>
+      </w:pPr>
     </w:p>
     <w:sectPr>
       <w:pgSz w:w="11906" w:h="16838"/>

</xml_diff>

<commit_message>
Add solution for " Spring Boot - Build a REST CRUD API with Hibernate"
- Update Course lecture
</commit_message>
<xml_diff>
--- a/Course lecture 4.docx
+++ b/Course lecture 4.docx
@@ -3654,6 +3654,716 @@
         </w:rPr>
         <w:t>=…</w:t>
       </w:r>
+    </w:p>
+    <w:p>
+      <w:pPr>
+        <w:pStyle w:val="a3"/>
+        <w:numPr>
+          <w:ilvl w:val="0"/>
+          <w:numId w:val="1"/>
+        </w:numPr>
+        <w:rPr>
+          <w:sz w:val="28"/>
+          <w:szCs w:val="28"/>
+          <w:lang w:val="en-US"/>
+        </w:rPr>
+      </w:pPr>
+      <w:proofErr w:type="spellStart"/>
+      <w:r>
+        <w:rPr>
+          <w:sz w:val="28"/>
+          <w:szCs w:val="28"/>
+          <w:lang w:val="en-US"/>
+        </w:rPr>
+        <w:t>spring.datasource.password</w:t>
+      </w:r>
+      <w:proofErr w:type="spellEnd"/>
+      <w:r>
+        <w:rPr>
+          <w:sz w:val="28"/>
+          <w:szCs w:val="28"/>
+          <w:lang w:val="en-US"/>
+        </w:rPr>
+        <w:t>=…</w:t>
+      </w:r>
+    </w:p>
+    <w:p>
+      <w:pPr>
+        <w:rPr>
+          <w:sz w:val="28"/>
+          <w:szCs w:val="28"/>
+          <w:lang w:val="en-US"/>
+        </w:rPr>
+      </w:pPr>
+    </w:p>
+    <w:p>
+      <w:pPr>
+        <w:rPr>
+          <w:b/>
+          <w:sz w:val="28"/>
+          <w:szCs w:val="28"/>
+          <w:lang w:val="en-US"/>
+        </w:rPr>
+      </w:pPr>
+      <w:r>
+        <w:rPr>
+          <w:b/>
+          <w:sz w:val="28"/>
+          <w:szCs w:val="28"/>
+          <w:lang w:val="en-US"/>
+        </w:rPr>
+        <w:t>74. Spring Boot - Build a REST CRUD API with Hibernate - Real-Time Project</w:t>
+      </w:r>
+    </w:p>
+    <w:p>
+      <w:pPr>
+        <w:rPr>
+          <w:sz w:val="28"/>
+          <w:szCs w:val="28"/>
+          <w:lang w:val="en-US"/>
+        </w:rPr>
+      </w:pPr>
+      <w:r>
+        <w:rPr>
+          <w:sz w:val="28"/>
+          <w:szCs w:val="28"/>
+          <w:lang w:val="en-US"/>
+        </w:rPr>
+        <w:t>Development Process:</w:t>
+      </w:r>
+    </w:p>
+    <w:p>
+      <w:pPr>
+        <w:pStyle w:val="a3"/>
+        <w:numPr>
+          <w:ilvl w:val="0"/>
+          <w:numId w:val="5"/>
+        </w:numPr>
+        <w:rPr>
+          <w:sz w:val="28"/>
+          <w:szCs w:val="28"/>
+          <w:lang w:val="en-US"/>
+        </w:rPr>
+      </w:pPr>
+      <w:r>
+        <w:rPr>
+          <w:sz w:val="28"/>
+          <w:szCs w:val="28"/>
+          <w:lang w:val="en-US"/>
+        </w:rPr>
+        <w:t>Set up Database Dev Environment</w:t>
+      </w:r>
+    </w:p>
+    <w:p>
+      <w:pPr>
+        <w:pStyle w:val="a3"/>
+        <w:numPr>
+          <w:ilvl w:val="0"/>
+          <w:numId w:val="5"/>
+        </w:numPr>
+        <w:rPr>
+          <w:sz w:val="28"/>
+          <w:szCs w:val="28"/>
+          <w:lang w:val="en-US"/>
+        </w:rPr>
+      </w:pPr>
+      <w:r>
+        <w:rPr>
+          <w:sz w:val="28"/>
+          <w:szCs w:val="28"/>
+          <w:lang w:val="en-US"/>
+        </w:rPr>
+        <w:t xml:space="preserve">Create Spring Boot Project using spring boot </w:t>
+      </w:r>
+      <w:proofErr w:type="spellStart"/>
+      <w:r>
+        <w:rPr>
+          <w:sz w:val="28"/>
+          <w:szCs w:val="28"/>
+          <w:lang w:val="en-US"/>
+        </w:rPr>
+        <w:t>initializr</w:t>
+      </w:r>
+      <w:proofErr w:type="spellEnd"/>
+    </w:p>
+    <w:p>
+      <w:pPr>
+        <w:pStyle w:val="a3"/>
+        <w:numPr>
+          <w:ilvl w:val="0"/>
+          <w:numId w:val="5"/>
+        </w:numPr>
+        <w:rPr>
+          <w:sz w:val="28"/>
+          <w:szCs w:val="28"/>
+          <w:lang w:val="en-US"/>
+        </w:rPr>
+      </w:pPr>
+      <w:r>
+        <w:rPr>
+          <w:sz w:val="28"/>
+          <w:szCs w:val="28"/>
+          <w:lang w:val="en-US"/>
+        </w:rPr>
+        <w:t>Get list of employee</w:t>
+      </w:r>
+    </w:p>
+    <w:p>
+      <w:pPr>
+        <w:pStyle w:val="a3"/>
+        <w:numPr>
+          <w:ilvl w:val="0"/>
+          <w:numId w:val="5"/>
+        </w:numPr>
+        <w:rPr>
+          <w:sz w:val="28"/>
+          <w:szCs w:val="28"/>
+          <w:lang w:val="en-US"/>
+        </w:rPr>
+      </w:pPr>
+      <w:r>
+        <w:rPr>
+          <w:sz w:val="28"/>
+          <w:szCs w:val="28"/>
+          <w:lang w:val="en-US"/>
+        </w:rPr>
+        <w:t>Get single employee by id</w:t>
+      </w:r>
+    </w:p>
+    <w:p>
+      <w:pPr>
+        <w:pStyle w:val="a3"/>
+        <w:numPr>
+          <w:ilvl w:val="0"/>
+          <w:numId w:val="5"/>
+        </w:numPr>
+        <w:rPr>
+          <w:sz w:val="28"/>
+          <w:szCs w:val="28"/>
+          <w:lang w:val="en-US"/>
+        </w:rPr>
+      </w:pPr>
+      <w:r>
+        <w:rPr>
+          <w:sz w:val="28"/>
+          <w:szCs w:val="28"/>
+          <w:lang w:val="en-US"/>
+        </w:rPr>
+        <w:t>Add a new employee</w:t>
+      </w:r>
+    </w:p>
+    <w:p>
+      <w:pPr>
+        <w:pStyle w:val="a3"/>
+        <w:numPr>
+          <w:ilvl w:val="0"/>
+          <w:numId w:val="5"/>
+        </w:numPr>
+        <w:rPr>
+          <w:sz w:val="28"/>
+          <w:szCs w:val="28"/>
+          <w:lang w:val="en-US"/>
+        </w:rPr>
+      </w:pPr>
+      <w:r>
+        <w:rPr>
+          <w:sz w:val="28"/>
+          <w:szCs w:val="28"/>
+          <w:lang w:val="en-US"/>
+        </w:rPr>
+        <w:t>Update an existing employee</w:t>
+      </w:r>
+    </w:p>
+    <w:p>
+      <w:pPr>
+        <w:pStyle w:val="a3"/>
+        <w:numPr>
+          <w:ilvl w:val="0"/>
+          <w:numId w:val="5"/>
+        </w:numPr>
+        <w:rPr>
+          <w:sz w:val="28"/>
+          <w:szCs w:val="28"/>
+          <w:lang w:val="en-US"/>
+        </w:rPr>
+      </w:pPr>
+      <w:r>
+        <w:rPr>
+          <w:sz w:val="28"/>
+          <w:szCs w:val="28"/>
+          <w:lang w:val="en-US"/>
+        </w:rPr>
+        <w:t>Delete an existing employee</w:t>
+      </w:r>
+    </w:p>
+    <w:p>
+      <w:pPr>
+        <w:rPr>
+          <w:sz w:val="28"/>
+          <w:szCs w:val="28"/>
+          <w:lang w:val="en-US"/>
+        </w:rPr>
+      </w:pPr>
+      <w:r>
+        <w:rPr>
+          <w:sz w:val="28"/>
+          <w:szCs w:val="28"/>
+          <w:lang w:val="en-US"/>
+        </w:rPr>
+        <w:t xml:space="preserve">Spring Boot will automatically configure data source based on entries from Maven </w:t>
+      </w:r>
+      <w:proofErr w:type="spellStart"/>
+      <w:r>
+        <w:rPr>
+          <w:sz w:val="28"/>
+          <w:szCs w:val="28"/>
+          <w:lang w:val="en-US"/>
+        </w:rPr>
+        <w:t>pom</w:t>
+      </w:r>
+      <w:proofErr w:type="spellEnd"/>
+      <w:r>
+        <w:rPr>
+          <w:sz w:val="28"/>
+          <w:szCs w:val="28"/>
+          <w:lang w:val="en-US"/>
+        </w:rPr>
+        <w:t xml:space="preserve"> file, JDBC Driver, Spring Data (ORM - </w:t>
+      </w:r>
+      <w:proofErr w:type="spellStart"/>
+      <w:r>
+        <w:rPr>
+          <w:sz w:val="28"/>
+          <w:szCs w:val="28"/>
+          <w:lang w:val="en-US"/>
+        </w:rPr>
+        <w:t>jpa</w:t>
+      </w:r>
+      <w:proofErr w:type="spellEnd"/>
+      <w:r>
+        <w:rPr>
+          <w:sz w:val="28"/>
+          <w:szCs w:val="28"/>
+          <w:lang w:val="en-US"/>
+        </w:rPr>
+        <w:t xml:space="preserve">), DB connection info from </w:t>
+      </w:r>
+      <w:proofErr w:type="spellStart"/>
+      <w:r>
+        <w:rPr>
+          <w:sz w:val="28"/>
+          <w:szCs w:val="28"/>
+          <w:lang w:val="en-US"/>
+        </w:rPr>
+        <w:t>application.properties</w:t>
+      </w:r>
+      <w:proofErr w:type="spellEnd"/>
+    </w:p>
+    <w:p>
+      <w:pPr>
+        <w:rPr>
+          <w:sz w:val="28"/>
+          <w:szCs w:val="28"/>
+          <w:lang w:val="en-US"/>
+        </w:rPr>
+      </w:pPr>
+      <w:r>
+        <w:rPr>
+          <w:sz w:val="28"/>
+          <w:szCs w:val="28"/>
+          <w:lang w:val="en-US"/>
+        </w:rPr>
+        <w:t>Application properties:</w:t>
+      </w:r>
+    </w:p>
+    <w:p>
+      <w:pPr>
+        <w:pStyle w:val="a3"/>
+        <w:numPr>
+          <w:ilvl w:val="0"/>
+          <w:numId w:val="1"/>
+        </w:numPr>
+        <w:rPr>
+          <w:sz w:val="28"/>
+          <w:szCs w:val="28"/>
+          <w:lang w:val="en-US"/>
+        </w:rPr>
+      </w:pPr>
+      <w:r>
+        <w:rPr>
+          <w:sz w:val="28"/>
+          <w:szCs w:val="28"/>
+          <w:lang w:val="en-US"/>
+        </w:rPr>
+        <w:t>spring.datasource.url=…</w:t>
+      </w:r>
+    </w:p>
+    <w:p>
+      <w:pPr>
+        <w:pStyle w:val="a3"/>
+        <w:numPr>
+          <w:ilvl w:val="0"/>
+          <w:numId w:val="1"/>
+        </w:numPr>
+        <w:rPr>
+          <w:sz w:val="28"/>
+          <w:szCs w:val="28"/>
+          <w:lang w:val="en-US"/>
+        </w:rPr>
+      </w:pPr>
+      <w:proofErr w:type="spellStart"/>
+      <w:r>
+        <w:rPr>
+          <w:sz w:val="28"/>
+          <w:szCs w:val="28"/>
+          <w:lang w:val="en-US"/>
+        </w:rPr>
+        <w:t>string.datasource.username</w:t>
+      </w:r>
+      <w:proofErr w:type="spellEnd"/>
+      <w:r>
+        <w:rPr>
+          <w:sz w:val="28"/>
+          <w:szCs w:val="28"/>
+          <w:lang w:val="en-US"/>
+        </w:rPr>
+        <w:t>=…</w:t>
+      </w:r>
+    </w:p>
+    <w:p>
+      <w:pPr>
+        <w:pStyle w:val="a3"/>
+        <w:numPr>
+          <w:ilvl w:val="0"/>
+          <w:numId w:val="1"/>
+        </w:numPr>
+        <w:rPr>
+          <w:sz w:val="28"/>
+          <w:szCs w:val="28"/>
+          <w:lang w:val="en-US"/>
+        </w:rPr>
+      </w:pPr>
+      <w:proofErr w:type="spellStart"/>
+      <w:r>
+        <w:rPr>
+          <w:sz w:val="28"/>
+          <w:szCs w:val="28"/>
+          <w:lang w:val="en-US"/>
+        </w:rPr>
+        <w:t>string.datasource.password</w:t>
+      </w:r>
+      <w:proofErr w:type="spellEnd"/>
+      <w:r>
+        <w:rPr>
+          <w:sz w:val="28"/>
+          <w:szCs w:val="28"/>
+          <w:lang w:val="en-US"/>
+        </w:rPr>
+        <w:t>=…</w:t>
+      </w:r>
+    </w:p>
+    <w:p>
+      <w:pPr>
+        <w:rPr>
+          <w:sz w:val="28"/>
+          <w:szCs w:val="28"/>
+          <w:lang w:val="en-US"/>
+        </w:rPr>
+      </w:pPr>
+      <w:r>
+        <w:rPr>
+          <w:sz w:val="28"/>
+          <w:szCs w:val="28"/>
+          <w:lang w:val="en-US"/>
+        </w:rPr>
+        <w:t>Spring data source properties: luv2code.com/spring-boot-props</w:t>
+      </w:r>
+    </w:p>
+    <w:p>
+      <w:pPr>
+        <w:rPr>
+          <w:sz w:val="28"/>
+          <w:szCs w:val="28"/>
+          <w:lang w:val="en-US"/>
+        </w:rPr>
+      </w:pPr>
+      <w:r>
+        <w:rPr>
+          <w:sz w:val="28"/>
+          <w:szCs w:val="28"/>
+          <w:lang w:val="en-US"/>
+        </w:rPr>
+        <w:t xml:space="preserve">Based on </w:t>
+      </w:r>
+      <w:proofErr w:type="spellStart"/>
+      <w:r>
+        <w:rPr>
+          <w:sz w:val="28"/>
+          <w:szCs w:val="28"/>
+          <w:lang w:val="en-US"/>
+        </w:rPr>
+        <w:t>configs</w:t>
+      </w:r>
+      <w:proofErr w:type="spellEnd"/>
+      <w:r>
+        <w:rPr>
+          <w:sz w:val="28"/>
+          <w:szCs w:val="28"/>
+          <w:lang w:val="en-US"/>
+        </w:rPr>
+        <w:t>, Spring Boot will automatically create Beans (</w:t>
+      </w:r>
+      <w:proofErr w:type="spellStart"/>
+      <w:r>
+        <w:rPr>
+          <w:sz w:val="28"/>
+          <w:szCs w:val="28"/>
+          <w:lang w:val="en-US"/>
+        </w:rPr>
+        <w:t>DataSource</w:t>
+      </w:r>
+      <w:proofErr w:type="spellEnd"/>
+      <w:r>
+        <w:rPr>
+          <w:sz w:val="28"/>
+          <w:szCs w:val="28"/>
+          <w:lang w:val="en-US"/>
+        </w:rPr>
+        <w:t xml:space="preserve">, </w:t>
+      </w:r>
+      <w:proofErr w:type="spellStart"/>
+      <w:r>
+        <w:rPr>
+          <w:sz w:val="28"/>
+          <w:szCs w:val="28"/>
+          <w:lang w:val="en-US"/>
+        </w:rPr>
+        <w:t>EntityManager</w:t>
+      </w:r>
+      <w:proofErr w:type="spellEnd"/>
+      <w:r>
+        <w:rPr>
+          <w:sz w:val="28"/>
+          <w:szCs w:val="28"/>
+          <w:lang w:val="en-US"/>
+        </w:rPr>
+        <w:t xml:space="preserve">, </w:t>
+      </w:r>
+      <w:proofErr w:type="spellStart"/>
+      <w:r>
+        <w:rPr>
+          <w:sz w:val="28"/>
+          <w:szCs w:val="28"/>
+          <w:lang w:val="en-US"/>
+        </w:rPr>
+        <w:t>etc</w:t>
+      </w:r>
+      <w:proofErr w:type="spellEnd"/>
+      <w:r>
+        <w:rPr>
+          <w:sz w:val="28"/>
+          <w:szCs w:val="28"/>
+          <w:lang w:val="en-US"/>
+        </w:rPr>
+        <w:t xml:space="preserve">). You can inject them into app. </w:t>
+      </w:r>
+    </w:p>
+    <w:p>
+      <w:pPr>
+        <w:rPr>
+          <w:sz w:val="28"/>
+          <w:szCs w:val="28"/>
+          <w:lang w:val="en-US"/>
+        </w:rPr>
+      </w:pPr>
+      <w:r>
+        <w:rPr>
+          <w:sz w:val="28"/>
+          <w:szCs w:val="28"/>
+          <w:lang w:val="en-US"/>
+        </w:rPr>
+        <w:t xml:space="preserve">In Spring Boot Hibernate is default implementation of JPA. </w:t>
+      </w:r>
+      <w:proofErr w:type="spellStart"/>
+      <w:r>
+        <w:rPr>
+          <w:sz w:val="28"/>
+          <w:szCs w:val="28"/>
+          <w:lang w:val="en-US"/>
+        </w:rPr>
+        <w:t>EntittyManager</w:t>
+      </w:r>
+      <w:proofErr w:type="spellEnd"/>
+      <w:r>
+        <w:rPr>
+          <w:sz w:val="28"/>
+          <w:szCs w:val="28"/>
+          <w:lang w:val="en-US"/>
+        </w:rPr>
+        <w:t xml:space="preserve"> is similar to Hibernate </w:t>
+      </w:r>
+      <w:proofErr w:type="spellStart"/>
+      <w:r>
+        <w:rPr>
+          <w:sz w:val="28"/>
+          <w:szCs w:val="28"/>
+          <w:lang w:val="en-US"/>
+        </w:rPr>
+        <w:t>SessionFactory</w:t>
+      </w:r>
+      <w:proofErr w:type="spellEnd"/>
+      <w:r>
+        <w:rPr>
+          <w:sz w:val="28"/>
+          <w:szCs w:val="28"/>
+          <w:lang w:val="en-US"/>
+        </w:rPr>
+        <w:t xml:space="preserve">. </w:t>
+      </w:r>
+      <w:proofErr w:type="spellStart"/>
+      <w:r>
+        <w:rPr>
+          <w:sz w:val="28"/>
+          <w:szCs w:val="28"/>
+          <w:lang w:val="en-US"/>
+        </w:rPr>
+        <w:t>EntityManager</w:t>
+      </w:r>
+      <w:proofErr w:type="spellEnd"/>
+      <w:r>
+        <w:rPr>
+          <w:sz w:val="28"/>
+          <w:szCs w:val="28"/>
+          <w:lang w:val="en-US"/>
+        </w:rPr>
+        <w:t xml:space="preserve"> can serve as a wrapper to a Hibernate Session object. We can inject the </w:t>
+      </w:r>
+      <w:proofErr w:type="spellStart"/>
+      <w:r>
+        <w:rPr>
+          <w:sz w:val="28"/>
+          <w:szCs w:val="28"/>
+          <w:lang w:val="en-US"/>
+        </w:rPr>
+        <w:t>EntityManager</w:t>
+      </w:r>
+      <w:proofErr w:type="spellEnd"/>
+      <w:r>
+        <w:rPr>
+          <w:sz w:val="28"/>
+          <w:szCs w:val="28"/>
+          <w:lang w:val="en-US"/>
+        </w:rPr>
+        <w:t xml:space="preserve"> into our DAO.</w:t>
+      </w:r>
+    </w:p>
+    <w:p>
+      <w:pPr>
+        <w:rPr>
+          <w:sz w:val="28"/>
+          <w:szCs w:val="28"/>
+          <w:lang w:val="en-US"/>
+        </w:rPr>
+      </w:pPr>
+      <w:r>
+        <w:rPr>
+          <w:sz w:val="28"/>
+          <w:szCs w:val="28"/>
+          <w:lang w:val="en-US"/>
+        </w:rPr>
+        <w:t>Development Process for DAO:</w:t>
+      </w:r>
+    </w:p>
+    <w:p>
+      <w:pPr>
+        <w:pStyle w:val="a3"/>
+        <w:numPr>
+          <w:ilvl w:val="0"/>
+          <w:numId w:val="6"/>
+        </w:numPr>
+        <w:rPr>
+          <w:sz w:val="28"/>
+          <w:szCs w:val="28"/>
+          <w:lang w:val="en-US"/>
+        </w:rPr>
+      </w:pPr>
+      <w:r>
+        <w:rPr>
+          <w:sz w:val="28"/>
+          <w:szCs w:val="28"/>
+          <w:lang w:val="en-US"/>
+        </w:rPr>
+        <w:t xml:space="preserve">Update </w:t>
+      </w:r>
+      <w:proofErr w:type="spellStart"/>
+      <w:r>
+        <w:rPr>
+          <w:sz w:val="28"/>
+          <w:szCs w:val="28"/>
+          <w:lang w:val="en-US"/>
+        </w:rPr>
+        <w:t>db</w:t>
+      </w:r>
+      <w:proofErr w:type="spellEnd"/>
+      <w:r>
+        <w:rPr>
+          <w:sz w:val="28"/>
+          <w:szCs w:val="28"/>
+          <w:lang w:val="en-US"/>
+        </w:rPr>
+        <w:t xml:space="preserve"> </w:t>
+      </w:r>
+      <w:proofErr w:type="spellStart"/>
+      <w:r>
+        <w:rPr>
+          <w:sz w:val="28"/>
+          <w:szCs w:val="28"/>
+          <w:lang w:val="en-US"/>
+        </w:rPr>
+        <w:t>configs</w:t>
+      </w:r>
+      <w:proofErr w:type="spellEnd"/>
+      <w:r>
+        <w:rPr>
+          <w:sz w:val="28"/>
+          <w:szCs w:val="28"/>
+          <w:lang w:val="en-US"/>
+        </w:rPr>
+        <w:t xml:space="preserve"> in </w:t>
+      </w:r>
+      <w:proofErr w:type="spellStart"/>
+      <w:r>
+        <w:rPr>
+          <w:sz w:val="28"/>
+          <w:szCs w:val="28"/>
+          <w:lang w:val="en-US"/>
+        </w:rPr>
+        <w:t>application.properties</w:t>
+      </w:r>
+      <w:proofErr w:type="spellEnd"/>
+    </w:p>
+    <w:p>
+      <w:pPr>
+        <w:pStyle w:val="a3"/>
+        <w:numPr>
+          <w:ilvl w:val="0"/>
+          <w:numId w:val="6"/>
+        </w:numPr>
+        <w:rPr>
+          <w:sz w:val="28"/>
+          <w:szCs w:val="28"/>
+          <w:lang w:val="en-US"/>
+        </w:rPr>
+      </w:pPr>
+      <w:r>
+        <w:rPr>
+          <w:sz w:val="28"/>
+          <w:szCs w:val="28"/>
+          <w:lang w:val="en-US"/>
+        </w:rPr>
+        <w:lastRenderedPageBreak/>
+        <w:t>Create Employee entity</w:t>
+      </w:r>
       <w:bookmarkStart w:id="0" w:name="_GoBack"/>
       <w:bookmarkEnd w:id="0"/>
     </w:p>
@@ -3662,31 +4372,65 @@
         <w:pStyle w:val="a3"/>
         <w:numPr>
           <w:ilvl w:val="0"/>
-          <w:numId w:val="1"/>
-        </w:numPr>
-        <w:rPr>
-          <w:sz w:val="28"/>
-          <w:szCs w:val="28"/>
-          <w:lang w:val="en-US"/>
-        </w:rPr>
-      </w:pPr>
-      <w:proofErr w:type="spellStart"/>
-      <w:r>
-        <w:rPr>
-          <w:sz w:val="28"/>
-          <w:szCs w:val="28"/>
-          <w:lang w:val="en-US"/>
-        </w:rPr>
-        <w:t>spring.datasource.password</w:t>
-      </w:r>
-      <w:proofErr w:type="spellEnd"/>
-      <w:r>
-        <w:rPr>
-          <w:sz w:val="28"/>
-          <w:szCs w:val="28"/>
-          <w:lang w:val="en-US"/>
-        </w:rPr>
-        <w:t>=…</w:t>
+          <w:numId w:val="6"/>
+        </w:numPr>
+        <w:rPr>
+          <w:sz w:val="28"/>
+          <w:szCs w:val="28"/>
+          <w:lang w:val="en-US"/>
+        </w:rPr>
+      </w:pPr>
+      <w:r>
+        <w:rPr>
+          <w:sz w:val="28"/>
+          <w:szCs w:val="28"/>
+          <w:lang w:val="en-US"/>
+        </w:rPr>
+        <w:t>Create DAO interface</w:t>
+      </w:r>
+    </w:p>
+    <w:p>
+      <w:pPr>
+        <w:pStyle w:val="a3"/>
+        <w:numPr>
+          <w:ilvl w:val="0"/>
+          <w:numId w:val="6"/>
+        </w:numPr>
+        <w:rPr>
+          <w:sz w:val="28"/>
+          <w:szCs w:val="28"/>
+          <w:lang w:val="en-US"/>
+        </w:rPr>
+      </w:pPr>
+      <w:r>
+        <w:rPr>
+          <w:sz w:val="28"/>
+          <w:szCs w:val="28"/>
+          <w:lang w:val="en-US"/>
+        </w:rPr>
+        <w:t>Create DAO implementation</w:t>
+      </w:r>
+    </w:p>
+    <w:p>
+      <w:pPr>
+        <w:pStyle w:val="a3"/>
+        <w:numPr>
+          <w:ilvl w:val="0"/>
+          <w:numId w:val="6"/>
+        </w:numPr>
+        <w:rPr>
+          <w:sz w:val="28"/>
+          <w:szCs w:val="28"/>
+          <w:lang w:val="en-US"/>
+        </w:rPr>
+      </w:pPr>
+      <w:r>
+        <w:rPr>
+          <w:sz w:val="28"/>
+          <w:szCs w:val="28"/>
+          <w:lang w:val="en-US"/>
+        </w:rPr>
+        <w:t>Create REST controller to use DAO</w:t>
       </w:r>
     </w:p>
     <w:p>
@@ -3889,9 +4633,9 @@
     </w:lvl>
   </w:abstractNum>
   <w:abstractNum w:abstractNumId="2" w15:restartNumberingAfterBreak="0">
-    <w:nsid w:val="6CAD7134"/>
+    <w:nsid w:val="507E3837"/>
     <w:multiLevelType w:val="hybridMultilevel"/>
-    <w:tmpl w:val="F8D24F76"/>
+    <w:tmpl w:val="5A585322"/>
     <w:lvl w:ilvl="0" w:tplc="0419000F">
       <w:start w:val="1"/>
       <w:numFmt w:val="decimal"/>
@@ -3978,6 +4722,184 @@
     </w:lvl>
   </w:abstractNum>
   <w:abstractNum w:abstractNumId="3" w15:restartNumberingAfterBreak="0">
+    <w:nsid w:val="55A306AA"/>
+    <w:multiLevelType w:val="hybridMultilevel"/>
+    <w:tmpl w:val="81C6F450"/>
+    <w:lvl w:ilvl="0" w:tplc="0419000F">
+      <w:start w:val="1"/>
+      <w:numFmt w:val="decimal"/>
+      <w:lvlText w:val="%1."/>
+      <w:lvlJc w:val="left"/>
+      <w:pPr>
+        <w:ind w:left="720" w:hanging="360"/>
+      </w:pPr>
+      <w:rPr>
+        <w:rFonts w:hint="default"/>
+      </w:rPr>
+    </w:lvl>
+    <w:lvl w:ilvl="1" w:tplc="04190019" w:tentative="1">
+      <w:start w:val="1"/>
+      <w:numFmt w:val="lowerLetter"/>
+      <w:lvlText w:val="%2."/>
+      <w:lvlJc w:val="left"/>
+      <w:pPr>
+        <w:ind w:left="1440" w:hanging="360"/>
+      </w:pPr>
+    </w:lvl>
+    <w:lvl w:ilvl="2" w:tplc="0419001B" w:tentative="1">
+      <w:start w:val="1"/>
+      <w:numFmt w:val="lowerRoman"/>
+      <w:lvlText w:val="%3."/>
+      <w:lvlJc w:val="right"/>
+      <w:pPr>
+        <w:ind w:left="2160" w:hanging="180"/>
+      </w:pPr>
+    </w:lvl>
+    <w:lvl w:ilvl="3" w:tplc="0419000F" w:tentative="1">
+      <w:start w:val="1"/>
+      <w:numFmt w:val="decimal"/>
+      <w:lvlText w:val="%4."/>
+      <w:lvlJc w:val="left"/>
+      <w:pPr>
+        <w:ind w:left="2880" w:hanging="360"/>
+      </w:pPr>
+    </w:lvl>
+    <w:lvl w:ilvl="4" w:tplc="04190019" w:tentative="1">
+      <w:start w:val="1"/>
+      <w:numFmt w:val="lowerLetter"/>
+      <w:lvlText w:val="%5."/>
+      <w:lvlJc w:val="left"/>
+      <w:pPr>
+        <w:ind w:left="3600" w:hanging="360"/>
+      </w:pPr>
+    </w:lvl>
+    <w:lvl w:ilvl="5" w:tplc="0419001B" w:tentative="1">
+      <w:start w:val="1"/>
+      <w:numFmt w:val="lowerRoman"/>
+      <w:lvlText w:val="%6."/>
+      <w:lvlJc w:val="right"/>
+      <w:pPr>
+        <w:ind w:left="4320" w:hanging="180"/>
+      </w:pPr>
+    </w:lvl>
+    <w:lvl w:ilvl="6" w:tplc="0419000F" w:tentative="1">
+      <w:start w:val="1"/>
+      <w:numFmt w:val="decimal"/>
+      <w:lvlText w:val="%7."/>
+      <w:lvlJc w:val="left"/>
+      <w:pPr>
+        <w:ind w:left="5040" w:hanging="360"/>
+      </w:pPr>
+    </w:lvl>
+    <w:lvl w:ilvl="7" w:tplc="04190019" w:tentative="1">
+      <w:start w:val="1"/>
+      <w:numFmt w:val="lowerLetter"/>
+      <w:lvlText w:val="%8."/>
+      <w:lvlJc w:val="left"/>
+      <w:pPr>
+        <w:ind w:left="5760" w:hanging="360"/>
+      </w:pPr>
+    </w:lvl>
+    <w:lvl w:ilvl="8" w:tplc="0419001B" w:tentative="1">
+      <w:start w:val="1"/>
+      <w:numFmt w:val="lowerRoman"/>
+      <w:lvlText w:val="%9."/>
+      <w:lvlJc w:val="right"/>
+      <w:pPr>
+        <w:ind w:left="6480" w:hanging="180"/>
+      </w:pPr>
+    </w:lvl>
+  </w:abstractNum>
+  <w:abstractNum w:abstractNumId="4" w15:restartNumberingAfterBreak="0">
+    <w:nsid w:val="6CAD7134"/>
+    <w:multiLevelType w:val="hybridMultilevel"/>
+    <w:tmpl w:val="F8D24F76"/>
+    <w:lvl w:ilvl="0" w:tplc="0419000F">
+      <w:start w:val="1"/>
+      <w:numFmt w:val="decimal"/>
+      <w:lvlText w:val="%1."/>
+      <w:lvlJc w:val="left"/>
+      <w:pPr>
+        <w:ind w:left="720" w:hanging="360"/>
+      </w:pPr>
+      <w:rPr>
+        <w:rFonts w:hint="default"/>
+      </w:rPr>
+    </w:lvl>
+    <w:lvl w:ilvl="1" w:tplc="04190019" w:tentative="1">
+      <w:start w:val="1"/>
+      <w:numFmt w:val="lowerLetter"/>
+      <w:lvlText w:val="%2."/>
+      <w:lvlJc w:val="left"/>
+      <w:pPr>
+        <w:ind w:left="1440" w:hanging="360"/>
+      </w:pPr>
+    </w:lvl>
+    <w:lvl w:ilvl="2" w:tplc="0419001B" w:tentative="1">
+      <w:start w:val="1"/>
+      <w:numFmt w:val="lowerRoman"/>
+      <w:lvlText w:val="%3."/>
+      <w:lvlJc w:val="right"/>
+      <w:pPr>
+        <w:ind w:left="2160" w:hanging="180"/>
+      </w:pPr>
+    </w:lvl>
+    <w:lvl w:ilvl="3" w:tplc="0419000F" w:tentative="1">
+      <w:start w:val="1"/>
+      <w:numFmt w:val="decimal"/>
+      <w:lvlText w:val="%4."/>
+      <w:lvlJc w:val="left"/>
+      <w:pPr>
+        <w:ind w:left="2880" w:hanging="360"/>
+      </w:pPr>
+    </w:lvl>
+    <w:lvl w:ilvl="4" w:tplc="04190019" w:tentative="1">
+      <w:start w:val="1"/>
+      <w:numFmt w:val="lowerLetter"/>
+      <w:lvlText w:val="%5."/>
+      <w:lvlJc w:val="left"/>
+      <w:pPr>
+        <w:ind w:left="3600" w:hanging="360"/>
+      </w:pPr>
+    </w:lvl>
+    <w:lvl w:ilvl="5" w:tplc="0419001B" w:tentative="1">
+      <w:start w:val="1"/>
+      <w:numFmt w:val="lowerRoman"/>
+      <w:lvlText w:val="%6."/>
+      <w:lvlJc w:val="right"/>
+      <w:pPr>
+        <w:ind w:left="4320" w:hanging="180"/>
+      </w:pPr>
+    </w:lvl>
+    <w:lvl w:ilvl="6" w:tplc="0419000F" w:tentative="1">
+      <w:start w:val="1"/>
+      <w:numFmt w:val="decimal"/>
+      <w:lvlText w:val="%7."/>
+      <w:lvlJc w:val="left"/>
+      <w:pPr>
+        <w:ind w:left="5040" w:hanging="360"/>
+      </w:pPr>
+    </w:lvl>
+    <w:lvl w:ilvl="7" w:tplc="04190019" w:tentative="1">
+      <w:start w:val="1"/>
+      <w:numFmt w:val="lowerLetter"/>
+      <w:lvlText w:val="%8."/>
+      <w:lvlJc w:val="left"/>
+      <w:pPr>
+        <w:ind w:left="5760" w:hanging="360"/>
+      </w:pPr>
+    </w:lvl>
+    <w:lvl w:ilvl="8" w:tplc="0419001B" w:tentative="1">
+      <w:start w:val="1"/>
+      <w:numFmt w:val="lowerRoman"/>
+      <w:lvlText w:val="%9."/>
+      <w:lvlJc w:val="right"/>
+      <w:pPr>
+        <w:ind w:left="6480" w:hanging="180"/>
+      </w:pPr>
+    </w:lvl>
+  </w:abstractNum>
+  <w:abstractNum w:abstractNumId="5" w15:restartNumberingAfterBreak="0">
     <w:nsid w:val="7A0D0586"/>
     <w:multiLevelType w:val="hybridMultilevel"/>
     <w:tmpl w:val="B972E9CE"/>
@@ -4091,7 +5013,7 @@
     </w:lvl>
   </w:abstractNum>
   <w:num w:numId="1">
-    <w:abstractNumId w:val="3"/>
+    <w:abstractNumId w:val="5"/>
   </w:num>
   <w:num w:numId="2">
     <w:abstractNumId w:val="1"/>
@@ -4100,7 +5022,13 @@
     <w:abstractNumId w:val="0"/>
   </w:num>
   <w:num w:numId="4">
+    <w:abstractNumId w:val="4"/>
+  </w:num>
+  <w:num w:numId="5">
     <w:abstractNumId w:val="2"/>
+  </w:num>
+  <w:num w:numId="6">
+    <w:abstractNumId w:val="3"/>
   </w:num>
 </w:numbering>
 </file>

</xml_diff>

<commit_message>
Add solution for " Spring Boot - Build a REST CRUD API with JPA"
- Update Course lecture
- Rename previous project (cruddemo) to 21
</commit_message>
<xml_diff>
--- a/Course lecture 4.docx
+++ b/Course lecture 4.docx
@@ -4364,83 +4364,323 @@
         <w:lastRenderedPageBreak/>
         <w:t>Create Employee entity</w:t>
       </w:r>
+    </w:p>
+    <w:p>
+      <w:pPr>
+        <w:pStyle w:val="a3"/>
+        <w:numPr>
+          <w:ilvl w:val="0"/>
+          <w:numId w:val="6"/>
+        </w:numPr>
+        <w:rPr>
+          <w:sz w:val="28"/>
+          <w:szCs w:val="28"/>
+          <w:lang w:val="en-US"/>
+        </w:rPr>
+      </w:pPr>
+      <w:r>
+        <w:rPr>
+          <w:sz w:val="28"/>
+          <w:szCs w:val="28"/>
+          <w:lang w:val="en-US"/>
+        </w:rPr>
+        <w:t>Create DAO interface</w:t>
+      </w:r>
+    </w:p>
+    <w:p>
+      <w:pPr>
+        <w:pStyle w:val="a3"/>
+        <w:numPr>
+          <w:ilvl w:val="0"/>
+          <w:numId w:val="6"/>
+        </w:numPr>
+        <w:rPr>
+          <w:sz w:val="28"/>
+          <w:szCs w:val="28"/>
+          <w:lang w:val="en-US"/>
+        </w:rPr>
+      </w:pPr>
+      <w:r>
+        <w:rPr>
+          <w:sz w:val="28"/>
+          <w:szCs w:val="28"/>
+          <w:lang w:val="en-US"/>
+        </w:rPr>
+        <w:t>Create DAO implementation</w:t>
+      </w:r>
+    </w:p>
+    <w:p>
+      <w:pPr>
+        <w:pStyle w:val="a3"/>
+        <w:numPr>
+          <w:ilvl w:val="0"/>
+          <w:numId w:val="6"/>
+        </w:numPr>
+        <w:rPr>
+          <w:sz w:val="28"/>
+          <w:szCs w:val="28"/>
+          <w:lang w:val="en-US"/>
+        </w:rPr>
+      </w:pPr>
+      <w:r>
+        <w:rPr>
+          <w:sz w:val="28"/>
+          <w:szCs w:val="28"/>
+          <w:lang w:val="en-US"/>
+        </w:rPr>
+        <w:t>Create REST controller to use DAO</w:t>
+      </w:r>
+    </w:p>
+    <w:p>
+      <w:pPr>
+        <w:pStyle w:val="a3"/>
+        <w:rPr>
+          <w:sz w:val="28"/>
+          <w:szCs w:val="28"/>
+          <w:lang w:val="en-US"/>
+        </w:rPr>
+      </w:pPr>
+    </w:p>
+    <w:p>
+      <w:pPr>
+        <w:rPr>
+          <w:b/>
+          <w:sz w:val="28"/>
+          <w:szCs w:val="28"/>
+          <w:lang w:val="en-US"/>
+        </w:rPr>
+      </w:pPr>
+      <w:r>
+        <w:rPr>
+          <w:b/>
+          <w:sz w:val="28"/>
+          <w:szCs w:val="28"/>
+          <w:lang w:val="en-US"/>
+        </w:rPr>
+        <w:t>75. Spring Boot - Build a REST CRUD API with JPA - Real-Time Project</w:t>
+      </w:r>
+    </w:p>
+    <w:p>
+      <w:pPr>
+        <w:rPr>
+          <w:sz w:val="28"/>
+          <w:szCs w:val="28"/>
+          <w:lang w:val="en-US"/>
+        </w:rPr>
+      </w:pPr>
+      <w:r>
+        <w:rPr>
+          <w:sz w:val="28"/>
+          <w:szCs w:val="28"/>
+          <w:lang w:val="en-US"/>
+        </w:rPr>
+        <w:t>Standard JPA API methods are similar to Native Hibernate API. JPA also supports a query language: JPQL (JPA Query Language)</w:t>
+      </w:r>
+    </w:p>
+    <w:p>
+      <w:pPr>
+        <w:rPr>
+          <w:sz w:val="28"/>
+          <w:szCs w:val="28"/>
+          <w:lang w:val="en-US"/>
+        </w:rPr>
+      </w:pPr>
+      <w:r>
+        <w:rPr>
+          <w:sz w:val="28"/>
+          <w:szCs w:val="28"/>
+          <w:lang w:val="en-US"/>
+        </w:rPr>
+        <w:t>JPA methods:</w:t>
+      </w:r>
+    </w:p>
+    <w:p>
+      <w:pPr>
+        <w:pStyle w:val="a3"/>
+        <w:numPr>
+          <w:ilvl w:val="0"/>
+          <w:numId w:val="7"/>
+        </w:numPr>
+        <w:rPr>
+          <w:sz w:val="28"/>
+          <w:szCs w:val="28"/>
+          <w:lang w:val="en-US"/>
+        </w:rPr>
+      </w:pPr>
+      <w:proofErr w:type="spellStart"/>
+      <w:r>
+        <w:rPr>
+          <w:sz w:val="28"/>
+          <w:szCs w:val="28"/>
+          <w:lang w:val="en-US"/>
+        </w:rPr>
+        <w:t>entityManager.persiste</w:t>
+      </w:r>
+      <w:proofErr w:type="spellEnd"/>
+      <w:r>
+        <w:rPr>
+          <w:sz w:val="28"/>
+          <w:szCs w:val="28"/>
+          <w:lang w:val="en-US"/>
+        </w:rPr>
+        <w:t>(…) – save</w:t>
+      </w:r>
+    </w:p>
+    <w:p>
+      <w:pPr>
+        <w:pStyle w:val="a3"/>
+        <w:numPr>
+          <w:ilvl w:val="0"/>
+          <w:numId w:val="7"/>
+        </w:numPr>
+        <w:rPr>
+          <w:sz w:val="28"/>
+          <w:szCs w:val="28"/>
+          <w:lang w:val="en-US"/>
+        </w:rPr>
+      </w:pPr>
+      <w:proofErr w:type="spellStart"/>
+      <w:r>
+        <w:rPr>
+          <w:sz w:val="28"/>
+          <w:szCs w:val="28"/>
+          <w:lang w:val="en-US"/>
+        </w:rPr>
+        <w:t>entityManager.find</w:t>
+      </w:r>
+      <w:proofErr w:type="spellEnd"/>
+      <w:r>
+        <w:rPr>
+          <w:sz w:val="28"/>
+          <w:szCs w:val="28"/>
+          <w:lang w:val="en-US"/>
+        </w:rPr>
+        <w:t>(…) – get, load</w:t>
+      </w:r>
+    </w:p>
+    <w:p>
+      <w:pPr>
+        <w:pStyle w:val="a3"/>
+        <w:numPr>
+          <w:ilvl w:val="0"/>
+          <w:numId w:val="7"/>
+        </w:numPr>
+        <w:rPr>
+          <w:sz w:val="28"/>
+          <w:szCs w:val="28"/>
+          <w:lang w:val="en-US"/>
+        </w:rPr>
+      </w:pPr>
+      <w:proofErr w:type="spellStart"/>
+      <w:r>
+        <w:rPr>
+          <w:sz w:val="28"/>
+          <w:szCs w:val="28"/>
+          <w:lang w:val="en-US"/>
+        </w:rPr>
+        <w:t>entityManager.createQuery</w:t>
+      </w:r>
+      <w:proofErr w:type="spellEnd"/>
+      <w:r>
+        <w:rPr>
+          <w:sz w:val="28"/>
+          <w:szCs w:val="28"/>
+          <w:lang w:val="en-US"/>
+        </w:rPr>
+        <w:t>(…) – retrieve list of entities</w:t>
+      </w:r>
+      <w:r>
+        <w:rPr>
+          <w:sz w:val="28"/>
+          <w:szCs w:val="28"/>
+          <w:lang w:val="en-US"/>
+        </w:rPr>
+        <w:t xml:space="preserve"> (</w:t>
+      </w:r>
+      <w:proofErr w:type="spellStart"/>
+      <w:r>
+        <w:rPr>
+          <w:sz w:val="28"/>
+          <w:szCs w:val="28"/>
+          <w:lang w:val="en-US"/>
+        </w:rPr>
+        <w:t>TypedQuery</w:t>
+      </w:r>
+      <w:proofErr w:type="spellEnd"/>
+      <w:r>
+        <w:rPr>
+          <w:sz w:val="28"/>
+          <w:szCs w:val="28"/>
+          <w:lang w:val="en-US"/>
+        </w:rPr>
+        <w:t>)</w:t>
+      </w:r>
+    </w:p>
+    <w:p>
+      <w:pPr>
+        <w:pStyle w:val="a3"/>
+        <w:numPr>
+          <w:ilvl w:val="0"/>
+          <w:numId w:val="7"/>
+        </w:numPr>
+        <w:rPr>
+          <w:sz w:val="28"/>
+          <w:szCs w:val="28"/>
+          <w:lang w:val="en-US"/>
+        </w:rPr>
+      </w:pPr>
+      <w:proofErr w:type="spellStart"/>
+      <w:r>
+        <w:rPr>
+          <w:sz w:val="28"/>
+          <w:szCs w:val="28"/>
+          <w:lang w:val="en-US"/>
+        </w:rPr>
+        <w:t>entityManager.merge</w:t>
+      </w:r>
       <w:bookmarkStart w:id="0" w:name="_GoBack"/>
       <w:bookmarkEnd w:id="0"/>
-    </w:p>
-    <w:p>
-      <w:pPr>
-        <w:pStyle w:val="a3"/>
-        <w:numPr>
-          <w:ilvl w:val="0"/>
-          <w:numId w:val="6"/>
-        </w:numPr>
-        <w:rPr>
-          <w:sz w:val="28"/>
-          <w:szCs w:val="28"/>
-          <w:lang w:val="en-US"/>
-        </w:rPr>
-      </w:pPr>
-      <w:r>
-        <w:rPr>
-          <w:sz w:val="28"/>
-          <w:szCs w:val="28"/>
-          <w:lang w:val="en-US"/>
-        </w:rPr>
-        <w:t>Create DAO interface</w:t>
-      </w:r>
-    </w:p>
-    <w:p>
-      <w:pPr>
-        <w:pStyle w:val="a3"/>
-        <w:numPr>
-          <w:ilvl w:val="0"/>
-          <w:numId w:val="6"/>
-        </w:numPr>
-        <w:rPr>
-          <w:sz w:val="28"/>
-          <w:szCs w:val="28"/>
-          <w:lang w:val="en-US"/>
-        </w:rPr>
-      </w:pPr>
-      <w:r>
-        <w:rPr>
-          <w:sz w:val="28"/>
-          <w:szCs w:val="28"/>
-          <w:lang w:val="en-US"/>
-        </w:rPr>
-        <w:t>Create DAO implementation</w:t>
-      </w:r>
-    </w:p>
-    <w:p>
-      <w:pPr>
-        <w:pStyle w:val="a3"/>
-        <w:numPr>
-          <w:ilvl w:val="0"/>
-          <w:numId w:val="6"/>
-        </w:numPr>
-        <w:rPr>
-          <w:sz w:val="28"/>
-          <w:szCs w:val="28"/>
-          <w:lang w:val="en-US"/>
-        </w:rPr>
-      </w:pPr>
-      <w:r>
-        <w:rPr>
-          <w:sz w:val="28"/>
-          <w:szCs w:val="28"/>
-          <w:lang w:val="en-US"/>
-        </w:rPr>
-        <w:t>Create REST controller to use DAO</w:t>
-      </w:r>
-    </w:p>
-    <w:p>
-      <w:pPr>
-        <w:rPr>
-          <w:sz w:val="28"/>
-          <w:szCs w:val="28"/>
-          <w:lang w:val="en-US"/>
-        </w:rPr>
-      </w:pPr>
+      <w:proofErr w:type="spellEnd"/>
+      <w:r>
+        <w:rPr>
+          <w:sz w:val="28"/>
+          <w:szCs w:val="28"/>
+          <w:lang w:val="en-US"/>
+        </w:rPr>
+        <w:t>(…) – save or update</w:t>
+      </w:r>
+    </w:p>
+    <w:p>
+      <w:pPr>
+        <w:pStyle w:val="a3"/>
+        <w:numPr>
+          <w:ilvl w:val="0"/>
+          <w:numId w:val="7"/>
+        </w:numPr>
+        <w:rPr>
+          <w:sz w:val="28"/>
+          <w:szCs w:val="28"/>
+          <w:lang w:val="en-US"/>
+        </w:rPr>
+      </w:pPr>
+      <w:proofErr w:type="spellStart"/>
+      <w:r>
+        <w:rPr>
+          <w:sz w:val="28"/>
+          <w:szCs w:val="28"/>
+          <w:lang w:val="en-US"/>
+        </w:rPr>
+        <w:t>entityManager.remove</w:t>
+      </w:r>
+      <w:proofErr w:type="spellEnd"/>
+      <w:r>
+        <w:rPr>
+          <w:sz w:val="28"/>
+          <w:szCs w:val="28"/>
+          <w:lang w:val="en-US"/>
+        </w:rPr>
+        <w:t>(…) - delete</w:t>
+      </w:r>
     </w:p>
     <w:sectPr>
       <w:pgSz w:w="11906" w:h="16838"/>
@@ -4633,6 +4873,119 @@
     </w:lvl>
   </w:abstractNum>
   <w:abstractNum w:abstractNumId="2" w15:restartNumberingAfterBreak="0">
+    <w:nsid w:val="39D85541"/>
+    <w:multiLevelType w:val="hybridMultilevel"/>
+    <w:tmpl w:val="BEA2CBC4"/>
+    <w:lvl w:ilvl="0" w:tplc="04190001">
+      <w:start w:val="1"/>
+      <w:numFmt w:val="bullet"/>
+      <w:lvlText w:val=""/>
+      <w:lvlJc w:val="left"/>
+      <w:pPr>
+        <w:ind w:left="720" w:hanging="360"/>
+      </w:pPr>
+      <w:rPr>
+        <w:rFonts w:ascii="Symbol" w:hAnsi="Symbol" w:hint="default"/>
+      </w:rPr>
+    </w:lvl>
+    <w:lvl w:ilvl="1" w:tplc="04190003" w:tentative="1">
+      <w:start w:val="1"/>
+      <w:numFmt w:val="bullet"/>
+      <w:lvlText w:val="o"/>
+      <w:lvlJc w:val="left"/>
+      <w:pPr>
+        <w:ind w:left="1440" w:hanging="360"/>
+      </w:pPr>
+      <w:rPr>
+        <w:rFonts w:ascii="Courier New" w:hAnsi="Courier New" w:cs="Courier New" w:hint="default"/>
+      </w:rPr>
+    </w:lvl>
+    <w:lvl w:ilvl="2" w:tplc="04190005" w:tentative="1">
+      <w:start w:val="1"/>
+      <w:numFmt w:val="bullet"/>
+      <w:lvlText w:val=""/>
+      <w:lvlJc w:val="left"/>
+      <w:pPr>
+        <w:ind w:left="2160" w:hanging="360"/>
+      </w:pPr>
+      <w:rPr>
+        <w:rFonts w:ascii="Wingdings" w:hAnsi="Wingdings" w:hint="default"/>
+      </w:rPr>
+    </w:lvl>
+    <w:lvl w:ilvl="3" w:tplc="04190001" w:tentative="1">
+      <w:start w:val="1"/>
+      <w:numFmt w:val="bullet"/>
+      <w:lvlText w:val=""/>
+      <w:lvlJc w:val="left"/>
+      <w:pPr>
+        <w:ind w:left="2880" w:hanging="360"/>
+      </w:pPr>
+      <w:rPr>
+        <w:rFonts w:ascii="Symbol" w:hAnsi="Symbol" w:hint="default"/>
+      </w:rPr>
+    </w:lvl>
+    <w:lvl w:ilvl="4" w:tplc="04190003" w:tentative="1">
+      <w:start w:val="1"/>
+      <w:numFmt w:val="bullet"/>
+      <w:lvlText w:val="o"/>
+      <w:lvlJc w:val="left"/>
+      <w:pPr>
+        <w:ind w:left="3600" w:hanging="360"/>
+      </w:pPr>
+      <w:rPr>
+        <w:rFonts w:ascii="Courier New" w:hAnsi="Courier New" w:cs="Courier New" w:hint="default"/>
+      </w:rPr>
+    </w:lvl>
+    <w:lvl w:ilvl="5" w:tplc="04190005" w:tentative="1">
+      <w:start w:val="1"/>
+      <w:numFmt w:val="bullet"/>
+      <w:lvlText w:val=""/>
+      <w:lvlJc w:val="left"/>
+      <w:pPr>
+        <w:ind w:left="4320" w:hanging="360"/>
+      </w:pPr>
+      <w:rPr>
+        <w:rFonts w:ascii="Wingdings" w:hAnsi="Wingdings" w:hint="default"/>
+      </w:rPr>
+    </w:lvl>
+    <w:lvl w:ilvl="6" w:tplc="04190001" w:tentative="1">
+      <w:start w:val="1"/>
+      <w:numFmt w:val="bullet"/>
+      <w:lvlText w:val=""/>
+      <w:lvlJc w:val="left"/>
+      <w:pPr>
+        <w:ind w:left="5040" w:hanging="360"/>
+      </w:pPr>
+      <w:rPr>
+        <w:rFonts w:ascii="Symbol" w:hAnsi="Symbol" w:hint="default"/>
+      </w:rPr>
+    </w:lvl>
+    <w:lvl w:ilvl="7" w:tplc="04190003" w:tentative="1">
+      <w:start w:val="1"/>
+      <w:numFmt w:val="bullet"/>
+      <w:lvlText w:val="o"/>
+      <w:lvlJc w:val="left"/>
+      <w:pPr>
+        <w:ind w:left="5760" w:hanging="360"/>
+      </w:pPr>
+      <w:rPr>
+        <w:rFonts w:ascii="Courier New" w:hAnsi="Courier New" w:cs="Courier New" w:hint="default"/>
+      </w:rPr>
+    </w:lvl>
+    <w:lvl w:ilvl="8" w:tplc="04190005" w:tentative="1">
+      <w:start w:val="1"/>
+      <w:numFmt w:val="bullet"/>
+      <w:lvlText w:val=""/>
+      <w:lvlJc w:val="left"/>
+      <w:pPr>
+        <w:ind w:left="6480" w:hanging="360"/>
+      </w:pPr>
+      <w:rPr>
+        <w:rFonts w:ascii="Wingdings" w:hAnsi="Wingdings" w:hint="default"/>
+      </w:rPr>
+    </w:lvl>
+  </w:abstractNum>
+  <w:abstractNum w:abstractNumId="3" w15:restartNumberingAfterBreak="0">
     <w:nsid w:val="507E3837"/>
     <w:multiLevelType w:val="hybridMultilevel"/>
     <w:tmpl w:val="5A585322"/>
@@ -4721,7 +5074,7 @@
       </w:pPr>
     </w:lvl>
   </w:abstractNum>
-  <w:abstractNum w:abstractNumId="3" w15:restartNumberingAfterBreak="0">
+  <w:abstractNum w:abstractNumId="4" w15:restartNumberingAfterBreak="0">
     <w:nsid w:val="55A306AA"/>
     <w:multiLevelType w:val="hybridMultilevel"/>
     <w:tmpl w:val="81C6F450"/>
@@ -4810,7 +5163,7 @@
       </w:pPr>
     </w:lvl>
   </w:abstractNum>
-  <w:abstractNum w:abstractNumId="4" w15:restartNumberingAfterBreak="0">
+  <w:abstractNum w:abstractNumId="5" w15:restartNumberingAfterBreak="0">
     <w:nsid w:val="6CAD7134"/>
     <w:multiLevelType w:val="hybridMultilevel"/>
     <w:tmpl w:val="F8D24F76"/>
@@ -4899,7 +5252,7 @@
       </w:pPr>
     </w:lvl>
   </w:abstractNum>
-  <w:abstractNum w:abstractNumId="5" w15:restartNumberingAfterBreak="0">
+  <w:abstractNum w:abstractNumId="6" w15:restartNumberingAfterBreak="0">
     <w:nsid w:val="7A0D0586"/>
     <w:multiLevelType w:val="hybridMultilevel"/>
     <w:tmpl w:val="B972E9CE"/>
@@ -5013,7 +5366,7 @@
     </w:lvl>
   </w:abstractNum>
   <w:num w:numId="1">
-    <w:abstractNumId w:val="5"/>
+    <w:abstractNumId w:val="6"/>
   </w:num>
   <w:num w:numId="2">
     <w:abstractNumId w:val="1"/>
@@ -5022,13 +5375,16 @@
     <w:abstractNumId w:val="0"/>
   </w:num>
   <w:num w:numId="4">
+    <w:abstractNumId w:val="5"/>
+  </w:num>
+  <w:num w:numId="5">
+    <w:abstractNumId w:val="3"/>
+  </w:num>
+  <w:num w:numId="6">
     <w:abstractNumId w:val="4"/>
   </w:num>
-  <w:num w:numId="5">
+  <w:num w:numId="7">
     <w:abstractNumId w:val="2"/>
-  </w:num>
-  <w:num w:numId="6">
-    <w:abstractNumId w:val="3"/>
   </w:num>
 </w:numbering>
 </file>

</xml_diff>

<commit_message>
Add solution for "Spring Boot - Spring Data JPA"
- Update Course lecture
</commit_message>
<xml_diff>
--- a/Course lecture 4.docx
+++ b/Course lecture 4.docx
@@ -4638,49 +4638,776 @@
         </w:rPr>
         <w:t>entityManager.merge</w:t>
       </w:r>
+      <w:proofErr w:type="spellEnd"/>
+      <w:r>
+        <w:rPr>
+          <w:sz w:val="28"/>
+          <w:szCs w:val="28"/>
+          <w:lang w:val="en-US"/>
+        </w:rPr>
+        <w:t>(…) – save or update</w:t>
+      </w:r>
+    </w:p>
+    <w:p>
+      <w:pPr>
+        <w:pStyle w:val="a3"/>
+        <w:numPr>
+          <w:ilvl w:val="0"/>
+          <w:numId w:val="7"/>
+        </w:numPr>
+        <w:rPr>
+          <w:sz w:val="28"/>
+          <w:szCs w:val="28"/>
+          <w:lang w:val="en-US"/>
+        </w:rPr>
+      </w:pPr>
+      <w:proofErr w:type="spellStart"/>
+      <w:r>
+        <w:rPr>
+          <w:sz w:val="28"/>
+          <w:szCs w:val="28"/>
+          <w:lang w:val="en-US"/>
+        </w:rPr>
+        <w:t>entityManager.remove</w:t>
+      </w:r>
+      <w:proofErr w:type="spellEnd"/>
+      <w:r>
+        <w:rPr>
+          <w:sz w:val="28"/>
+          <w:szCs w:val="28"/>
+          <w:lang w:val="en-US"/>
+        </w:rPr>
+        <w:t xml:space="preserve">(…) </w:t>
+      </w:r>
+      <w:r>
+        <w:rPr>
+          <w:sz w:val="28"/>
+          <w:szCs w:val="28"/>
+          <w:lang w:val="en-US"/>
+        </w:rPr>
+        <w:t>–</w:t>
+      </w:r>
+      <w:r>
+        <w:rPr>
+          <w:sz w:val="28"/>
+          <w:szCs w:val="28"/>
+          <w:lang w:val="en-US"/>
+        </w:rPr>
+        <w:t xml:space="preserve"> delete</w:t>
+      </w:r>
+    </w:p>
+    <w:p>
+      <w:pPr>
+        <w:rPr>
+          <w:sz w:val="28"/>
+          <w:szCs w:val="28"/>
+          <w:lang w:val="en-US"/>
+        </w:rPr>
+      </w:pPr>
+    </w:p>
+    <w:p>
+      <w:pPr>
+        <w:rPr>
+          <w:b/>
+          <w:sz w:val="28"/>
+          <w:szCs w:val="28"/>
+          <w:lang w:val="en-US"/>
+        </w:rPr>
+      </w:pPr>
+      <w:r>
+        <w:rPr>
+          <w:b/>
+          <w:sz w:val="28"/>
+          <w:szCs w:val="28"/>
+          <w:lang w:val="en-US"/>
+        </w:rPr>
+        <w:t>76. Spring Boot - Spring Data JPA - Real-Time Project</w:t>
+      </w:r>
+    </w:p>
+    <w:p>
+      <w:pPr>
+        <w:rPr>
+          <w:sz w:val="28"/>
+          <w:szCs w:val="28"/>
+          <w:lang w:val="en-US"/>
+        </w:rPr>
+      </w:pPr>
+      <w:r>
+        <w:rPr>
+          <w:sz w:val="28"/>
+          <w:szCs w:val="28"/>
+          <w:lang w:val="en-US"/>
+        </w:rPr>
+        <w:t>Spring Data JPA – Solution:</w:t>
+      </w:r>
+    </w:p>
+    <w:p>
+      <w:pPr>
+        <w:rPr>
+          <w:sz w:val="28"/>
+          <w:szCs w:val="28"/>
+          <w:lang w:val="en-US"/>
+        </w:rPr>
+      </w:pPr>
+      <w:r>
+        <w:rPr>
+          <w:sz w:val="28"/>
+          <w:szCs w:val="28"/>
+          <w:lang w:val="en-US"/>
+        </w:rPr>
+        <w:t>Create DAO and just plug in your entity type and primary key:</w:t>
+      </w:r>
+    </w:p>
+    <w:p>
+      <w:pPr>
+        <w:pStyle w:val="a3"/>
+        <w:numPr>
+          <w:ilvl w:val="0"/>
+          <w:numId w:val="1"/>
+        </w:numPr>
+        <w:rPr>
+          <w:sz w:val="28"/>
+          <w:szCs w:val="28"/>
+          <w:lang w:val="en-US"/>
+        </w:rPr>
+      </w:pPr>
+      <w:hyperlink r:id="rId7" w:history="1">
+        <w:r>
+          <w:rPr>
+            <w:rStyle w:val="a4"/>
+            <w:sz w:val="28"/>
+            <w:szCs w:val="28"/>
+            <w:lang w:val="en-US"/>
+          </w:rPr>
+          <w:t>https://spring.io/projects/spring-data-jpa</w:t>
+        </w:r>
+      </w:hyperlink>
+    </w:p>
+    <w:p>
+      <w:pPr>
+        <w:rPr>
+          <w:sz w:val="28"/>
+          <w:szCs w:val="28"/>
+          <w:lang w:val="en-US"/>
+        </w:rPr>
+      </w:pPr>
+      <w:r>
+        <w:rPr>
+          <w:sz w:val="28"/>
+          <w:szCs w:val="28"/>
+          <w:lang w:val="en-US"/>
+        </w:rPr>
+        <w:t>Spring will give you a CRUD implementation</w:t>
+      </w:r>
+    </w:p>
+    <w:p>
+      <w:pPr>
+        <w:rPr>
+          <w:sz w:val="28"/>
+          <w:szCs w:val="28"/>
+          <w:lang w:val="en-US"/>
+        </w:rPr>
+      </w:pPr>
+      <w:r>
+        <w:rPr>
+          <w:sz w:val="28"/>
+          <w:szCs w:val="28"/>
+          <w:lang w:val="en-US"/>
+        </w:rPr>
+        <w:t xml:space="preserve">Spring Data JPA provides the interface: </w:t>
+      </w:r>
+      <w:proofErr w:type="spellStart"/>
+      <w:r>
+        <w:rPr>
+          <w:sz w:val="28"/>
+          <w:szCs w:val="28"/>
+          <w:lang w:val="en-US"/>
+        </w:rPr>
+        <w:t>JpaRepository</w:t>
+      </w:r>
+      <w:proofErr w:type="spellEnd"/>
+      <w:r>
+        <w:rPr>
+          <w:sz w:val="28"/>
+          <w:szCs w:val="28"/>
+          <w:lang w:val="en-US"/>
+        </w:rPr>
+        <w:t>. Exposes methods:</w:t>
+      </w:r>
+    </w:p>
+    <w:p>
+      <w:pPr>
+        <w:pStyle w:val="a3"/>
+        <w:numPr>
+          <w:ilvl w:val="0"/>
+          <w:numId w:val="1"/>
+        </w:numPr>
+        <w:rPr>
+          <w:sz w:val="28"/>
+          <w:szCs w:val="28"/>
+          <w:lang w:val="en-US"/>
+        </w:rPr>
+      </w:pPr>
+      <w:proofErr w:type="spellStart"/>
+      <w:r>
+        <w:rPr>
+          <w:sz w:val="28"/>
+          <w:szCs w:val="28"/>
+          <w:lang w:val="en-US"/>
+        </w:rPr>
+        <w:t>findAll</w:t>
+      </w:r>
+      <w:proofErr w:type="spellEnd"/>
+      <w:r>
+        <w:rPr>
+          <w:sz w:val="28"/>
+          <w:szCs w:val="28"/>
+          <w:lang w:val="en-US"/>
+        </w:rPr>
+        <w:t>()</w:t>
+      </w:r>
+    </w:p>
+    <w:p>
+      <w:pPr>
+        <w:pStyle w:val="a3"/>
+        <w:numPr>
+          <w:ilvl w:val="0"/>
+          <w:numId w:val="1"/>
+        </w:numPr>
+        <w:rPr>
+          <w:sz w:val="28"/>
+          <w:szCs w:val="28"/>
+          <w:lang w:val="en-US"/>
+        </w:rPr>
+      </w:pPr>
+      <w:proofErr w:type="spellStart"/>
+      <w:r>
+        <w:rPr>
+          <w:sz w:val="28"/>
+          <w:szCs w:val="28"/>
+          <w:lang w:val="en-US"/>
+        </w:rPr>
+        <w:t>findById</w:t>
+      </w:r>
+      <w:proofErr w:type="spellEnd"/>
+      <w:r>
+        <w:rPr>
+          <w:sz w:val="28"/>
+          <w:szCs w:val="28"/>
+          <w:lang w:val="en-US"/>
+        </w:rPr>
+        <w:t>()</w:t>
+      </w:r>
+    </w:p>
+    <w:p>
+      <w:pPr>
+        <w:pStyle w:val="a3"/>
+        <w:numPr>
+          <w:ilvl w:val="0"/>
+          <w:numId w:val="1"/>
+        </w:numPr>
+        <w:rPr>
+          <w:sz w:val="28"/>
+          <w:szCs w:val="28"/>
+          <w:lang w:val="en-US"/>
+        </w:rPr>
+      </w:pPr>
+      <w:r>
+        <w:rPr>
+          <w:sz w:val="28"/>
+          <w:szCs w:val="28"/>
+          <w:lang w:val="en-US"/>
+        </w:rPr>
+        <w:t>save()</w:t>
+      </w:r>
+    </w:p>
+    <w:p>
+      <w:pPr>
+        <w:pStyle w:val="a3"/>
+        <w:numPr>
+          <w:ilvl w:val="0"/>
+          <w:numId w:val="1"/>
+        </w:numPr>
+        <w:rPr>
+          <w:sz w:val="28"/>
+          <w:szCs w:val="28"/>
+          <w:lang w:val="en-US"/>
+        </w:rPr>
+      </w:pPr>
+      <w:proofErr w:type="spellStart"/>
+      <w:r>
+        <w:rPr>
+          <w:sz w:val="28"/>
+          <w:szCs w:val="28"/>
+          <w:lang w:val="en-US"/>
+        </w:rPr>
+        <w:t>deleteById</w:t>
+      </w:r>
+      <w:proofErr w:type="spellEnd"/>
+      <w:r>
+        <w:rPr>
+          <w:sz w:val="28"/>
+          <w:szCs w:val="28"/>
+          <w:lang w:val="en-US"/>
+        </w:rPr>
+        <w:t>()</w:t>
+      </w:r>
+    </w:p>
+    <w:p>
+      <w:pPr>
+        <w:pStyle w:val="a3"/>
+        <w:numPr>
+          <w:ilvl w:val="0"/>
+          <w:numId w:val="1"/>
+        </w:numPr>
+        <w:rPr>
+          <w:sz w:val="28"/>
+          <w:szCs w:val="28"/>
+          <w:lang w:val="en-US"/>
+        </w:rPr>
+      </w:pPr>
+      <w:proofErr w:type="spellStart"/>
+      <w:r>
+        <w:rPr>
+          <w:sz w:val="28"/>
+          <w:szCs w:val="28"/>
+          <w:lang w:val="en-US"/>
+        </w:rPr>
+        <w:t>etc</w:t>
+      </w:r>
+      <w:proofErr w:type="spellEnd"/>
+    </w:p>
+    <w:p>
+      <w:pPr>
+        <w:rPr>
+          <w:sz w:val="28"/>
+          <w:szCs w:val="28"/>
+          <w:lang w:val="en-US"/>
+        </w:rPr>
+      </w:pPr>
+      <w:r>
+        <w:rPr>
+          <w:sz w:val="28"/>
+          <w:szCs w:val="28"/>
+          <w:lang w:val="en-US"/>
+        </w:rPr>
+        <w:t>Development Process:</w:t>
+      </w:r>
+    </w:p>
+    <w:p>
+      <w:pPr>
+        <w:pStyle w:val="a3"/>
+        <w:numPr>
+          <w:ilvl w:val="0"/>
+          <w:numId w:val="8"/>
+        </w:numPr>
+        <w:rPr>
+          <w:sz w:val="28"/>
+          <w:szCs w:val="28"/>
+          <w:lang w:val="en-US"/>
+        </w:rPr>
+      </w:pPr>
+      <w:r>
+        <w:rPr>
+          <w:sz w:val="28"/>
+          <w:szCs w:val="28"/>
+          <w:lang w:val="en-US"/>
+        </w:rPr>
+        <w:t xml:space="preserve">Extend </w:t>
+      </w:r>
+      <w:proofErr w:type="spellStart"/>
+      <w:r>
+        <w:rPr>
+          <w:sz w:val="28"/>
+          <w:szCs w:val="28"/>
+          <w:lang w:val="en-US"/>
+        </w:rPr>
+        <w:t>JpaRepository</w:t>
+      </w:r>
+      <w:proofErr w:type="spellEnd"/>
+    </w:p>
+    <w:p>
+      <w:pPr>
+        <w:pStyle w:val="a3"/>
+        <w:numPr>
+          <w:ilvl w:val="0"/>
+          <w:numId w:val="8"/>
+        </w:numPr>
+        <w:rPr>
+          <w:sz w:val="28"/>
+          <w:szCs w:val="28"/>
+          <w:lang w:val="en-US"/>
+        </w:rPr>
+      </w:pPr>
+      <w:r>
+        <w:rPr>
+          <w:sz w:val="28"/>
+          <w:szCs w:val="28"/>
+          <w:lang w:val="en-US"/>
+        </w:rPr>
+        <w:t>User Repository in your app</w:t>
+      </w:r>
+    </w:p>
+    <w:p>
+      <w:pPr>
+        <w:rPr>
+          <w:sz w:val="28"/>
+          <w:szCs w:val="28"/>
+          <w:lang w:val="en-US"/>
+        </w:rPr>
+      </w:pPr>
+      <w:r>
+        <w:rPr>
+          <w:sz w:val="28"/>
+          <w:szCs w:val="28"/>
+          <w:lang w:val="en-US"/>
+        </w:rPr>
+        <w:lastRenderedPageBreak/>
+        <w:t>No need for implementation class</w:t>
+      </w:r>
+    </w:p>
+    <w:p>
+      <w:pPr>
+        <w:rPr>
+          <w:sz w:val="28"/>
+          <w:szCs w:val="28"/>
+          <w:lang w:val="en-US"/>
+        </w:rPr>
+      </w:pPr>
+      <w:proofErr w:type="gramStart"/>
+      <w:r>
+        <w:rPr>
+          <w:sz w:val="28"/>
+          <w:szCs w:val="28"/>
+          <w:lang w:val="en-US"/>
+        </w:rPr>
+        <w:t>public</w:t>
+      </w:r>
+      <w:proofErr w:type="gramEnd"/>
+      <w:r>
+        <w:rPr>
+          <w:sz w:val="28"/>
+          <w:szCs w:val="28"/>
+          <w:lang w:val="en-US"/>
+        </w:rPr>
+        <w:t xml:space="preserve"> interface </w:t>
+      </w:r>
+      <w:proofErr w:type="spellStart"/>
+      <w:r>
+        <w:rPr>
+          <w:sz w:val="28"/>
+          <w:szCs w:val="28"/>
+          <w:lang w:val="en-US"/>
+        </w:rPr>
+        <w:t>EmployeeRepository</w:t>
+      </w:r>
+      <w:proofErr w:type="spellEnd"/>
+      <w:r>
+        <w:rPr>
+          <w:sz w:val="28"/>
+          <w:szCs w:val="28"/>
+          <w:lang w:val="en-US"/>
+        </w:rPr>
+        <w:t xml:space="preserve"> extends </w:t>
+      </w:r>
+      <w:proofErr w:type="spellStart"/>
+      <w:r>
+        <w:rPr>
+          <w:sz w:val="28"/>
+          <w:szCs w:val="28"/>
+          <w:lang w:val="en-US"/>
+        </w:rPr>
+        <w:t>JpaRepository</w:t>
+      </w:r>
+      <w:proofErr w:type="spellEnd"/>
+      <w:r>
+        <w:rPr>
+          <w:sz w:val="28"/>
+          <w:szCs w:val="28"/>
+          <w:lang w:val="en-US"/>
+        </w:rPr>
+        <w:t>&lt;Employee, Integer&gt;</w:t>
+      </w:r>
+    </w:p>
+    <w:p>
+      <w:pPr>
+        <w:pStyle w:val="a3"/>
+        <w:numPr>
+          <w:ilvl w:val="0"/>
+          <w:numId w:val="1"/>
+        </w:numPr>
+        <w:rPr>
+          <w:sz w:val="28"/>
+          <w:szCs w:val="28"/>
+          <w:lang w:val="en-US"/>
+        </w:rPr>
+      </w:pPr>
+      <w:r>
+        <w:rPr>
+          <w:sz w:val="28"/>
+          <w:szCs w:val="28"/>
+          <w:lang w:val="en-US"/>
+        </w:rPr>
+        <w:t>Integer is primary key</w:t>
+      </w:r>
+    </w:p>
+    <w:p>
+      <w:pPr>
+        <w:pStyle w:val="a3"/>
+        <w:numPr>
+          <w:ilvl w:val="0"/>
+          <w:numId w:val="1"/>
+        </w:numPr>
+        <w:rPr>
+          <w:sz w:val="28"/>
+          <w:szCs w:val="28"/>
+          <w:lang w:val="en-US"/>
+        </w:rPr>
+      </w:pPr>
+      <w:r>
+        <w:rPr>
+          <w:sz w:val="28"/>
+          <w:szCs w:val="28"/>
+          <w:lang w:val="en-US"/>
+        </w:rPr>
+        <w:t>Employee is entity</w:t>
+      </w:r>
+    </w:p>
+    <w:p>
+      <w:pPr>
+        <w:rPr>
+          <w:sz w:val="28"/>
+          <w:szCs w:val="28"/>
+          <w:lang w:val="en-US"/>
+        </w:rPr>
+      </w:pPr>
+      <w:r>
+        <w:rPr>
+          <w:sz w:val="28"/>
+          <w:szCs w:val="28"/>
+          <w:lang w:val="en-US"/>
+        </w:rPr>
+        <w:t>Full list of methods:</w:t>
+      </w:r>
+    </w:p>
+    <w:p>
+      <w:pPr>
+        <w:rPr>
+          <w:sz w:val="28"/>
+          <w:szCs w:val="28"/>
+          <w:lang w:val="en-US"/>
+        </w:rPr>
+      </w:pPr>
+      <w:proofErr w:type="gramStart"/>
+      <w:r>
+        <w:rPr>
+          <w:sz w:val="28"/>
+          <w:szCs w:val="28"/>
+          <w:lang w:val="en-US"/>
+        </w:rPr>
+        <w:t>luv2code.com/</w:t>
+      </w:r>
+      <w:proofErr w:type="spellStart"/>
+      <w:r>
+        <w:rPr>
+          <w:sz w:val="28"/>
+          <w:szCs w:val="28"/>
+          <w:lang w:val="en-US"/>
+        </w:rPr>
+        <w:t>jpa</w:t>
+      </w:r>
+      <w:proofErr w:type="spellEnd"/>
+      <w:r>
+        <w:rPr>
+          <w:sz w:val="28"/>
+          <w:szCs w:val="28"/>
+          <w:lang w:val="en-US"/>
+        </w:rPr>
+        <w:t>-repository-</w:t>
+      </w:r>
+      <w:proofErr w:type="spellStart"/>
+      <w:r>
+        <w:rPr>
+          <w:sz w:val="28"/>
+          <w:szCs w:val="28"/>
+          <w:lang w:val="en-US"/>
+        </w:rPr>
+        <w:t>javadoc</w:t>
+      </w:r>
+      <w:proofErr w:type="spellEnd"/>
+      <w:proofErr w:type="gramEnd"/>
+    </w:p>
+    <w:p>
+      <w:pPr>
+        <w:rPr>
+          <w:sz w:val="28"/>
+          <w:szCs w:val="28"/>
+          <w:lang w:val="en-US"/>
+        </w:rPr>
+      </w:pPr>
+      <w:r>
+        <w:rPr>
+          <w:sz w:val="28"/>
+          <w:szCs w:val="28"/>
+          <w:lang w:val="en-US"/>
+        </w:rPr>
+        <w:t xml:space="preserve">Advanced features available </w:t>
+      </w:r>
+      <w:proofErr w:type="gramStart"/>
+      <w:r>
+        <w:rPr>
+          <w:sz w:val="28"/>
+          <w:szCs w:val="28"/>
+          <w:lang w:val="en-US"/>
+        </w:rPr>
+        <w:t>for</w:t>
+      </w:r>
+      <w:proofErr w:type="gramEnd"/>
+      <w:r>
+        <w:rPr>
+          <w:sz w:val="28"/>
+          <w:szCs w:val="28"/>
+          <w:lang w:val="en-US"/>
+        </w:rPr>
+        <w:t>:</w:t>
+      </w:r>
+    </w:p>
+    <w:p>
+      <w:pPr>
+        <w:pStyle w:val="a3"/>
+        <w:numPr>
+          <w:ilvl w:val="0"/>
+          <w:numId w:val="1"/>
+        </w:numPr>
+        <w:rPr>
+          <w:sz w:val="28"/>
+          <w:szCs w:val="28"/>
+          <w:lang w:val="en-US"/>
+        </w:rPr>
+      </w:pPr>
+      <w:r>
+        <w:rPr>
+          <w:sz w:val="28"/>
+          <w:szCs w:val="28"/>
+          <w:lang w:val="en-US"/>
+        </w:rPr>
+        <w:t>Extending and adding custom queries with JPQL</w:t>
+      </w:r>
+    </w:p>
+    <w:p>
+      <w:pPr>
+        <w:pStyle w:val="a3"/>
+        <w:numPr>
+          <w:ilvl w:val="0"/>
+          <w:numId w:val="1"/>
+        </w:numPr>
+        <w:rPr>
+          <w:sz w:val="28"/>
+          <w:szCs w:val="28"/>
+          <w:lang w:val="en-US"/>
+        </w:rPr>
+      </w:pPr>
+      <w:r>
+        <w:rPr>
+          <w:sz w:val="28"/>
+          <w:szCs w:val="28"/>
+          <w:lang w:val="en-US"/>
+        </w:rPr>
+        <w:t>Query Domain Specific Language (Query DSL)</w:t>
+      </w:r>
+    </w:p>
+    <w:p>
+      <w:pPr>
+        <w:pStyle w:val="a3"/>
+        <w:numPr>
+          <w:ilvl w:val="0"/>
+          <w:numId w:val="1"/>
+        </w:numPr>
+        <w:rPr>
+          <w:sz w:val="28"/>
+          <w:szCs w:val="28"/>
+          <w:lang w:val="en-US"/>
+        </w:rPr>
+      </w:pPr>
+      <w:r>
+        <w:rPr>
+          <w:sz w:val="28"/>
+          <w:szCs w:val="28"/>
+          <w:lang w:val="en-US"/>
+        </w:rPr>
+        <w:t>Define custom methods (low-level coding)</w:t>
+      </w:r>
+    </w:p>
+    <w:p>
+      <w:pPr>
+        <w:rPr>
+          <w:sz w:val="28"/>
+          <w:szCs w:val="28"/>
+          <w:lang w:val="en-US"/>
+        </w:rPr>
+      </w:pPr>
+      <w:r>
+        <w:rPr>
+          <w:sz w:val="28"/>
+          <w:szCs w:val="28"/>
+          <w:lang w:val="en-US"/>
+        </w:rPr>
+        <w:t>More information: luv2code/spring-data-</w:t>
+      </w:r>
+      <w:proofErr w:type="spellStart"/>
+      <w:r>
+        <w:rPr>
+          <w:sz w:val="28"/>
+          <w:szCs w:val="28"/>
+          <w:lang w:val="en-US"/>
+        </w:rPr>
+        <w:t>jpa</w:t>
+      </w:r>
+      <w:proofErr w:type="spellEnd"/>
+      <w:r>
+        <w:rPr>
+          <w:sz w:val="28"/>
+          <w:szCs w:val="28"/>
+          <w:lang w:val="en-US"/>
+        </w:rPr>
+        <w:t>-defining-custom-queries</w:t>
+      </w:r>
+    </w:p>
+    <w:p>
+      <w:pPr>
+        <w:rPr>
+          <w:sz w:val="28"/>
+          <w:szCs w:val="28"/>
+          <w:lang w:val="en-US"/>
+        </w:rPr>
+      </w:pPr>
+      <w:r>
+        <w:rPr>
+          <w:sz w:val="28"/>
+          <w:szCs w:val="28"/>
+          <w:lang w:val="en-US"/>
+        </w:rPr>
+        <w:t>JPA repository provides auto Transaction</w:t>
+      </w:r>
+      <w:r>
+        <w:rPr>
+          <w:sz w:val="28"/>
+          <w:szCs w:val="28"/>
+          <w:lang w:val="en-US"/>
+        </w:rPr>
+        <w:t>. No need for @Transactional</w:t>
+      </w:r>
       <w:bookmarkStart w:id="0" w:name="_GoBack"/>
       <w:bookmarkEnd w:id="0"/>
-      <w:proofErr w:type="spellEnd"/>
-      <w:r>
-        <w:rPr>
-          <w:sz w:val="28"/>
-          <w:szCs w:val="28"/>
-          <w:lang w:val="en-US"/>
-        </w:rPr>
-        <w:t>(…) – save or update</w:t>
-      </w:r>
-    </w:p>
-    <w:p>
-      <w:pPr>
-        <w:pStyle w:val="a3"/>
-        <w:numPr>
-          <w:ilvl w:val="0"/>
-          <w:numId w:val="7"/>
-        </w:numPr>
-        <w:rPr>
-          <w:sz w:val="28"/>
-          <w:szCs w:val="28"/>
-          <w:lang w:val="en-US"/>
-        </w:rPr>
-      </w:pPr>
-      <w:proofErr w:type="spellStart"/>
-      <w:r>
-        <w:rPr>
-          <w:sz w:val="28"/>
-          <w:szCs w:val="28"/>
-          <w:lang w:val="en-US"/>
-        </w:rPr>
-        <w:t>entityManager.remove</w:t>
-      </w:r>
-      <w:proofErr w:type="spellEnd"/>
-      <w:r>
-        <w:rPr>
-          <w:sz w:val="28"/>
-          <w:szCs w:val="28"/>
-          <w:lang w:val="en-US"/>
-        </w:rPr>
-        <w:t>(…) - delete</w:t>
-      </w:r>
+    </w:p>
+    <w:p>
+      <w:pPr>
+        <w:rPr>
+          <w:sz w:val="28"/>
+          <w:szCs w:val="28"/>
+          <w:lang w:val="en-US"/>
+        </w:rPr>
+      </w:pPr>
     </w:p>
     <w:sectPr>
       <w:pgSz w:w="11906" w:h="16838"/>
@@ -5164,6 +5891,95 @@
     </w:lvl>
   </w:abstractNum>
   <w:abstractNum w:abstractNumId="5" w15:restartNumberingAfterBreak="0">
+    <w:nsid w:val="55D21386"/>
+    <w:multiLevelType w:val="hybridMultilevel"/>
+    <w:tmpl w:val="DA6054EA"/>
+    <w:lvl w:ilvl="0" w:tplc="0419000F">
+      <w:start w:val="1"/>
+      <w:numFmt w:val="decimal"/>
+      <w:lvlText w:val="%1."/>
+      <w:lvlJc w:val="left"/>
+      <w:pPr>
+        <w:ind w:left="720" w:hanging="360"/>
+      </w:pPr>
+      <w:rPr>
+        <w:rFonts w:hint="default"/>
+      </w:rPr>
+    </w:lvl>
+    <w:lvl w:ilvl="1" w:tplc="04190019" w:tentative="1">
+      <w:start w:val="1"/>
+      <w:numFmt w:val="lowerLetter"/>
+      <w:lvlText w:val="%2."/>
+      <w:lvlJc w:val="left"/>
+      <w:pPr>
+        <w:ind w:left="1440" w:hanging="360"/>
+      </w:pPr>
+    </w:lvl>
+    <w:lvl w:ilvl="2" w:tplc="0419001B" w:tentative="1">
+      <w:start w:val="1"/>
+      <w:numFmt w:val="lowerRoman"/>
+      <w:lvlText w:val="%3."/>
+      <w:lvlJc w:val="right"/>
+      <w:pPr>
+        <w:ind w:left="2160" w:hanging="180"/>
+      </w:pPr>
+    </w:lvl>
+    <w:lvl w:ilvl="3" w:tplc="0419000F" w:tentative="1">
+      <w:start w:val="1"/>
+      <w:numFmt w:val="decimal"/>
+      <w:lvlText w:val="%4."/>
+      <w:lvlJc w:val="left"/>
+      <w:pPr>
+        <w:ind w:left="2880" w:hanging="360"/>
+      </w:pPr>
+    </w:lvl>
+    <w:lvl w:ilvl="4" w:tplc="04190019" w:tentative="1">
+      <w:start w:val="1"/>
+      <w:numFmt w:val="lowerLetter"/>
+      <w:lvlText w:val="%5."/>
+      <w:lvlJc w:val="left"/>
+      <w:pPr>
+        <w:ind w:left="3600" w:hanging="360"/>
+      </w:pPr>
+    </w:lvl>
+    <w:lvl w:ilvl="5" w:tplc="0419001B" w:tentative="1">
+      <w:start w:val="1"/>
+      <w:numFmt w:val="lowerRoman"/>
+      <w:lvlText w:val="%6."/>
+      <w:lvlJc w:val="right"/>
+      <w:pPr>
+        <w:ind w:left="4320" w:hanging="180"/>
+      </w:pPr>
+    </w:lvl>
+    <w:lvl w:ilvl="6" w:tplc="0419000F" w:tentative="1">
+      <w:start w:val="1"/>
+      <w:numFmt w:val="decimal"/>
+      <w:lvlText w:val="%7."/>
+      <w:lvlJc w:val="left"/>
+      <w:pPr>
+        <w:ind w:left="5040" w:hanging="360"/>
+      </w:pPr>
+    </w:lvl>
+    <w:lvl w:ilvl="7" w:tplc="04190019" w:tentative="1">
+      <w:start w:val="1"/>
+      <w:numFmt w:val="lowerLetter"/>
+      <w:lvlText w:val="%8."/>
+      <w:lvlJc w:val="left"/>
+      <w:pPr>
+        <w:ind w:left="5760" w:hanging="360"/>
+      </w:pPr>
+    </w:lvl>
+    <w:lvl w:ilvl="8" w:tplc="0419001B" w:tentative="1">
+      <w:start w:val="1"/>
+      <w:numFmt w:val="lowerRoman"/>
+      <w:lvlText w:val="%9."/>
+      <w:lvlJc w:val="right"/>
+      <w:pPr>
+        <w:ind w:left="6480" w:hanging="180"/>
+      </w:pPr>
+    </w:lvl>
+  </w:abstractNum>
+  <w:abstractNum w:abstractNumId="6" w15:restartNumberingAfterBreak="0">
     <w:nsid w:val="6CAD7134"/>
     <w:multiLevelType w:val="hybridMultilevel"/>
     <w:tmpl w:val="F8D24F76"/>
@@ -5252,7 +6068,7 @@
       </w:pPr>
     </w:lvl>
   </w:abstractNum>
-  <w:abstractNum w:abstractNumId="6" w15:restartNumberingAfterBreak="0">
+  <w:abstractNum w:abstractNumId="7" w15:restartNumberingAfterBreak="0">
     <w:nsid w:val="7A0D0586"/>
     <w:multiLevelType w:val="hybridMultilevel"/>
     <w:tmpl w:val="B972E9CE"/>
@@ -5366,7 +6182,7 @@
     </w:lvl>
   </w:abstractNum>
   <w:num w:numId="1">
-    <w:abstractNumId w:val="6"/>
+    <w:abstractNumId w:val="7"/>
   </w:num>
   <w:num w:numId="2">
     <w:abstractNumId w:val="1"/>
@@ -5375,7 +6191,7 @@
     <w:abstractNumId w:val="0"/>
   </w:num>
   <w:num w:numId="4">
-    <w:abstractNumId w:val="5"/>
+    <w:abstractNumId w:val="6"/>
   </w:num>
   <w:num w:numId="5">
     <w:abstractNumId w:val="3"/>
@@ -5385,6 +6201,9 @@
   </w:num>
   <w:num w:numId="7">
     <w:abstractNumId w:val="2"/>
+  </w:num>
+  <w:num w:numId="8">
+    <w:abstractNumId w:val="5"/>
   </w:num>
 </w:numbering>
 </file>
@@ -5821,6 +6640,17 @@
       <w:contextualSpacing/>
     </w:pPr>
   </w:style>
+  <w:style w:type="character" w:styleId="a4">
+    <w:name w:val="Hyperlink"/>
+    <w:basedOn w:val="a0"/>
+    <w:uiPriority w:val="99"/>
+    <w:unhideWhenUsed/>
+    <w:rsid w:val="00D04E7D"/>
+    <w:rPr>
+      <w:color w:val="0000FF" w:themeColor="hyperlink"/>
+      <w:u w:val="single"/>
+    </w:rPr>
+  </w:style>
 </w:styles>
 </file>
 

</xml_diff>

<commit_message>
Add solution for "Spring Boot - Spring Data REST"
- Update Course lecture
</commit_message>
<xml_diff>
--- a/Course lecture 4.docx
+++ b/Course lecture 4.docx
@@ -5397,8 +5397,891 @@
         </w:rPr>
         <w:t>. No need for @Transactional</w:t>
       </w:r>
+    </w:p>
+    <w:p>
+      <w:pPr>
+        <w:rPr>
+          <w:sz w:val="28"/>
+          <w:szCs w:val="28"/>
+          <w:lang w:val="en-US"/>
+        </w:rPr>
+      </w:pPr>
+    </w:p>
+    <w:p>
+      <w:pPr>
+        <w:rPr>
+          <w:b/>
+          <w:sz w:val="28"/>
+          <w:szCs w:val="28"/>
+          <w:lang w:val="en-US"/>
+        </w:rPr>
+      </w:pPr>
+      <w:r>
+        <w:rPr>
+          <w:b/>
+          <w:sz w:val="28"/>
+          <w:szCs w:val="28"/>
+          <w:lang w:val="en-US"/>
+        </w:rPr>
+        <w:t>77. Spring Boot - Spring Data REST - Real-Time Project</w:t>
+      </w:r>
+    </w:p>
+    <w:p>
+      <w:pPr>
+        <w:rPr>
+          <w:sz w:val="28"/>
+          <w:szCs w:val="28"/>
+          <w:lang w:val="en-US"/>
+        </w:rPr>
+      </w:pPr>
+      <w:r>
+        <w:rPr>
+          <w:sz w:val="28"/>
+          <w:szCs w:val="28"/>
+          <w:lang w:val="en-US"/>
+        </w:rPr>
+        <w:t>Spring Data REST:</w:t>
+      </w:r>
+    </w:p>
+    <w:p>
+      <w:pPr>
+        <w:pStyle w:val="a3"/>
+        <w:numPr>
+          <w:ilvl w:val="0"/>
+          <w:numId w:val="1"/>
+        </w:numPr>
+        <w:rPr>
+          <w:sz w:val="28"/>
+          <w:szCs w:val="28"/>
+          <w:lang w:val="en-US"/>
+        </w:rPr>
+      </w:pPr>
+      <w:r>
+        <w:rPr>
+          <w:sz w:val="28"/>
+          <w:szCs w:val="28"/>
+          <w:lang w:val="en-US"/>
+        </w:rPr>
+        <w:t xml:space="preserve">Leverages existing </w:t>
+      </w:r>
+      <w:proofErr w:type="spellStart"/>
+      <w:r>
+        <w:rPr>
+          <w:sz w:val="28"/>
+          <w:szCs w:val="28"/>
+          <w:lang w:val="en-US"/>
+        </w:rPr>
+        <w:t>JpaRepository</w:t>
+      </w:r>
+      <w:proofErr w:type="spellEnd"/>
+    </w:p>
+    <w:p>
+      <w:pPr>
+        <w:pStyle w:val="a3"/>
+        <w:numPr>
+          <w:ilvl w:val="0"/>
+          <w:numId w:val="1"/>
+        </w:numPr>
+        <w:rPr>
+          <w:sz w:val="28"/>
+          <w:szCs w:val="28"/>
+          <w:lang w:val="en-US"/>
+        </w:rPr>
+      </w:pPr>
+      <w:r>
+        <w:rPr>
+          <w:sz w:val="28"/>
+          <w:szCs w:val="28"/>
+          <w:lang w:val="en-US"/>
+        </w:rPr>
+        <w:t>Gives REST CRUD</w:t>
+      </w:r>
+    </w:p>
+    <w:p>
+      <w:pPr>
+        <w:pStyle w:val="a3"/>
+        <w:numPr>
+          <w:ilvl w:val="0"/>
+          <w:numId w:val="1"/>
+        </w:numPr>
+        <w:rPr>
+          <w:sz w:val="28"/>
+          <w:szCs w:val="28"/>
+          <w:lang w:val="en-US"/>
+        </w:rPr>
+      </w:pPr>
+      <w:r>
+        <w:rPr>
+          <w:sz w:val="28"/>
+          <w:szCs w:val="28"/>
+          <w:lang w:val="en-US"/>
+        </w:rPr>
+        <w:t>No new coding required</w:t>
+      </w:r>
+    </w:p>
+    <w:p>
+      <w:pPr>
+        <w:rPr>
+          <w:sz w:val="28"/>
+          <w:szCs w:val="28"/>
+          <w:lang w:val="en-US"/>
+        </w:rPr>
+      </w:pPr>
+      <w:r>
+        <w:rPr>
+          <w:sz w:val="28"/>
+          <w:szCs w:val="28"/>
+          <w:lang w:val="en-US"/>
+        </w:rPr>
+        <w:t xml:space="preserve">In the </w:t>
+      </w:r>
+      <w:proofErr w:type="gramStart"/>
+      <w:r>
+        <w:rPr>
+          <w:sz w:val="28"/>
+          <w:szCs w:val="28"/>
+          <w:lang w:val="en-US"/>
+        </w:rPr>
+        <w:t>background</w:t>
+      </w:r>
+      <w:proofErr w:type="gramEnd"/>
+      <w:r>
+        <w:rPr>
+          <w:sz w:val="28"/>
+          <w:szCs w:val="28"/>
+          <w:lang w:val="en-US"/>
+        </w:rPr>
+        <w:t xml:space="preserve"> Spring Data REST will scan project for </w:t>
+      </w:r>
+      <w:proofErr w:type="spellStart"/>
+      <w:r>
+        <w:rPr>
+          <w:sz w:val="28"/>
+          <w:szCs w:val="28"/>
+          <w:lang w:val="en-US"/>
+        </w:rPr>
+        <w:t>JpaRepository</w:t>
+      </w:r>
+      <w:proofErr w:type="spellEnd"/>
+      <w:r>
+        <w:rPr>
+          <w:sz w:val="28"/>
+          <w:szCs w:val="28"/>
+          <w:lang w:val="en-US"/>
+        </w:rPr>
+        <w:t xml:space="preserve"> and expose REST APIs for each entity type in repository. By default, </w:t>
+      </w:r>
+      <w:proofErr w:type="gramStart"/>
+      <w:r>
+        <w:rPr>
+          <w:sz w:val="28"/>
+          <w:szCs w:val="28"/>
+          <w:lang w:val="en-US"/>
+        </w:rPr>
+        <w:t>Spring</w:t>
+      </w:r>
+      <w:proofErr w:type="gramEnd"/>
+      <w:r>
+        <w:rPr>
+          <w:sz w:val="28"/>
+          <w:szCs w:val="28"/>
+          <w:lang w:val="en-US"/>
+        </w:rPr>
+        <w:t xml:space="preserve"> will create endpoints based on entity type. Simple pluralized form. First character is lower and entity is in plural.</w:t>
+      </w:r>
+    </w:p>
+    <w:p>
+      <w:pPr>
+        <w:rPr>
+          <w:sz w:val="28"/>
+          <w:szCs w:val="28"/>
+          <w:lang w:val="en-US"/>
+        </w:rPr>
+      </w:pPr>
+      <w:r>
+        <w:rPr>
+          <w:sz w:val="28"/>
+          <w:szCs w:val="28"/>
+          <w:lang w:val="en-US"/>
+        </w:rPr>
+        <w:t xml:space="preserve">Add spring data rest to </w:t>
+      </w:r>
+      <w:proofErr w:type="spellStart"/>
+      <w:r>
+        <w:rPr>
+          <w:sz w:val="28"/>
+          <w:szCs w:val="28"/>
+          <w:lang w:val="en-US"/>
+        </w:rPr>
+        <w:t>pom</w:t>
+      </w:r>
+      <w:proofErr w:type="spellEnd"/>
+      <w:r>
+        <w:rPr>
+          <w:sz w:val="28"/>
+          <w:szCs w:val="28"/>
+          <w:lang w:val="en-US"/>
+        </w:rPr>
+        <w:t xml:space="preserve"> file</w:t>
+      </w:r>
+    </w:p>
+    <w:p>
+      <w:pPr>
+        <w:rPr>
+          <w:sz w:val="28"/>
+          <w:szCs w:val="28"/>
+          <w:lang w:val="en-US"/>
+        </w:rPr>
+      </w:pPr>
+      <w:r>
+        <w:rPr>
+          <w:sz w:val="28"/>
+          <w:szCs w:val="28"/>
+          <w:lang w:val="en-US"/>
+        </w:rPr>
+        <w:t xml:space="preserve">For spring data rest you only need </w:t>
+      </w:r>
+      <w:proofErr w:type="gramStart"/>
+      <w:r>
+        <w:rPr>
+          <w:sz w:val="28"/>
+          <w:szCs w:val="28"/>
+          <w:lang w:val="en-US"/>
+        </w:rPr>
+        <w:t>3</w:t>
+      </w:r>
+      <w:proofErr w:type="gramEnd"/>
+      <w:r>
+        <w:rPr>
+          <w:sz w:val="28"/>
+          <w:szCs w:val="28"/>
+          <w:lang w:val="en-US"/>
+        </w:rPr>
+        <w:t xml:space="preserve"> items:</w:t>
+      </w:r>
+    </w:p>
+    <w:p>
+      <w:pPr>
+        <w:pStyle w:val="a3"/>
+        <w:numPr>
+          <w:ilvl w:val="0"/>
+          <w:numId w:val="9"/>
+        </w:numPr>
+        <w:rPr>
+          <w:sz w:val="28"/>
+          <w:szCs w:val="28"/>
+          <w:lang w:val="en-US"/>
+        </w:rPr>
+      </w:pPr>
+      <w:r>
+        <w:rPr>
+          <w:sz w:val="28"/>
+          <w:szCs w:val="28"/>
+          <w:lang w:val="en-US"/>
+        </w:rPr>
+        <w:t>Entity</w:t>
+      </w:r>
+    </w:p>
+    <w:p>
+      <w:pPr>
+        <w:pStyle w:val="a3"/>
+        <w:numPr>
+          <w:ilvl w:val="0"/>
+          <w:numId w:val="9"/>
+        </w:numPr>
+        <w:rPr>
+          <w:sz w:val="28"/>
+          <w:szCs w:val="28"/>
+          <w:lang w:val="en-US"/>
+        </w:rPr>
+      </w:pPr>
+      <w:proofErr w:type="spellStart"/>
+      <w:r>
+        <w:rPr>
+          <w:sz w:val="28"/>
+          <w:szCs w:val="28"/>
+          <w:lang w:val="en-US"/>
+        </w:rPr>
+        <w:t>JpaRepository</w:t>
+      </w:r>
+      <w:proofErr w:type="spellEnd"/>
+    </w:p>
+    <w:p>
+      <w:pPr>
+        <w:pStyle w:val="a3"/>
+        <w:numPr>
+          <w:ilvl w:val="0"/>
+          <w:numId w:val="9"/>
+        </w:numPr>
+        <w:rPr>
+          <w:sz w:val="28"/>
+          <w:szCs w:val="28"/>
+          <w:lang w:val="en-US"/>
+        </w:rPr>
+      </w:pPr>
+      <w:r>
+        <w:rPr>
+          <w:sz w:val="28"/>
+          <w:szCs w:val="28"/>
+          <w:lang w:val="en-US"/>
+        </w:rPr>
+        <w:t>Maven dependency spring-boot-starter-data-rest</w:t>
+      </w:r>
+    </w:p>
+    <w:p>
+      <w:pPr>
+        <w:rPr>
+          <w:sz w:val="28"/>
+          <w:szCs w:val="28"/>
+          <w:lang w:val="en-US"/>
+        </w:rPr>
+      </w:pPr>
+      <w:r>
+        <w:rPr>
+          <w:sz w:val="28"/>
+          <w:szCs w:val="28"/>
+          <w:lang w:val="en-US"/>
+        </w:rPr>
+        <w:t xml:space="preserve">In this </w:t>
+      </w:r>
+      <w:proofErr w:type="gramStart"/>
+      <w:r>
+        <w:rPr>
+          <w:sz w:val="28"/>
+          <w:szCs w:val="28"/>
+          <w:lang w:val="en-US"/>
+        </w:rPr>
+        <w:t>architecture</w:t>
+      </w:r>
+      <w:proofErr w:type="gramEnd"/>
+      <w:r>
+        <w:rPr>
+          <w:sz w:val="28"/>
+          <w:szCs w:val="28"/>
+          <w:lang w:val="en-US"/>
+        </w:rPr>
+        <w:t xml:space="preserve"> you don’t need service</w:t>
+      </w:r>
+    </w:p>
+    <w:p>
+      <w:pPr>
+        <w:rPr>
+          <w:sz w:val="28"/>
+          <w:szCs w:val="28"/>
+          <w:lang w:val="en-US"/>
+        </w:rPr>
+      </w:pPr>
+      <w:r>
+        <w:rPr>
+          <w:sz w:val="28"/>
+          <w:szCs w:val="28"/>
+          <w:lang w:val="en-US"/>
+        </w:rPr>
+        <w:lastRenderedPageBreak/>
+        <w:t>Spring Data REST endpoints are HATEOAS compliant. HATEOAS: hypermedia as the Engine of Application State. Hypermedia-driven sites provide information to access REST interfaces:</w:t>
+      </w:r>
+    </w:p>
+    <w:p>
+      <w:pPr>
+        <w:pStyle w:val="a3"/>
+        <w:numPr>
+          <w:ilvl w:val="0"/>
+          <w:numId w:val="1"/>
+        </w:numPr>
+        <w:rPr>
+          <w:sz w:val="28"/>
+          <w:szCs w:val="28"/>
+          <w:lang w:val="en-US"/>
+        </w:rPr>
+      </w:pPr>
+      <w:r>
+        <w:rPr>
+          <w:sz w:val="28"/>
+          <w:szCs w:val="28"/>
+          <w:lang w:val="en-US"/>
+        </w:rPr>
+        <w:t>spring.io/understanding/HATEOAS</w:t>
+      </w:r>
+    </w:p>
+    <w:p>
+      <w:pPr>
+        <w:rPr>
+          <w:sz w:val="28"/>
+          <w:szCs w:val="28"/>
+          <w:lang w:val="en-US"/>
+        </w:rPr>
+      </w:pPr>
+      <w:r>
+        <w:rPr>
+          <w:sz w:val="28"/>
+          <w:szCs w:val="28"/>
+          <w:lang w:val="en-US"/>
+        </w:rPr>
+        <w:t>Spring data Rest response using HATEOAS. HATEOAS uses Hypertext Application Language data format</w:t>
+      </w:r>
+    </w:p>
+    <w:p>
+      <w:pPr>
+        <w:rPr>
+          <w:sz w:val="28"/>
+          <w:szCs w:val="28"/>
+          <w:lang w:val="en-US"/>
+        </w:rPr>
+      </w:pPr>
+      <w:r>
+        <w:rPr>
+          <w:sz w:val="28"/>
+          <w:szCs w:val="28"/>
+          <w:lang w:val="en-US"/>
+        </w:rPr>
+        <w:t>Spring Rest advanced features:</w:t>
+      </w:r>
+    </w:p>
+    <w:p>
+      <w:pPr>
+        <w:pStyle w:val="a3"/>
+        <w:numPr>
+          <w:ilvl w:val="0"/>
+          <w:numId w:val="1"/>
+        </w:numPr>
+        <w:rPr>
+          <w:sz w:val="28"/>
+          <w:szCs w:val="28"/>
+          <w:lang w:val="en-US"/>
+        </w:rPr>
+      </w:pPr>
+      <w:r>
+        <w:rPr>
+          <w:sz w:val="28"/>
+          <w:szCs w:val="28"/>
+          <w:lang w:val="en-US"/>
+        </w:rPr>
+        <w:t>Pagination, sorting and searching</w:t>
+      </w:r>
+    </w:p>
+    <w:p>
+      <w:pPr>
+        <w:pStyle w:val="a3"/>
+        <w:numPr>
+          <w:ilvl w:val="0"/>
+          <w:numId w:val="1"/>
+        </w:numPr>
+        <w:rPr>
+          <w:sz w:val="28"/>
+          <w:szCs w:val="28"/>
+          <w:lang w:val="en-US"/>
+        </w:rPr>
+      </w:pPr>
+      <w:r>
+        <w:rPr>
+          <w:sz w:val="28"/>
+          <w:szCs w:val="28"/>
+          <w:lang w:val="en-US"/>
+        </w:rPr>
+        <w:t>Extending and adding custom queries with JPQL</w:t>
+      </w:r>
+    </w:p>
+    <w:p>
+      <w:pPr>
+        <w:pStyle w:val="a3"/>
+        <w:numPr>
+          <w:ilvl w:val="0"/>
+          <w:numId w:val="1"/>
+        </w:numPr>
+        <w:rPr>
+          <w:sz w:val="28"/>
+          <w:szCs w:val="28"/>
+          <w:lang w:val="en-US"/>
+        </w:rPr>
+      </w:pPr>
+      <w:r>
+        <w:rPr>
+          <w:sz w:val="28"/>
+          <w:szCs w:val="28"/>
+          <w:lang w:val="en-US"/>
+        </w:rPr>
+        <w:t>Query Domain Specific Language (Query DSL)</w:t>
+      </w:r>
+    </w:p>
+    <w:p>
+      <w:pPr>
+        <w:rPr>
+          <w:sz w:val="28"/>
+          <w:szCs w:val="28"/>
+          <w:lang w:val="en-US"/>
+        </w:rPr>
+      </w:pPr>
+      <w:proofErr w:type="gramStart"/>
+      <w:r>
+        <w:rPr>
+          <w:sz w:val="28"/>
+          <w:szCs w:val="28"/>
+          <w:lang w:val="en-US"/>
+        </w:rPr>
+        <w:t>more</w:t>
+      </w:r>
+      <w:proofErr w:type="gramEnd"/>
+      <w:r>
+        <w:rPr>
+          <w:sz w:val="28"/>
+          <w:szCs w:val="28"/>
+          <w:lang w:val="en-US"/>
+        </w:rPr>
+        <w:t xml:space="preserve"> information: spring.io/projects/spring-data-rest</w:t>
+      </w:r>
+    </w:p>
+    <w:p>
+      <w:pPr>
+        <w:rPr>
+          <w:sz w:val="28"/>
+          <w:szCs w:val="28"/>
+          <w:lang w:val="en-US"/>
+        </w:rPr>
+      </w:pPr>
+      <w:r>
+        <w:rPr>
+          <w:sz w:val="28"/>
+          <w:szCs w:val="28"/>
+          <w:lang w:val="en-US"/>
+        </w:rPr>
+        <w:t>Change base path of the REST endpoints</w:t>
+      </w:r>
+    </w:p>
+    <w:p>
+      <w:pPr>
+        <w:rPr>
+          <w:sz w:val="28"/>
+          <w:szCs w:val="28"/>
+          <w:u w:val="single"/>
+          <w:lang w:val="en-US"/>
+        </w:rPr>
+      </w:pPr>
+      <w:proofErr w:type="spellStart"/>
+      <w:r>
+        <w:rPr>
+          <w:sz w:val="28"/>
+          <w:szCs w:val="28"/>
+          <w:lang w:val="en-US"/>
+        </w:rPr>
+        <w:t>spring.data.rest.base</w:t>
+      </w:r>
+      <w:proofErr w:type="spellEnd"/>
+      <w:r>
+        <w:rPr>
+          <w:sz w:val="28"/>
+          <w:szCs w:val="28"/>
+          <w:lang w:val="en-US"/>
+        </w:rPr>
+        <w:t>-path=/magic-</w:t>
+      </w:r>
+      <w:proofErr w:type="spellStart"/>
+      <w:r>
+        <w:rPr>
+          <w:sz w:val="28"/>
+          <w:szCs w:val="28"/>
+          <w:u w:val="single"/>
+          <w:lang w:val="en-US"/>
+        </w:rPr>
+        <w:t>api</w:t>
+      </w:r>
+      <w:proofErr w:type="spellEnd"/>
+    </w:p>
+    <w:p>
+      <w:pPr>
+        <w:rPr>
+          <w:sz w:val="28"/>
+          <w:szCs w:val="28"/>
+          <w:lang w:val="en-US"/>
+        </w:rPr>
+      </w:pPr>
+      <w:r>
+        <w:rPr>
+          <w:sz w:val="28"/>
+          <w:szCs w:val="28"/>
+          <w:lang w:val="en-US"/>
+        </w:rPr>
+        <w:t>Specify plural name / pat</w:t>
+      </w:r>
+      <w:r>
+        <w:rPr>
+          <w:sz w:val="28"/>
+          <w:szCs w:val="28"/>
+          <w:lang w:val="en-US"/>
+        </w:rPr>
+        <w:t xml:space="preserve">h with annotation in repository: </w:t>
+      </w:r>
+      <w:proofErr w:type="gramStart"/>
+      <w:r>
+        <w:rPr>
+          <w:sz w:val="28"/>
+          <w:szCs w:val="28"/>
+          <w:lang w:val="en-US"/>
+        </w:rPr>
+        <w:t>@</w:t>
+      </w:r>
+      <w:proofErr w:type="spellStart"/>
+      <w:r>
+        <w:rPr>
+          <w:sz w:val="28"/>
+          <w:szCs w:val="28"/>
+          <w:lang w:val="en-US"/>
+        </w:rPr>
+        <w:t>RepositoryRestResource</w:t>
+      </w:r>
+      <w:proofErr w:type="spellEnd"/>
+      <w:r>
+        <w:rPr>
+          <w:sz w:val="28"/>
+          <w:szCs w:val="28"/>
+          <w:lang w:val="en-US"/>
+        </w:rPr>
+        <w:t>(</w:t>
+      </w:r>
+      <w:proofErr w:type="gramEnd"/>
+      <w:r>
+        <w:rPr>
+          <w:sz w:val="28"/>
+          <w:szCs w:val="28"/>
+          <w:lang w:val="en-US"/>
+        </w:rPr>
+        <w:t>path=”members”)</w:t>
+      </w:r>
+    </w:p>
+    <w:p>
+      <w:pPr>
+        <w:rPr>
+          <w:sz w:val="28"/>
+          <w:szCs w:val="28"/>
+          <w:lang w:val="en-US"/>
+        </w:rPr>
+      </w:pPr>
+      <w:r>
+        <w:rPr>
+          <w:sz w:val="28"/>
+          <w:szCs w:val="28"/>
+          <w:lang w:val="en-US"/>
+        </w:rPr>
+        <w:t xml:space="preserve">By default, Spring Data Rest will return the first 20 elements. You navigate to different pages of data using query </w:t>
+      </w:r>
+      <w:proofErr w:type="spellStart"/>
+      <w:r>
+        <w:rPr>
+          <w:sz w:val="28"/>
+          <w:szCs w:val="28"/>
+          <w:lang w:val="en-US"/>
+        </w:rPr>
+        <w:t>param</w:t>
+      </w:r>
+      <w:proofErr w:type="spellEnd"/>
+      <w:r>
+        <w:rPr>
+          <w:sz w:val="28"/>
+          <w:szCs w:val="28"/>
+          <w:lang w:val="en-US"/>
+        </w:rPr>
+        <w:t xml:space="preserve"> (</w:t>
+      </w:r>
+      <w:proofErr w:type="gramStart"/>
+      <w:r>
+        <w:rPr>
+          <w:sz w:val="28"/>
+          <w:szCs w:val="28"/>
+          <w:lang w:val="en-US"/>
+        </w:rPr>
+        <w:t>?page</w:t>
+      </w:r>
+      <w:proofErr w:type="gramEnd"/>
+      <w:r>
+        <w:rPr>
+          <w:sz w:val="28"/>
+          <w:szCs w:val="28"/>
+          <w:lang w:val="en-US"/>
+        </w:rPr>
+        <w:t>=0).</w:t>
+      </w:r>
+    </w:p>
+    <w:p>
+      <w:pPr>
+        <w:rPr>
+          <w:sz w:val="28"/>
+          <w:szCs w:val="28"/>
+          <w:lang w:val="en-US"/>
+        </w:rPr>
+      </w:pPr>
+      <w:r>
+        <w:rPr>
+          <w:sz w:val="28"/>
+          <w:szCs w:val="28"/>
+          <w:lang w:val="en-US"/>
+        </w:rPr>
+        <w:t>Spring data rest properties:</w:t>
+      </w:r>
+    </w:p>
+    <w:p>
+      <w:pPr>
+        <w:pStyle w:val="a3"/>
+        <w:numPr>
+          <w:ilvl w:val="0"/>
+          <w:numId w:val="10"/>
+        </w:numPr>
+        <w:rPr>
+          <w:sz w:val="28"/>
+          <w:szCs w:val="28"/>
+          <w:lang w:val="en-US"/>
+        </w:rPr>
+      </w:pPr>
+      <w:r>
+        <w:rPr>
+          <w:sz w:val="28"/>
+          <w:szCs w:val="28"/>
+          <w:lang w:val="en-US"/>
+        </w:rPr>
+        <w:t>default-page-size</w:t>
+      </w:r>
       <w:bookmarkStart w:id="0" w:name="_GoBack"/>
       <w:bookmarkEnd w:id="0"/>
+    </w:p>
+    <w:p>
+      <w:pPr>
+        <w:pStyle w:val="a3"/>
+        <w:numPr>
+          <w:ilvl w:val="0"/>
+          <w:numId w:val="10"/>
+        </w:numPr>
+        <w:rPr>
+          <w:sz w:val="28"/>
+          <w:szCs w:val="28"/>
+          <w:lang w:val="en-US"/>
+        </w:rPr>
+      </w:pPr>
+      <w:r>
+        <w:rPr>
+          <w:sz w:val="28"/>
+          <w:szCs w:val="28"/>
+          <w:lang w:val="en-US"/>
+        </w:rPr>
+        <w:t>max-page-size</w:t>
+      </w:r>
+    </w:p>
+    <w:p>
+      <w:pPr>
+        <w:rPr>
+          <w:sz w:val="28"/>
+          <w:szCs w:val="28"/>
+          <w:lang w:val="en-US"/>
+        </w:rPr>
+      </w:pPr>
+      <w:r>
+        <w:rPr>
+          <w:sz w:val="28"/>
+          <w:szCs w:val="28"/>
+          <w:lang w:val="en-US"/>
+        </w:rPr>
+        <w:t>You can sort by the property names of your entity</w:t>
+      </w:r>
+    </w:p>
+    <w:p>
+      <w:pPr>
+        <w:rPr>
+          <w:sz w:val="28"/>
+          <w:szCs w:val="28"/>
+          <w:lang w:val="en-US"/>
+        </w:rPr>
+      </w:pPr>
+      <w:r>
+        <w:rPr>
+          <w:sz w:val="28"/>
+          <w:szCs w:val="28"/>
+          <w:lang w:val="en-US"/>
+        </w:rPr>
+        <w:t xml:space="preserve">In out Employee example, we </w:t>
+      </w:r>
+      <w:proofErr w:type="gramStart"/>
+      <w:r>
+        <w:rPr>
+          <w:sz w:val="28"/>
+          <w:szCs w:val="28"/>
+          <w:lang w:val="en-US"/>
+        </w:rPr>
+        <w:t>have:</w:t>
+      </w:r>
+      <w:proofErr w:type="gramEnd"/>
+      <w:r>
+        <w:rPr>
+          <w:sz w:val="28"/>
+          <w:szCs w:val="28"/>
+          <w:lang w:val="en-US"/>
+        </w:rPr>
+        <w:t xml:space="preserve"> </w:t>
+      </w:r>
+      <w:proofErr w:type="spellStart"/>
+      <w:r>
+        <w:rPr>
+          <w:sz w:val="28"/>
+          <w:szCs w:val="28"/>
+          <w:lang w:val="en-US"/>
+        </w:rPr>
+        <w:t>firstName</w:t>
+      </w:r>
+      <w:proofErr w:type="spellEnd"/>
+      <w:r>
+        <w:rPr>
+          <w:sz w:val="28"/>
+          <w:szCs w:val="28"/>
+          <w:lang w:val="en-US"/>
+        </w:rPr>
+        <w:t xml:space="preserve">, </w:t>
+      </w:r>
+      <w:proofErr w:type="spellStart"/>
+      <w:r>
+        <w:rPr>
+          <w:sz w:val="28"/>
+          <w:szCs w:val="28"/>
+          <w:lang w:val="en-US"/>
+        </w:rPr>
+        <w:t>lastName</w:t>
+      </w:r>
+      <w:proofErr w:type="spellEnd"/>
+      <w:r>
+        <w:rPr>
+          <w:sz w:val="28"/>
+          <w:szCs w:val="28"/>
+          <w:lang w:val="en-US"/>
+        </w:rPr>
+        <w:t xml:space="preserve"> and email:</w:t>
+      </w:r>
+    </w:p>
+    <w:p>
+      <w:pPr>
+        <w:pStyle w:val="a3"/>
+        <w:numPr>
+          <w:ilvl w:val="0"/>
+          <w:numId w:val="11"/>
+        </w:numPr>
+        <w:rPr>
+          <w:sz w:val="28"/>
+          <w:szCs w:val="28"/>
+          <w:lang w:val="en-US"/>
+        </w:rPr>
+      </w:pPr>
+      <w:r>
+        <w:rPr>
+          <w:sz w:val="28"/>
+          <w:szCs w:val="28"/>
+          <w:lang w:val="en-US"/>
+        </w:rPr>
+        <w:t>?sort=</w:t>
+      </w:r>
+      <w:proofErr w:type="spellStart"/>
+      <w:r>
+        <w:rPr>
+          <w:sz w:val="28"/>
+          <w:szCs w:val="28"/>
+          <w:lang w:val="en-US"/>
+        </w:rPr>
+        <w:t>lastName,firstName,asc</w:t>
+      </w:r>
+      <w:proofErr w:type="spellEnd"/>
     </w:p>
     <w:p>
       <w:pPr>
@@ -5511,6 +6394,95 @@
     </w:lvl>
   </w:abstractNum>
   <w:abstractNum w:abstractNumId="1" w15:restartNumberingAfterBreak="0">
+    <w:nsid w:val="01BA5C66"/>
+    <w:multiLevelType w:val="hybridMultilevel"/>
+    <w:tmpl w:val="6812F016"/>
+    <w:lvl w:ilvl="0" w:tplc="0419000F">
+      <w:start w:val="1"/>
+      <w:numFmt w:val="decimal"/>
+      <w:lvlText w:val="%1."/>
+      <w:lvlJc w:val="left"/>
+      <w:pPr>
+        <w:ind w:left="720" w:hanging="360"/>
+      </w:pPr>
+      <w:rPr>
+        <w:rFonts w:hint="default"/>
+      </w:rPr>
+    </w:lvl>
+    <w:lvl w:ilvl="1" w:tplc="04190019" w:tentative="1">
+      <w:start w:val="1"/>
+      <w:numFmt w:val="lowerLetter"/>
+      <w:lvlText w:val="%2."/>
+      <w:lvlJc w:val="left"/>
+      <w:pPr>
+        <w:ind w:left="1440" w:hanging="360"/>
+      </w:pPr>
+    </w:lvl>
+    <w:lvl w:ilvl="2" w:tplc="0419001B" w:tentative="1">
+      <w:start w:val="1"/>
+      <w:numFmt w:val="lowerRoman"/>
+      <w:lvlText w:val="%3."/>
+      <w:lvlJc w:val="right"/>
+      <w:pPr>
+        <w:ind w:left="2160" w:hanging="180"/>
+      </w:pPr>
+    </w:lvl>
+    <w:lvl w:ilvl="3" w:tplc="0419000F" w:tentative="1">
+      <w:start w:val="1"/>
+      <w:numFmt w:val="decimal"/>
+      <w:lvlText w:val="%4."/>
+      <w:lvlJc w:val="left"/>
+      <w:pPr>
+        <w:ind w:left="2880" w:hanging="360"/>
+      </w:pPr>
+    </w:lvl>
+    <w:lvl w:ilvl="4" w:tplc="04190019" w:tentative="1">
+      <w:start w:val="1"/>
+      <w:numFmt w:val="lowerLetter"/>
+      <w:lvlText w:val="%5."/>
+      <w:lvlJc w:val="left"/>
+      <w:pPr>
+        <w:ind w:left="3600" w:hanging="360"/>
+      </w:pPr>
+    </w:lvl>
+    <w:lvl w:ilvl="5" w:tplc="0419001B" w:tentative="1">
+      <w:start w:val="1"/>
+      <w:numFmt w:val="lowerRoman"/>
+      <w:lvlText w:val="%6."/>
+      <w:lvlJc w:val="right"/>
+      <w:pPr>
+        <w:ind w:left="4320" w:hanging="180"/>
+      </w:pPr>
+    </w:lvl>
+    <w:lvl w:ilvl="6" w:tplc="0419000F" w:tentative="1">
+      <w:start w:val="1"/>
+      <w:numFmt w:val="decimal"/>
+      <w:lvlText w:val="%7."/>
+      <w:lvlJc w:val="left"/>
+      <w:pPr>
+        <w:ind w:left="5040" w:hanging="360"/>
+      </w:pPr>
+    </w:lvl>
+    <w:lvl w:ilvl="7" w:tplc="04190019" w:tentative="1">
+      <w:start w:val="1"/>
+      <w:numFmt w:val="lowerLetter"/>
+      <w:lvlText w:val="%8."/>
+      <w:lvlJc w:val="left"/>
+      <w:pPr>
+        <w:ind w:left="5760" w:hanging="360"/>
+      </w:pPr>
+    </w:lvl>
+    <w:lvl w:ilvl="8" w:tplc="0419001B" w:tentative="1">
+      <w:start w:val="1"/>
+      <w:numFmt w:val="lowerRoman"/>
+      <w:lvlText w:val="%9."/>
+      <w:lvlJc w:val="right"/>
+      <w:pPr>
+        <w:ind w:left="6480" w:hanging="180"/>
+      </w:pPr>
+    </w:lvl>
+  </w:abstractNum>
+  <w:abstractNum w:abstractNumId="2" w15:restartNumberingAfterBreak="0">
     <w:nsid w:val="04AB4EFD"/>
     <w:multiLevelType w:val="hybridMultilevel"/>
     <w:tmpl w:val="B0903502"/>
@@ -5599,7 +6571,120 @@
       </w:pPr>
     </w:lvl>
   </w:abstractNum>
-  <w:abstractNum w:abstractNumId="2" w15:restartNumberingAfterBreak="0">
+  <w:abstractNum w:abstractNumId="3" w15:restartNumberingAfterBreak="0">
+    <w:nsid w:val="0C375E5D"/>
+    <w:multiLevelType w:val="hybridMultilevel"/>
+    <w:tmpl w:val="DF460F34"/>
+    <w:lvl w:ilvl="0" w:tplc="3B5CB406">
+      <w:start w:val="70"/>
+      <w:numFmt w:val="bullet"/>
+      <w:lvlText w:val="-"/>
+      <w:lvlJc w:val="left"/>
+      <w:pPr>
+        <w:ind w:left="720" w:hanging="360"/>
+      </w:pPr>
+      <w:rPr>
+        <w:rFonts w:ascii="Calibri" w:eastAsiaTheme="minorHAnsi" w:hAnsi="Calibri" w:cstheme="minorBidi" w:hint="default"/>
+      </w:rPr>
+    </w:lvl>
+    <w:lvl w:ilvl="1" w:tplc="04190003" w:tentative="1">
+      <w:start w:val="1"/>
+      <w:numFmt w:val="bullet"/>
+      <w:lvlText w:val="o"/>
+      <w:lvlJc w:val="left"/>
+      <w:pPr>
+        <w:ind w:left="1440" w:hanging="360"/>
+      </w:pPr>
+      <w:rPr>
+        <w:rFonts w:ascii="Courier New" w:hAnsi="Courier New" w:cs="Courier New" w:hint="default"/>
+      </w:rPr>
+    </w:lvl>
+    <w:lvl w:ilvl="2" w:tplc="04190005" w:tentative="1">
+      <w:start w:val="1"/>
+      <w:numFmt w:val="bullet"/>
+      <w:lvlText w:val=""/>
+      <w:lvlJc w:val="left"/>
+      <w:pPr>
+        <w:ind w:left="2160" w:hanging="360"/>
+      </w:pPr>
+      <w:rPr>
+        <w:rFonts w:ascii="Wingdings" w:hAnsi="Wingdings" w:hint="default"/>
+      </w:rPr>
+    </w:lvl>
+    <w:lvl w:ilvl="3" w:tplc="04190001" w:tentative="1">
+      <w:start w:val="1"/>
+      <w:numFmt w:val="bullet"/>
+      <w:lvlText w:val=""/>
+      <w:lvlJc w:val="left"/>
+      <w:pPr>
+        <w:ind w:left="2880" w:hanging="360"/>
+      </w:pPr>
+      <w:rPr>
+        <w:rFonts w:ascii="Symbol" w:hAnsi="Symbol" w:hint="default"/>
+      </w:rPr>
+    </w:lvl>
+    <w:lvl w:ilvl="4" w:tplc="04190003" w:tentative="1">
+      <w:start w:val="1"/>
+      <w:numFmt w:val="bullet"/>
+      <w:lvlText w:val="o"/>
+      <w:lvlJc w:val="left"/>
+      <w:pPr>
+        <w:ind w:left="3600" w:hanging="360"/>
+      </w:pPr>
+      <w:rPr>
+        <w:rFonts w:ascii="Courier New" w:hAnsi="Courier New" w:cs="Courier New" w:hint="default"/>
+      </w:rPr>
+    </w:lvl>
+    <w:lvl w:ilvl="5" w:tplc="04190005" w:tentative="1">
+      <w:start w:val="1"/>
+      <w:numFmt w:val="bullet"/>
+      <w:lvlText w:val=""/>
+      <w:lvlJc w:val="left"/>
+      <w:pPr>
+        <w:ind w:left="4320" w:hanging="360"/>
+      </w:pPr>
+      <w:rPr>
+        <w:rFonts w:ascii="Wingdings" w:hAnsi="Wingdings" w:hint="default"/>
+      </w:rPr>
+    </w:lvl>
+    <w:lvl w:ilvl="6" w:tplc="04190001" w:tentative="1">
+      <w:start w:val="1"/>
+      <w:numFmt w:val="bullet"/>
+      <w:lvlText w:val=""/>
+      <w:lvlJc w:val="left"/>
+      <w:pPr>
+        <w:ind w:left="5040" w:hanging="360"/>
+      </w:pPr>
+      <w:rPr>
+        <w:rFonts w:ascii="Symbol" w:hAnsi="Symbol" w:hint="default"/>
+      </w:rPr>
+    </w:lvl>
+    <w:lvl w:ilvl="7" w:tplc="04190003" w:tentative="1">
+      <w:start w:val="1"/>
+      <w:numFmt w:val="bullet"/>
+      <w:lvlText w:val="o"/>
+      <w:lvlJc w:val="left"/>
+      <w:pPr>
+        <w:ind w:left="5760" w:hanging="360"/>
+      </w:pPr>
+      <w:rPr>
+        <w:rFonts w:ascii="Courier New" w:hAnsi="Courier New" w:cs="Courier New" w:hint="default"/>
+      </w:rPr>
+    </w:lvl>
+    <w:lvl w:ilvl="8" w:tplc="04190005" w:tentative="1">
+      <w:start w:val="1"/>
+      <w:numFmt w:val="bullet"/>
+      <w:lvlText w:val=""/>
+      <w:lvlJc w:val="left"/>
+      <w:pPr>
+        <w:ind w:left="6480" w:hanging="360"/>
+      </w:pPr>
+      <w:rPr>
+        <w:rFonts w:ascii="Wingdings" w:hAnsi="Wingdings" w:hint="default"/>
+      </w:rPr>
+    </w:lvl>
+  </w:abstractNum>
+  <w:abstractNum w:abstractNumId="4" w15:restartNumberingAfterBreak="0">
     <w:nsid w:val="39D85541"/>
     <w:multiLevelType w:val="hybridMultilevel"/>
     <w:tmpl w:val="BEA2CBC4"/>
@@ -5712,7 +6797,7 @@
       </w:rPr>
     </w:lvl>
   </w:abstractNum>
-  <w:abstractNum w:abstractNumId="3" w15:restartNumberingAfterBreak="0">
+  <w:abstractNum w:abstractNumId="5" w15:restartNumberingAfterBreak="0">
     <w:nsid w:val="507E3837"/>
     <w:multiLevelType w:val="hybridMultilevel"/>
     <w:tmpl w:val="5A585322"/>
@@ -5801,7 +6886,7 @@
       </w:pPr>
     </w:lvl>
   </w:abstractNum>
-  <w:abstractNum w:abstractNumId="4" w15:restartNumberingAfterBreak="0">
+  <w:abstractNum w:abstractNumId="6" w15:restartNumberingAfterBreak="0">
     <w:nsid w:val="55A306AA"/>
     <w:multiLevelType w:val="hybridMultilevel"/>
     <w:tmpl w:val="81C6F450"/>
@@ -5890,7 +6975,7 @@
       </w:pPr>
     </w:lvl>
   </w:abstractNum>
-  <w:abstractNum w:abstractNumId="5" w15:restartNumberingAfterBreak="0">
+  <w:abstractNum w:abstractNumId="7" w15:restartNumberingAfterBreak="0">
     <w:nsid w:val="55D21386"/>
     <w:multiLevelType w:val="hybridMultilevel"/>
     <w:tmpl w:val="DA6054EA"/>
@@ -5979,7 +7064,120 @@
       </w:pPr>
     </w:lvl>
   </w:abstractNum>
-  <w:abstractNum w:abstractNumId="6" w15:restartNumberingAfterBreak="0">
+  <w:abstractNum w:abstractNumId="8" w15:restartNumberingAfterBreak="0">
+    <w:nsid w:val="69B51490"/>
+    <w:multiLevelType w:val="hybridMultilevel"/>
+    <w:tmpl w:val="201C2748"/>
+    <w:lvl w:ilvl="0" w:tplc="3B5CB406">
+      <w:start w:val="70"/>
+      <w:numFmt w:val="bullet"/>
+      <w:lvlText w:val="-"/>
+      <w:lvlJc w:val="left"/>
+      <w:pPr>
+        <w:ind w:left="720" w:hanging="360"/>
+      </w:pPr>
+      <w:rPr>
+        <w:rFonts w:ascii="Calibri" w:eastAsiaTheme="minorHAnsi" w:hAnsi="Calibri" w:cstheme="minorBidi" w:hint="default"/>
+      </w:rPr>
+    </w:lvl>
+    <w:lvl w:ilvl="1" w:tplc="04190003" w:tentative="1">
+      <w:start w:val="1"/>
+      <w:numFmt w:val="bullet"/>
+      <w:lvlText w:val="o"/>
+      <w:lvlJc w:val="left"/>
+      <w:pPr>
+        <w:ind w:left="1440" w:hanging="360"/>
+      </w:pPr>
+      <w:rPr>
+        <w:rFonts w:ascii="Courier New" w:hAnsi="Courier New" w:cs="Courier New" w:hint="default"/>
+      </w:rPr>
+    </w:lvl>
+    <w:lvl w:ilvl="2" w:tplc="04190005" w:tentative="1">
+      <w:start w:val="1"/>
+      <w:numFmt w:val="bullet"/>
+      <w:lvlText w:val=""/>
+      <w:lvlJc w:val="left"/>
+      <w:pPr>
+        <w:ind w:left="2160" w:hanging="360"/>
+      </w:pPr>
+      <w:rPr>
+        <w:rFonts w:ascii="Wingdings" w:hAnsi="Wingdings" w:hint="default"/>
+      </w:rPr>
+    </w:lvl>
+    <w:lvl w:ilvl="3" w:tplc="04190001" w:tentative="1">
+      <w:start w:val="1"/>
+      <w:numFmt w:val="bullet"/>
+      <w:lvlText w:val=""/>
+      <w:lvlJc w:val="left"/>
+      <w:pPr>
+        <w:ind w:left="2880" w:hanging="360"/>
+      </w:pPr>
+      <w:rPr>
+        <w:rFonts w:ascii="Symbol" w:hAnsi="Symbol" w:hint="default"/>
+      </w:rPr>
+    </w:lvl>
+    <w:lvl w:ilvl="4" w:tplc="04190003" w:tentative="1">
+      <w:start w:val="1"/>
+      <w:numFmt w:val="bullet"/>
+      <w:lvlText w:val="o"/>
+      <w:lvlJc w:val="left"/>
+      <w:pPr>
+        <w:ind w:left="3600" w:hanging="360"/>
+      </w:pPr>
+      <w:rPr>
+        <w:rFonts w:ascii="Courier New" w:hAnsi="Courier New" w:cs="Courier New" w:hint="default"/>
+      </w:rPr>
+    </w:lvl>
+    <w:lvl w:ilvl="5" w:tplc="04190005" w:tentative="1">
+      <w:start w:val="1"/>
+      <w:numFmt w:val="bullet"/>
+      <w:lvlText w:val=""/>
+      <w:lvlJc w:val="left"/>
+      <w:pPr>
+        <w:ind w:left="4320" w:hanging="360"/>
+      </w:pPr>
+      <w:rPr>
+        <w:rFonts w:ascii="Wingdings" w:hAnsi="Wingdings" w:hint="default"/>
+      </w:rPr>
+    </w:lvl>
+    <w:lvl w:ilvl="6" w:tplc="04190001" w:tentative="1">
+      <w:start w:val="1"/>
+      <w:numFmt w:val="bullet"/>
+      <w:lvlText w:val=""/>
+      <w:lvlJc w:val="left"/>
+      <w:pPr>
+        <w:ind w:left="5040" w:hanging="360"/>
+      </w:pPr>
+      <w:rPr>
+        <w:rFonts w:ascii="Symbol" w:hAnsi="Symbol" w:hint="default"/>
+      </w:rPr>
+    </w:lvl>
+    <w:lvl w:ilvl="7" w:tplc="04190003" w:tentative="1">
+      <w:start w:val="1"/>
+      <w:numFmt w:val="bullet"/>
+      <w:lvlText w:val="o"/>
+      <w:lvlJc w:val="left"/>
+      <w:pPr>
+        <w:ind w:left="5760" w:hanging="360"/>
+      </w:pPr>
+      <w:rPr>
+        <w:rFonts w:ascii="Courier New" w:hAnsi="Courier New" w:cs="Courier New" w:hint="default"/>
+      </w:rPr>
+    </w:lvl>
+    <w:lvl w:ilvl="8" w:tplc="04190005" w:tentative="1">
+      <w:start w:val="1"/>
+      <w:numFmt w:val="bullet"/>
+      <w:lvlText w:val=""/>
+      <w:lvlJc w:val="left"/>
+      <w:pPr>
+        <w:ind w:left="6480" w:hanging="360"/>
+      </w:pPr>
+      <w:rPr>
+        <w:rFonts w:ascii="Wingdings" w:hAnsi="Wingdings" w:hint="default"/>
+      </w:rPr>
+    </w:lvl>
+  </w:abstractNum>
+  <w:abstractNum w:abstractNumId="9" w15:restartNumberingAfterBreak="0">
     <w:nsid w:val="6CAD7134"/>
     <w:multiLevelType w:val="hybridMultilevel"/>
     <w:tmpl w:val="F8D24F76"/>
@@ -6068,7 +7266,7 @@
       </w:pPr>
     </w:lvl>
   </w:abstractNum>
-  <w:abstractNum w:abstractNumId="7" w15:restartNumberingAfterBreak="0">
+  <w:abstractNum w:abstractNumId="10" w15:restartNumberingAfterBreak="0">
     <w:nsid w:val="7A0D0586"/>
     <w:multiLevelType w:val="hybridMultilevel"/>
     <w:tmpl w:val="B972E9CE"/>
@@ -6182,28 +7380,37 @@
     </w:lvl>
   </w:abstractNum>
   <w:num w:numId="1">
-    <w:abstractNumId w:val="7"/>
+    <w:abstractNumId w:val="10"/>
   </w:num>
   <w:num w:numId="2">
-    <w:abstractNumId w:val="1"/>
+    <w:abstractNumId w:val="2"/>
   </w:num>
   <w:num w:numId="3">
     <w:abstractNumId w:val="0"/>
   </w:num>
   <w:num w:numId="4">
+    <w:abstractNumId w:val="9"/>
+  </w:num>
+  <w:num w:numId="5">
+    <w:abstractNumId w:val="5"/>
+  </w:num>
+  <w:num w:numId="6">
     <w:abstractNumId w:val="6"/>
   </w:num>
-  <w:num w:numId="5">
+  <w:num w:numId="7">
+    <w:abstractNumId w:val="4"/>
+  </w:num>
+  <w:num w:numId="8">
+    <w:abstractNumId w:val="7"/>
+  </w:num>
+  <w:num w:numId="9">
+    <w:abstractNumId w:val="1"/>
+  </w:num>
+  <w:num w:numId="10">
     <w:abstractNumId w:val="3"/>
   </w:num>
-  <w:num w:numId="6">
-    <w:abstractNumId w:val="4"/>
-  </w:num>
-  <w:num w:numId="7">
-    <w:abstractNumId w:val="2"/>
-  </w:num>
-  <w:num w:numId="8">
-    <w:abstractNumId w:val="5"/>
+  <w:num w:numId="11">
+    <w:abstractNumId w:val="8"/>
   </w:num>
 </w:numbering>
 </file>
@@ -6605,7 +7812,6 @@
   <w:style w:type="character" w:default="1" w:styleId="a0">
     <w:name w:val="Default Paragraph Font"/>
     <w:uiPriority w:val="1"/>
-    <w:semiHidden/>
     <w:unhideWhenUsed/>
   </w:style>
   <w:style w:type="table" w:default="1" w:styleId="a1">

</xml_diff>

<commit_message>
Add solution for "Spring Boot - Thymeleaf"
- Update Course lecture
</commit_message>
<xml_diff>
--- a/Course lecture 4.docx
+++ b/Course lecture 4.docx
@@ -6138,159 +6138,1195 @@
         </w:rPr>
         <w:t>default-page-size</w:t>
       </w:r>
+    </w:p>
+    <w:p>
+      <w:pPr>
+        <w:pStyle w:val="a3"/>
+        <w:numPr>
+          <w:ilvl w:val="0"/>
+          <w:numId w:val="10"/>
+        </w:numPr>
+        <w:rPr>
+          <w:sz w:val="28"/>
+          <w:szCs w:val="28"/>
+          <w:lang w:val="en-US"/>
+        </w:rPr>
+      </w:pPr>
+      <w:r>
+        <w:rPr>
+          <w:sz w:val="28"/>
+          <w:szCs w:val="28"/>
+          <w:lang w:val="en-US"/>
+        </w:rPr>
+        <w:t>max-page-size</w:t>
+      </w:r>
+    </w:p>
+    <w:p>
+      <w:pPr>
+        <w:rPr>
+          <w:sz w:val="28"/>
+          <w:szCs w:val="28"/>
+          <w:lang w:val="en-US"/>
+        </w:rPr>
+      </w:pPr>
+      <w:r>
+        <w:rPr>
+          <w:sz w:val="28"/>
+          <w:szCs w:val="28"/>
+          <w:lang w:val="en-US"/>
+        </w:rPr>
+        <w:t>You can sort by the property names of your entity</w:t>
+      </w:r>
+    </w:p>
+    <w:p>
+      <w:pPr>
+        <w:rPr>
+          <w:sz w:val="28"/>
+          <w:szCs w:val="28"/>
+          <w:lang w:val="en-US"/>
+        </w:rPr>
+      </w:pPr>
+      <w:r>
+        <w:rPr>
+          <w:sz w:val="28"/>
+          <w:szCs w:val="28"/>
+          <w:lang w:val="en-US"/>
+        </w:rPr>
+        <w:t xml:space="preserve">In out Employee example, we </w:t>
+      </w:r>
+      <w:proofErr w:type="gramStart"/>
+      <w:r>
+        <w:rPr>
+          <w:sz w:val="28"/>
+          <w:szCs w:val="28"/>
+          <w:lang w:val="en-US"/>
+        </w:rPr>
+        <w:t>have:</w:t>
+      </w:r>
+      <w:proofErr w:type="gramEnd"/>
+      <w:r>
+        <w:rPr>
+          <w:sz w:val="28"/>
+          <w:szCs w:val="28"/>
+          <w:lang w:val="en-US"/>
+        </w:rPr>
+        <w:t xml:space="preserve"> </w:t>
+      </w:r>
+      <w:proofErr w:type="spellStart"/>
+      <w:r>
+        <w:rPr>
+          <w:sz w:val="28"/>
+          <w:szCs w:val="28"/>
+          <w:lang w:val="en-US"/>
+        </w:rPr>
+        <w:t>firstName</w:t>
+      </w:r>
+      <w:proofErr w:type="spellEnd"/>
+      <w:r>
+        <w:rPr>
+          <w:sz w:val="28"/>
+          <w:szCs w:val="28"/>
+          <w:lang w:val="en-US"/>
+        </w:rPr>
+        <w:t xml:space="preserve">, </w:t>
+      </w:r>
+      <w:proofErr w:type="spellStart"/>
+      <w:r>
+        <w:rPr>
+          <w:sz w:val="28"/>
+          <w:szCs w:val="28"/>
+          <w:lang w:val="en-US"/>
+        </w:rPr>
+        <w:t>lastName</w:t>
+      </w:r>
+      <w:proofErr w:type="spellEnd"/>
+      <w:r>
+        <w:rPr>
+          <w:sz w:val="28"/>
+          <w:szCs w:val="28"/>
+          <w:lang w:val="en-US"/>
+        </w:rPr>
+        <w:t xml:space="preserve"> and email:</w:t>
+      </w:r>
+    </w:p>
+    <w:p>
+      <w:pPr>
+        <w:pStyle w:val="a3"/>
+        <w:numPr>
+          <w:ilvl w:val="0"/>
+          <w:numId w:val="11"/>
+        </w:numPr>
+        <w:rPr>
+          <w:sz w:val="28"/>
+          <w:szCs w:val="28"/>
+          <w:lang w:val="en-US"/>
+        </w:rPr>
+      </w:pPr>
+      <w:r>
+        <w:rPr>
+          <w:sz w:val="28"/>
+          <w:szCs w:val="28"/>
+          <w:lang w:val="en-US"/>
+        </w:rPr>
+        <w:t>?sort=</w:t>
+      </w:r>
+      <w:proofErr w:type="spellStart"/>
+      <w:r>
+        <w:rPr>
+          <w:sz w:val="28"/>
+          <w:szCs w:val="28"/>
+          <w:lang w:val="en-US"/>
+        </w:rPr>
+        <w:t>lastName,firstName,asc</w:t>
+      </w:r>
+      <w:proofErr w:type="spellEnd"/>
+    </w:p>
+    <w:p>
+      <w:pPr>
+        <w:rPr>
+          <w:sz w:val="28"/>
+          <w:szCs w:val="28"/>
+          <w:lang w:val="en-US"/>
+        </w:rPr>
+      </w:pPr>
+    </w:p>
+    <w:p>
+      <w:pPr>
+        <w:rPr>
+          <w:b/>
+          <w:sz w:val="28"/>
+          <w:szCs w:val="28"/>
+          <w:lang w:val="en-US"/>
+        </w:rPr>
+      </w:pPr>
+      <w:r>
+        <w:rPr>
+          <w:b/>
+          <w:sz w:val="28"/>
+          <w:szCs w:val="28"/>
+          <w:lang w:val="en-US"/>
+        </w:rPr>
+        <w:t xml:space="preserve">78. Spring Boot </w:t>
+      </w:r>
+      <w:r>
+        <w:rPr>
+          <w:b/>
+          <w:sz w:val="28"/>
+          <w:szCs w:val="28"/>
+          <w:lang w:val="en-US"/>
+        </w:rPr>
+        <w:t>–</w:t>
+      </w:r>
+      <w:r>
+        <w:rPr>
+          <w:b/>
+          <w:sz w:val="28"/>
+          <w:szCs w:val="28"/>
+          <w:lang w:val="en-US"/>
+        </w:rPr>
+        <w:t xml:space="preserve"> </w:t>
+      </w:r>
+      <w:proofErr w:type="spellStart"/>
+      <w:r>
+        <w:rPr>
+          <w:b/>
+          <w:sz w:val="28"/>
+          <w:szCs w:val="28"/>
+          <w:lang w:val="en-US"/>
+        </w:rPr>
+        <w:t>Thymeleaf</w:t>
+      </w:r>
+      <w:proofErr w:type="spellEnd"/>
+    </w:p>
+    <w:p>
+      <w:pPr>
+        <w:rPr>
+          <w:sz w:val="28"/>
+          <w:szCs w:val="28"/>
+          <w:lang w:val="en-US"/>
+        </w:rPr>
+      </w:pPr>
+      <w:proofErr w:type="spellStart"/>
+      <w:r>
+        <w:rPr>
+          <w:sz w:val="28"/>
+          <w:szCs w:val="28"/>
+          <w:lang w:val="en-US"/>
+        </w:rPr>
+        <w:t>Thymeleaf</w:t>
+      </w:r>
+      <w:proofErr w:type="spellEnd"/>
+      <w:r>
+        <w:rPr>
+          <w:sz w:val="28"/>
+          <w:szCs w:val="28"/>
+          <w:lang w:val="en-US"/>
+        </w:rPr>
+        <w:t xml:space="preserve"> is a Java </w:t>
+      </w:r>
+      <w:proofErr w:type="spellStart"/>
+      <w:r>
+        <w:rPr>
+          <w:sz w:val="28"/>
+          <w:szCs w:val="28"/>
+          <w:lang w:val="en-US"/>
+        </w:rPr>
+        <w:t>templating</w:t>
+      </w:r>
+      <w:proofErr w:type="spellEnd"/>
+      <w:r>
+        <w:rPr>
+          <w:sz w:val="28"/>
+          <w:szCs w:val="28"/>
+          <w:lang w:val="en-US"/>
+        </w:rPr>
+        <w:t xml:space="preserve"> engine commonly used to generate the HTML views for web apps. However, it is a </w:t>
+      </w:r>
+      <w:proofErr w:type="gramStart"/>
+      <w:r>
+        <w:rPr>
+          <w:sz w:val="28"/>
+          <w:szCs w:val="28"/>
+          <w:lang w:val="en-US"/>
+        </w:rPr>
+        <w:t>general purpose</w:t>
+      </w:r>
+      <w:proofErr w:type="gramEnd"/>
+      <w:r>
+        <w:rPr>
+          <w:sz w:val="28"/>
+          <w:szCs w:val="28"/>
+          <w:lang w:val="en-US"/>
+        </w:rPr>
+        <w:t xml:space="preserve"> </w:t>
+      </w:r>
+      <w:proofErr w:type="spellStart"/>
+      <w:r>
+        <w:rPr>
+          <w:sz w:val="28"/>
+          <w:szCs w:val="28"/>
+          <w:lang w:val="en-US"/>
+        </w:rPr>
+        <w:t>templating</w:t>
+      </w:r>
+      <w:proofErr w:type="spellEnd"/>
+      <w:r>
+        <w:rPr>
+          <w:sz w:val="28"/>
+          <w:szCs w:val="28"/>
+          <w:lang w:val="en-US"/>
+        </w:rPr>
+        <w:t xml:space="preserve"> engine. You can </w:t>
+      </w:r>
+      <w:r>
+        <w:rPr>
+          <w:sz w:val="28"/>
+          <w:szCs w:val="28"/>
+          <w:lang w:val="en-US"/>
+        </w:rPr>
+        <w:lastRenderedPageBreak/>
+        <w:t xml:space="preserve">use </w:t>
+      </w:r>
+      <w:proofErr w:type="spellStart"/>
+      <w:r>
+        <w:rPr>
+          <w:sz w:val="28"/>
+          <w:szCs w:val="28"/>
+          <w:lang w:val="en-US"/>
+        </w:rPr>
+        <w:t>Thymeleaf</w:t>
+      </w:r>
+      <w:proofErr w:type="spellEnd"/>
+      <w:r>
+        <w:rPr>
+          <w:sz w:val="28"/>
+          <w:szCs w:val="28"/>
+          <w:lang w:val="en-US"/>
+        </w:rPr>
+        <w:t xml:space="preserve"> outside of web apps. You can create Java apps with </w:t>
+      </w:r>
+      <w:proofErr w:type="spellStart"/>
+      <w:r>
+        <w:rPr>
+          <w:sz w:val="28"/>
+          <w:szCs w:val="28"/>
+          <w:lang w:val="en-US"/>
+        </w:rPr>
+        <w:t>Thymeleaf</w:t>
+      </w:r>
+      <w:proofErr w:type="spellEnd"/>
+      <w:r>
+        <w:rPr>
+          <w:sz w:val="28"/>
+          <w:szCs w:val="28"/>
+          <w:lang w:val="en-US"/>
+        </w:rPr>
+        <w:t xml:space="preserve"> no need for spring. </w:t>
+      </w:r>
+    </w:p>
+    <w:p>
+      <w:pPr>
+        <w:rPr>
+          <w:sz w:val="28"/>
+          <w:szCs w:val="28"/>
+          <w:lang w:val="en-US"/>
+        </w:rPr>
+      </w:pPr>
+      <w:proofErr w:type="spellStart"/>
+      <w:r>
+        <w:rPr>
+          <w:sz w:val="28"/>
+          <w:szCs w:val="28"/>
+          <w:lang w:val="en-US"/>
+        </w:rPr>
+        <w:t>Thymeleaf</w:t>
+      </w:r>
+      <w:proofErr w:type="spellEnd"/>
+      <w:r>
+        <w:rPr>
+          <w:sz w:val="28"/>
+          <w:szCs w:val="28"/>
+          <w:lang w:val="en-US"/>
+        </w:rPr>
+        <w:t xml:space="preserve"> can be an HTML page with some </w:t>
+      </w:r>
+      <w:proofErr w:type="spellStart"/>
+      <w:r>
+        <w:rPr>
+          <w:sz w:val="28"/>
+          <w:szCs w:val="28"/>
+          <w:lang w:val="en-US"/>
+        </w:rPr>
+        <w:t>Thymeleaf</w:t>
+      </w:r>
+      <w:proofErr w:type="spellEnd"/>
+      <w:r>
+        <w:rPr>
+          <w:sz w:val="28"/>
+          <w:szCs w:val="28"/>
+          <w:lang w:val="en-US"/>
+        </w:rPr>
+        <w:t xml:space="preserve"> expressions, include dynamic content from </w:t>
+      </w:r>
+      <w:proofErr w:type="spellStart"/>
+      <w:r>
+        <w:rPr>
+          <w:sz w:val="28"/>
+          <w:szCs w:val="28"/>
+          <w:lang w:val="en-US"/>
+        </w:rPr>
+        <w:t>Thymeleaf</w:t>
+      </w:r>
+      <w:proofErr w:type="spellEnd"/>
+      <w:r>
+        <w:rPr>
+          <w:sz w:val="28"/>
+          <w:szCs w:val="28"/>
+          <w:lang w:val="en-US"/>
+        </w:rPr>
+        <w:t xml:space="preserve"> expressions. In a web app, </w:t>
+      </w:r>
+      <w:proofErr w:type="spellStart"/>
+      <w:r>
+        <w:rPr>
+          <w:sz w:val="28"/>
+          <w:szCs w:val="28"/>
+          <w:lang w:val="en-US"/>
+        </w:rPr>
+        <w:t>Thymeleaf</w:t>
+      </w:r>
+      <w:proofErr w:type="spellEnd"/>
+      <w:r>
+        <w:rPr>
+          <w:sz w:val="28"/>
+          <w:szCs w:val="28"/>
+          <w:lang w:val="en-US"/>
+        </w:rPr>
+        <w:t xml:space="preserve"> </w:t>
+      </w:r>
+      <w:proofErr w:type="gramStart"/>
+      <w:r>
+        <w:rPr>
+          <w:sz w:val="28"/>
+          <w:szCs w:val="28"/>
+          <w:lang w:val="en-US"/>
+        </w:rPr>
+        <w:t>is processed</w:t>
+      </w:r>
+      <w:proofErr w:type="gramEnd"/>
+      <w:r>
+        <w:rPr>
+          <w:sz w:val="28"/>
+          <w:szCs w:val="28"/>
+          <w:lang w:val="en-US"/>
+        </w:rPr>
+        <w:t xml:space="preserve"> on the server. Results included in HTML page returned to browser. </w:t>
+      </w:r>
+    </w:p>
+    <w:p>
+      <w:pPr>
+        <w:rPr>
+          <w:sz w:val="28"/>
+          <w:szCs w:val="28"/>
+          <w:lang w:val="en-US"/>
+        </w:rPr>
+      </w:pPr>
+      <w:proofErr w:type="spellStart"/>
+      <w:r>
+        <w:rPr>
+          <w:sz w:val="28"/>
+          <w:szCs w:val="28"/>
+          <w:lang w:val="en-US"/>
+        </w:rPr>
+        <w:t>Thymeleaf</w:t>
+      </w:r>
+      <w:proofErr w:type="spellEnd"/>
+      <w:r>
+        <w:rPr>
+          <w:sz w:val="28"/>
+          <w:szCs w:val="28"/>
+          <w:lang w:val="en-US"/>
+        </w:rPr>
+        <w:t xml:space="preserve"> Use Cases (non-web):</w:t>
+      </w:r>
+    </w:p>
+    <w:p>
+      <w:pPr>
+        <w:pStyle w:val="a3"/>
+        <w:numPr>
+          <w:ilvl w:val="0"/>
+          <w:numId w:val="11"/>
+        </w:numPr>
+        <w:rPr>
+          <w:sz w:val="28"/>
+          <w:szCs w:val="28"/>
+          <w:lang w:val="en-US"/>
+        </w:rPr>
+      </w:pPr>
+      <w:r>
+        <w:rPr>
+          <w:sz w:val="28"/>
+          <w:szCs w:val="28"/>
+          <w:lang w:val="en-US"/>
+        </w:rPr>
+        <w:t>Email template</w:t>
+      </w:r>
+    </w:p>
+    <w:p>
+      <w:pPr>
+        <w:pStyle w:val="a3"/>
+        <w:numPr>
+          <w:ilvl w:val="0"/>
+          <w:numId w:val="11"/>
+        </w:numPr>
+        <w:rPr>
+          <w:sz w:val="28"/>
+          <w:szCs w:val="28"/>
+          <w:lang w:val="en-US"/>
+        </w:rPr>
+      </w:pPr>
+      <w:r>
+        <w:rPr>
+          <w:sz w:val="28"/>
+          <w:szCs w:val="28"/>
+          <w:lang w:val="en-US"/>
+        </w:rPr>
+        <w:t>CSV Template</w:t>
+      </w:r>
+    </w:p>
+    <w:p>
+      <w:pPr>
+        <w:pStyle w:val="a3"/>
+        <w:numPr>
+          <w:ilvl w:val="0"/>
+          <w:numId w:val="11"/>
+        </w:numPr>
+        <w:rPr>
+          <w:sz w:val="28"/>
+          <w:szCs w:val="28"/>
+          <w:lang w:val="en-US"/>
+        </w:rPr>
+      </w:pPr>
+      <w:r>
+        <w:rPr>
+          <w:sz w:val="28"/>
+          <w:szCs w:val="28"/>
+          <w:lang w:val="en-US"/>
+        </w:rPr>
+        <w:t>PDF template</w:t>
+      </w:r>
+    </w:p>
+    <w:p>
+      <w:pPr>
+        <w:rPr>
+          <w:sz w:val="28"/>
+          <w:szCs w:val="28"/>
+          <w:lang w:val="en-US"/>
+        </w:rPr>
+      </w:pPr>
+      <w:r>
+        <w:rPr>
+          <w:sz w:val="28"/>
+          <w:szCs w:val="28"/>
+          <w:lang w:val="en-US"/>
+        </w:rPr>
+        <w:t>Development process:</w:t>
+      </w:r>
+    </w:p>
+    <w:p>
+      <w:pPr>
+        <w:pStyle w:val="a3"/>
+        <w:numPr>
+          <w:ilvl w:val="0"/>
+          <w:numId w:val="12"/>
+        </w:numPr>
+        <w:rPr>
+          <w:sz w:val="28"/>
+          <w:szCs w:val="28"/>
+          <w:lang w:val="en-US"/>
+        </w:rPr>
+      </w:pPr>
+      <w:r>
+        <w:rPr>
+          <w:sz w:val="28"/>
+          <w:szCs w:val="28"/>
+          <w:lang w:val="en-US"/>
+        </w:rPr>
+        <w:t xml:space="preserve">Add </w:t>
+      </w:r>
+      <w:proofErr w:type="spellStart"/>
+      <w:r>
+        <w:rPr>
+          <w:sz w:val="28"/>
+          <w:szCs w:val="28"/>
+          <w:lang w:val="en-US"/>
+        </w:rPr>
+        <w:t>Thymeleaf</w:t>
+      </w:r>
+      <w:proofErr w:type="spellEnd"/>
+      <w:r>
+        <w:rPr>
+          <w:sz w:val="28"/>
+          <w:szCs w:val="28"/>
+          <w:lang w:val="en-US"/>
+        </w:rPr>
+        <w:t xml:space="preserve"> to Maven </w:t>
+      </w:r>
+      <w:proofErr w:type="spellStart"/>
+      <w:r>
+        <w:rPr>
+          <w:sz w:val="28"/>
+          <w:szCs w:val="28"/>
+          <w:lang w:val="en-US"/>
+        </w:rPr>
+        <w:t>pom</w:t>
+      </w:r>
+      <w:proofErr w:type="spellEnd"/>
+      <w:r>
+        <w:rPr>
+          <w:sz w:val="28"/>
+          <w:szCs w:val="28"/>
+          <w:lang w:val="en-US"/>
+        </w:rPr>
+        <w:t xml:space="preserve"> file</w:t>
+      </w:r>
+    </w:p>
+    <w:p>
+      <w:pPr>
+        <w:pStyle w:val="a3"/>
+        <w:ind w:left="1416"/>
+        <w:rPr>
+          <w:sz w:val="28"/>
+          <w:szCs w:val="28"/>
+          <w:lang w:val="en-US"/>
+        </w:rPr>
+      </w:pPr>
+      <w:proofErr w:type="gramStart"/>
+      <w:r>
+        <w:rPr>
+          <w:sz w:val="28"/>
+          <w:szCs w:val="28"/>
+          <w:lang w:val="en-US"/>
+        </w:rPr>
+        <w:t>spring-boot-starter-</w:t>
+      </w:r>
+      <w:proofErr w:type="spellStart"/>
+      <w:r>
+        <w:rPr>
+          <w:sz w:val="28"/>
+          <w:szCs w:val="28"/>
+          <w:lang w:val="en-US"/>
+        </w:rPr>
+        <w:t>thymeleaf</w:t>
+      </w:r>
+      <w:proofErr w:type="spellEnd"/>
+      <w:proofErr w:type="gramEnd"/>
+    </w:p>
+    <w:p>
+      <w:pPr>
+        <w:pStyle w:val="a3"/>
+        <w:numPr>
+          <w:ilvl w:val="0"/>
+          <w:numId w:val="12"/>
+        </w:numPr>
+        <w:rPr>
+          <w:sz w:val="28"/>
+          <w:szCs w:val="28"/>
+          <w:lang w:val="en-US"/>
+        </w:rPr>
+      </w:pPr>
+      <w:r>
+        <w:rPr>
+          <w:sz w:val="28"/>
+          <w:szCs w:val="28"/>
+          <w:lang w:val="en-US"/>
+        </w:rPr>
+        <w:t>Develop Spring MVC controller</w:t>
+      </w:r>
+    </w:p>
+    <w:p>
+      <w:pPr>
+        <w:pStyle w:val="a3"/>
+        <w:numPr>
+          <w:ilvl w:val="0"/>
+          <w:numId w:val="12"/>
+        </w:numPr>
+        <w:rPr>
+          <w:sz w:val="28"/>
+          <w:szCs w:val="28"/>
+          <w:lang w:val="en-US"/>
+        </w:rPr>
+      </w:pPr>
+      <w:r>
+        <w:rPr>
+          <w:sz w:val="28"/>
+          <w:szCs w:val="28"/>
+          <w:lang w:val="en-US"/>
+        </w:rPr>
+        <w:t xml:space="preserve">Create </w:t>
+      </w:r>
+      <w:proofErr w:type="spellStart"/>
+      <w:r>
+        <w:rPr>
+          <w:sz w:val="28"/>
+          <w:szCs w:val="28"/>
+          <w:lang w:val="en-US"/>
+        </w:rPr>
+        <w:t>Thymeleaf</w:t>
+      </w:r>
+      <w:proofErr w:type="spellEnd"/>
+      <w:r>
+        <w:rPr>
+          <w:sz w:val="28"/>
+          <w:szCs w:val="28"/>
+          <w:lang w:val="en-US"/>
+        </w:rPr>
+        <w:t xml:space="preserve"> template</w:t>
+      </w:r>
+    </w:p>
+    <w:p>
+      <w:pPr>
+        <w:pStyle w:val="a3"/>
+        <w:numPr>
+          <w:ilvl w:val="1"/>
+          <w:numId w:val="12"/>
+        </w:numPr>
+        <w:rPr>
+          <w:sz w:val="28"/>
+          <w:szCs w:val="28"/>
+          <w:lang w:val="en-US"/>
+        </w:rPr>
+      </w:pPr>
+      <w:r>
+        <w:rPr>
+          <w:sz w:val="28"/>
+          <w:szCs w:val="28"/>
+          <w:lang w:val="en-US"/>
+        </w:rPr>
+        <w:t xml:space="preserve">In Spring Boot, </w:t>
+      </w:r>
+      <w:proofErr w:type="spellStart"/>
+      <w:r>
+        <w:rPr>
+          <w:sz w:val="28"/>
+          <w:szCs w:val="28"/>
+          <w:lang w:val="en-US"/>
+        </w:rPr>
+        <w:t>Thymeleaf</w:t>
+      </w:r>
+      <w:proofErr w:type="spellEnd"/>
+      <w:r>
+        <w:rPr>
+          <w:sz w:val="28"/>
+          <w:szCs w:val="28"/>
+          <w:lang w:val="en-US"/>
+        </w:rPr>
+        <w:t xml:space="preserve"> template files go in </w:t>
+      </w:r>
+      <w:proofErr w:type="spellStart"/>
+      <w:r>
+        <w:rPr>
+          <w:sz w:val="28"/>
+          <w:szCs w:val="28"/>
+          <w:lang w:val="en-US"/>
+        </w:rPr>
+        <w:t>src</w:t>
+      </w:r>
+      <w:proofErr w:type="spellEnd"/>
+      <w:r>
+        <w:rPr>
+          <w:sz w:val="28"/>
+          <w:szCs w:val="28"/>
+          <w:lang w:val="en-US"/>
+        </w:rPr>
+        <w:t>/main/resources/templates directory</w:t>
+      </w:r>
+    </w:p>
+    <w:p>
+      <w:pPr>
+        <w:pStyle w:val="a3"/>
+        <w:numPr>
+          <w:ilvl w:val="1"/>
+          <w:numId w:val="12"/>
+        </w:numPr>
+        <w:rPr>
+          <w:sz w:val="28"/>
+          <w:szCs w:val="28"/>
+          <w:lang w:val="en-US"/>
+        </w:rPr>
+      </w:pPr>
+      <w:r>
+        <w:rPr>
+          <w:sz w:val="28"/>
+          <w:szCs w:val="28"/>
+          <w:lang w:val="en-US"/>
+        </w:rPr>
+        <w:t xml:space="preserve">For web apps </w:t>
+      </w:r>
+      <w:proofErr w:type="spellStart"/>
+      <w:r>
+        <w:rPr>
+          <w:sz w:val="28"/>
+          <w:szCs w:val="28"/>
+          <w:lang w:val="en-US"/>
+        </w:rPr>
+        <w:t>Thymeleaf</w:t>
+      </w:r>
+      <w:proofErr w:type="spellEnd"/>
+      <w:r>
+        <w:rPr>
+          <w:sz w:val="28"/>
+          <w:szCs w:val="28"/>
+          <w:lang w:val="en-US"/>
+        </w:rPr>
+        <w:t xml:space="preserve"> templates have a .html extension</w:t>
+      </w:r>
+    </w:p>
+    <w:p>
+      <w:pPr>
+        <w:pStyle w:val="a3"/>
+        <w:numPr>
+          <w:ilvl w:val="1"/>
+          <w:numId w:val="12"/>
+        </w:numPr>
+        <w:rPr>
+          <w:sz w:val="28"/>
+          <w:szCs w:val="28"/>
+          <w:lang w:val="en-US"/>
+        </w:rPr>
+      </w:pPr>
+      <w:r>
+        <w:rPr>
+          <w:sz w:val="28"/>
+          <w:szCs w:val="28"/>
+          <w:lang w:val="en-US"/>
+        </w:rPr>
+        <w:t xml:space="preserve">To use </w:t>
+      </w:r>
+      <w:proofErr w:type="spellStart"/>
+      <w:r>
+        <w:rPr>
+          <w:sz w:val="28"/>
+          <w:szCs w:val="28"/>
+          <w:lang w:val="en-US"/>
+        </w:rPr>
+        <w:t>thymeleaf</w:t>
+      </w:r>
+      <w:proofErr w:type="spellEnd"/>
+      <w:r>
+        <w:rPr>
+          <w:sz w:val="28"/>
+          <w:szCs w:val="28"/>
+          <w:lang w:val="en-US"/>
+        </w:rPr>
+        <w:t xml:space="preserve"> expressions: </w:t>
+      </w:r>
+    </w:p>
+    <w:p>
+      <w:pPr>
+        <w:pStyle w:val="a3"/>
+        <w:numPr>
+          <w:ilvl w:val="2"/>
+          <w:numId w:val="12"/>
+        </w:numPr>
+        <w:rPr>
+          <w:sz w:val="28"/>
+          <w:szCs w:val="28"/>
+          <w:lang w:val="en-US"/>
+        </w:rPr>
+      </w:pPr>
+      <w:r>
+        <w:rPr>
+          <w:sz w:val="28"/>
+          <w:szCs w:val="28"/>
+          <w:lang w:val="en-US"/>
+        </w:rPr>
+        <w:t xml:space="preserve">&lt;html </w:t>
+      </w:r>
+      <w:proofErr w:type="spellStart"/>
+      <w:r>
+        <w:rPr>
+          <w:sz w:val="28"/>
+          <w:szCs w:val="28"/>
+          <w:lang w:val="en-US"/>
+        </w:rPr>
+        <w:t>xmlns:th</w:t>
+      </w:r>
+      <w:proofErr w:type="spellEnd"/>
+      <w:r>
+        <w:rPr>
+          <w:sz w:val="28"/>
+          <w:szCs w:val="28"/>
+          <w:lang w:val="en-US"/>
+        </w:rPr>
+        <w:t>=</w:t>
+      </w:r>
+      <w:proofErr w:type="spellStart"/>
+      <w:r>
+        <w:rPr>
+          <w:sz w:val="28"/>
+          <w:szCs w:val="28"/>
+          <w:lang w:val="en-US"/>
+        </w:rPr>
+        <w:t>htto</w:t>
+      </w:r>
+      <w:proofErr w:type="spellEnd"/>
+      <w:r>
+        <w:rPr>
+          <w:sz w:val="28"/>
+          <w:szCs w:val="28"/>
+          <w:lang w:val="en-US"/>
+        </w:rPr>
+        <w:t>://thymeleaf.org”&gt;</w:t>
+      </w:r>
+    </w:p>
+    <w:p>
+      <w:pPr>
+        <w:rPr>
+          <w:sz w:val="28"/>
+          <w:szCs w:val="28"/>
+          <w:lang w:val="en-US"/>
+        </w:rPr>
+      </w:pPr>
+      <w:r>
+        <w:rPr>
+          <w:sz w:val="28"/>
+          <w:szCs w:val="28"/>
+          <w:lang w:val="en-US"/>
+        </w:rPr>
+        <w:t>Addi</w:t>
+      </w:r>
+      <w:r>
+        <w:rPr>
+          <w:sz w:val="28"/>
+          <w:szCs w:val="28"/>
+          <w:lang w:val="en-US"/>
+        </w:rPr>
+        <w:t>tional features:</w:t>
+      </w:r>
+    </w:p>
+    <w:p>
+      <w:pPr>
+        <w:pStyle w:val="a3"/>
+        <w:numPr>
+          <w:ilvl w:val="0"/>
+          <w:numId w:val="11"/>
+        </w:numPr>
+        <w:rPr>
+          <w:sz w:val="28"/>
+          <w:szCs w:val="28"/>
+          <w:lang w:val="en-US"/>
+        </w:rPr>
+      </w:pPr>
+      <w:r>
+        <w:rPr>
+          <w:sz w:val="28"/>
+          <w:szCs w:val="28"/>
+          <w:lang w:val="en-US"/>
+        </w:rPr>
+        <w:t>Looping and conditionals</w:t>
+      </w:r>
+    </w:p>
+    <w:p>
+      <w:pPr>
+        <w:pStyle w:val="a3"/>
+        <w:numPr>
+          <w:ilvl w:val="0"/>
+          <w:numId w:val="11"/>
+        </w:numPr>
+        <w:rPr>
+          <w:sz w:val="28"/>
+          <w:szCs w:val="28"/>
+          <w:lang w:val="en-US"/>
+        </w:rPr>
+      </w:pPr>
+      <w:r>
+        <w:rPr>
+          <w:sz w:val="28"/>
+          <w:szCs w:val="28"/>
+          <w:lang w:val="en-US"/>
+        </w:rPr>
+        <w:t>CSS and JavaScript integration</w:t>
+      </w:r>
+    </w:p>
+    <w:p>
+      <w:pPr>
+        <w:pStyle w:val="a3"/>
+        <w:numPr>
+          <w:ilvl w:val="0"/>
+          <w:numId w:val="11"/>
+        </w:numPr>
+        <w:rPr>
+          <w:sz w:val="28"/>
+          <w:szCs w:val="28"/>
+          <w:lang w:val="en-US"/>
+        </w:rPr>
+      </w:pPr>
+      <w:r>
+        <w:rPr>
+          <w:sz w:val="28"/>
+          <w:szCs w:val="28"/>
+          <w:lang w:val="en-US"/>
+        </w:rPr>
+        <w:t>Template layouts and fragments</w:t>
+      </w:r>
+    </w:p>
+    <w:p>
+      <w:pPr>
+        <w:rPr>
+          <w:sz w:val="28"/>
+          <w:szCs w:val="28"/>
+          <w:lang w:val="en-US"/>
+        </w:rPr>
+      </w:pPr>
+      <w:r>
+        <w:rPr>
+          <w:sz w:val="28"/>
+          <w:szCs w:val="28"/>
+          <w:lang w:val="en-US"/>
+        </w:rPr>
+        <w:t>Spring Boot will look for static resources in the directory:</w:t>
+      </w:r>
+    </w:p>
+    <w:p>
+      <w:pPr>
+        <w:pStyle w:val="a3"/>
+        <w:numPr>
+          <w:ilvl w:val="0"/>
+          <w:numId w:val="11"/>
+        </w:numPr>
+        <w:rPr>
+          <w:sz w:val="28"/>
+          <w:szCs w:val="28"/>
+          <w:lang w:val="en-US"/>
+        </w:rPr>
+      </w:pPr>
+      <w:proofErr w:type="spellStart"/>
+      <w:r>
+        <w:rPr>
+          <w:sz w:val="28"/>
+          <w:szCs w:val="28"/>
+          <w:lang w:val="en-US"/>
+        </w:rPr>
+        <w:t>src</w:t>
+      </w:r>
+      <w:proofErr w:type="spellEnd"/>
+      <w:r>
+        <w:rPr>
+          <w:sz w:val="28"/>
+          <w:szCs w:val="28"/>
+          <w:lang w:val="en-US"/>
+        </w:rPr>
+        <w:t>/main/resources/static</w:t>
+      </w:r>
+    </w:p>
+    <w:p>
+      <w:pPr>
+        <w:rPr>
+          <w:sz w:val="28"/>
+          <w:szCs w:val="28"/>
+          <w:lang w:val="en-US"/>
+        </w:rPr>
+      </w:pPr>
+      <w:r>
+        <w:rPr>
+          <w:sz w:val="28"/>
+          <w:szCs w:val="28"/>
+          <w:lang w:val="en-US"/>
+        </w:rPr>
+        <w:t>@symbol – Reference context path of your application (app root)</w:t>
+      </w:r>
+      <w:r>
+        <w:rPr>
+          <w:sz w:val="28"/>
+          <w:szCs w:val="28"/>
+          <w:lang w:val="en-US"/>
+        </w:rPr>
+        <w:t xml:space="preserve">: </w:t>
+      </w:r>
+      <w:proofErr w:type="gramStart"/>
+      <w:r>
+        <w:rPr>
+          <w:sz w:val="28"/>
+          <w:szCs w:val="28"/>
+          <w:lang w:val="en-US"/>
+        </w:rPr>
+        <w:t>@{</w:t>
+      </w:r>
+      <w:proofErr w:type="gramEnd"/>
+      <w:r>
+        <w:rPr>
+          <w:sz w:val="28"/>
+          <w:szCs w:val="28"/>
+          <w:lang w:val="en-US"/>
+        </w:rPr>
+        <w:t>/</w:t>
+      </w:r>
+      <w:proofErr w:type="spellStart"/>
+      <w:r>
+        <w:rPr>
+          <w:sz w:val="28"/>
+          <w:szCs w:val="28"/>
+          <w:lang w:val="en-US"/>
+        </w:rPr>
+        <w:t>css</w:t>
+      </w:r>
+      <w:proofErr w:type="spellEnd"/>
+      <w:r>
+        <w:rPr>
+          <w:sz w:val="28"/>
+          <w:szCs w:val="28"/>
+          <w:lang w:val="en-US"/>
+        </w:rPr>
+        <w:t>/…}</w:t>
+      </w:r>
+    </w:p>
+    <w:p>
+      <w:pPr>
+        <w:rPr>
+          <w:sz w:val="28"/>
+          <w:szCs w:val="28"/>
+          <w:lang w:val="en-US"/>
+        </w:rPr>
+      </w:pPr>
+      <w:r>
+        <w:rPr>
+          <w:sz w:val="28"/>
+          <w:szCs w:val="28"/>
+          <w:lang w:val="en-US"/>
+        </w:rPr>
+        <w:t>Spring Boot will search following directories for static resources:</w:t>
+      </w:r>
+    </w:p>
+    <w:p>
+      <w:pPr>
+        <w:pStyle w:val="a3"/>
+        <w:numPr>
+          <w:ilvl w:val="0"/>
+          <w:numId w:val="13"/>
+        </w:numPr>
+        <w:rPr>
+          <w:sz w:val="28"/>
+          <w:szCs w:val="28"/>
+          <w:lang w:val="en-US"/>
+        </w:rPr>
+      </w:pPr>
+      <w:r>
+        <w:rPr>
+          <w:sz w:val="28"/>
+          <w:szCs w:val="28"/>
+          <w:lang w:val="en-US"/>
+        </w:rPr>
+        <w:t>/META-INF/resources</w:t>
+      </w:r>
+    </w:p>
+    <w:p>
+      <w:pPr>
+        <w:pStyle w:val="a3"/>
+        <w:numPr>
+          <w:ilvl w:val="0"/>
+          <w:numId w:val="13"/>
+        </w:numPr>
+        <w:rPr>
+          <w:sz w:val="28"/>
+          <w:szCs w:val="28"/>
+          <w:lang w:val="en-US"/>
+        </w:rPr>
+      </w:pPr>
+      <w:r>
+        <w:rPr>
+          <w:sz w:val="28"/>
+          <w:szCs w:val="28"/>
+          <w:lang w:val="en-US"/>
+        </w:rPr>
+        <w:t>/resources</w:t>
+      </w:r>
+    </w:p>
+    <w:p>
+      <w:pPr>
+        <w:pStyle w:val="a3"/>
+        <w:numPr>
+          <w:ilvl w:val="0"/>
+          <w:numId w:val="13"/>
+        </w:numPr>
+        <w:rPr>
+          <w:sz w:val="28"/>
+          <w:szCs w:val="28"/>
+          <w:lang w:val="en-US"/>
+        </w:rPr>
+      </w:pPr>
+      <w:r>
+        <w:rPr>
+          <w:sz w:val="28"/>
+          <w:szCs w:val="28"/>
+          <w:lang w:val="en-US"/>
+        </w:rPr>
+        <w:t>/static</w:t>
+      </w:r>
+    </w:p>
+    <w:p>
+      <w:pPr>
+        <w:pStyle w:val="a3"/>
+        <w:numPr>
+          <w:ilvl w:val="0"/>
+          <w:numId w:val="13"/>
+        </w:numPr>
+        <w:rPr>
+          <w:sz w:val="28"/>
+          <w:szCs w:val="28"/>
+          <w:lang w:val="en-US"/>
+        </w:rPr>
+      </w:pPr>
+      <w:r>
+        <w:rPr>
+          <w:sz w:val="28"/>
+          <w:szCs w:val="28"/>
+          <w:lang w:val="en-US"/>
+        </w:rPr>
+        <w:t>/public</w:t>
+      </w:r>
       <w:bookmarkStart w:id="0" w:name="_GoBack"/>
       <w:bookmarkEnd w:id="0"/>
-    </w:p>
-    <w:p>
-      <w:pPr>
-        <w:pStyle w:val="a3"/>
-        <w:numPr>
-          <w:ilvl w:val="0"/>
-          <w:numId w:val="10"/>
-        </w:numPr>
-        <w:rPr>
-          <w:sz w:val="28"/>
-          <w:szCs w:val="28"/>
-          <w:lang w:val="en-US"/>
-        </w:rPr>
-      </w:pPr>
-      <w:r>
-        <w:rPr>
-          <w:sz w:val="28"/>
-          <w:szCs w:val="28"/>
-          <w:lang w:val="en-US"/>
-        </w:rPr>
-        <w:t>max-page-size</w:t>
-      </w:r>
-    </w:p>
-    <w:p>
-      <w:pPr>
-        <w:rPr>
-          <w:sz w:val="28"/>
-          <w:szCs w:val="28"/>
-          <w:lang w:val="en-US"/>
-        </w:rPr>
-      </w:pPr>
-      <w:r>
-        <w:rPr>
-          <w:sz w:val="28"/>
-          <w:szCs w:val="28"/>
-          <w:lang w:val="en-US"/>
-        </w:rPr>
-        <w:t>You can sort by the property names of your entity</w:t>
-      </w:r>
-    </w:p>
-    <w:p>
-      <w:pPr>
-        <w:rPr>
-          <w:sz w:val="28"/>
-          <w:szCs w:val="28"/>
-          <w:lang w:val="en-US"/>
-        </w:rPr>
-      </w:pPr>
-      <w:r>
-        <w:rPr>
-          <w:sz w:val="28"/>
-          <w:szCs w:val="28"/>
-          <w:lang w:val="en-US"/>
-        </w:rPr>
-        <w:t xml:space="preserve">In out Employee example, we </w:t>
-      </w:r>
-      <w:proofErr w:type="gramStart"/>
-      <w:r>
-        <w:rPr>
-          <w:sz w:val="28"/>
-          <w:szCs w:val="28"/>
-          <w:lang w:val="en-US"/>
-        </w:rPr>
-        <w:t>have:</w:t>
-      </w:r>
-      <w:proofErr w:type="gramEnd"/>
-      <w:r>
-        <w:rPr>
-          <w:sz w:val="28"/>
-          <w:szCs w:val="28"/>
-          <w:lang w:val="en-US"/>
-        </w:rPr>
-        <w:t xml:space="preserve"> </w:t>
-      </w:r>
-      <w:proofErr w:type="spellStart"/>
-      <w:r>
-        <w:rPr>
-          <w:sz w:val="28"/>
-          <w:szCs w:val="28"/>
-          <w:lang w:val="en-US"/>
-        </w:rPr>
-        <w:t>firstName</w:t>
-      </w:r>
-      <w:proofErr w:type="spellEnd"/>
-      <w:r>
-        <w:rPr>
-          <w:sz w:val="28"/>
-          <w:szCs w:val="28"/>
-          <w:lang w:val="en-US"/>
-        </w:rPr>
-        <w:t xml:space="preserve">, </w:t>
-      </w:r>
-      <w:proofErr w:type="spellStart"/>
-      <w:r>
-        <w:rPr>
-          <w:sz w:val="28"/>
-          <w:szCs w:val="28"/>
-          <w:lang w:val="en-US"/>
-        </w:rPr>
-        <w:t>lastName</w:t>
-      </w:r>
-      <w:proofErr w:type="spellEnd"/>
-      <w:r>
-        <w:rPr>
-          <w:sz w:val="28"/>
-          <w:szCs w:val="28"/>
-          <w:lang w:val="en-US"/>
-        </w:rPr>
-        <w:t xml:space="preserve"> and email:</w:t>
-      </w:r>
-    </w:p>
-    <w:p>
-      <w:pPr>
-        <w:pStyle w:val="a3"/>
-        <w:numPr>
-          <w:ilvl w:val="0"/>
-          <w:numId w:val="11"/>
-        </w:numPr>
-        <w:rPr>
-          <w:sz w:val="28"/>
-          <w:szCs w:val="28"/>
-          <w:lang w:val="en-US"/>
-        </w:rPr>
-      </w:pPr>
-      <w:r>
-        <w:rPr>
-          <w:sz w:val="28"/>
-          <w:szCs w:val="28"/>
-          <w:lang w:val="en-US"/>
-        </w:rPr>
-        <w:t>?sort=</w:t>
-      </w:r>
-      <w:proofErr w:type="spellStart"/>
-      <w:r>
-        <w:rPr>
-          <w:sz w:val="28"/>
-          <w:szCs w:val="28"/>
-          <w:lang w:val="en-US"/>
-        </w:rPr>
-        <w:t>lastName,firstName,asc</w:t>
-      </w:r>
-      <w:proofErr w:type="spellEnd"/>
-    </w:p>
-    <w:p>
-      <w:pPr>
-        <w:rPr>
-          <w:sz w:val="28"/>
-          <w:szCs w:val="28"/>
-          <w:lang w:val="en-US"/>
-        </w:rPr>
-      </w:pPr>
     </w:p>
     <w:sectPr>
       <w:pgSz w:w="11906" w:h="16838"/>
@@ -6798,6 +7834,95 @@
     </w:lvl>
   </w:abstractNum>
   <w:abstractNum w:abstractNumId="5" w15:restartNumberingAfterBreak="0">
+    <w:nsid w:val="4063481D"/>
+    <w:multiLevelType w:val="hybridMultilevel"/>
+    <w:tmpl w:val="D1DC760A"/>
+    <w:lvl w:ilvl="0" w:tplc="0419000F">
+      <w:start w:val="1"/>
+      <w:numFmt w:val="decimal"/>
+      <w:lvlText w:val="%1."/>
+      <w:lvlJc w:val="left"/>
+      <w:pPr>
+        <w:ind w:left="720" w:hanging="360"/>
+      </w:pPr>
+      <w:rPr>
+        <w:rFonts w:hint="default"/>
+      </w:rPr>
+    </w:lvl>
+    <w:lvl w:ilvl="1" w:tplc="04190019">
+      <w:start w:val="1"/>
+      <w:numFmt w:val="lowerLetter"/>
+      <w:lvlText w:val="%2."/>
+      <w:lvlJc w:val="left"/>
+      <w:pPr>
+        <w:ind w:left="1440" w:hanging="360"/>
+      </w:pPr>
+    </w:lvl>
+    <w:lvl w:ilvl="2" w:tplc="0419001B">
+      <w:start w:val="1"/>
+      <w:numFmt w:val="lowerRoman"/>
+      <w:lvlText w:val="%3."/>
+      <w:lvlJc w:val="right"/>
+      <w:pPr>
+        <w:ind w:left="2160" w:hanging="180"/>
+      </w:pPr>
+    </w:lvl>
+    <w:lvl w:ilvl="3" w:tplc="0419000F" w:tentative="1">
+      <w:start w:val="1"/>
+      <w:numFmt w:val="decimal"/>
+      <w:lvlText w:val="%4."/>
+      <w:lvlJc w:val="left"/>
+      <w:pPr>
+        <w:ind w:left="2880" w:hanging="360"/>
+      </w:pPr>
+    </w:lvl>
+    <w:lvl w:ilvl="4" w:tplc="04190019" w:tentative="1">
+      <w:start w:val="1"/>
+      <w:numFmt w:val="lowerLetter"/>
+      <w:lvlText w:val="%5."/>
+      <w:lvlJc w:val="left"/>
+      <w:pPr>
+        <w:ind w:left="3600" w:hanging="360"/>
+      </w:pPr>
+    </w:lvl>
+    <w:lvl w:ilvl="5" w:tplc="0419001B" w:tentative="1">
+      <w:start w:val="1"/>
+      <w:numFmt w:val="lowerRoman"/>
+      <w:lvlText w:val="%6."/>
+      <w:lvlJc w:val="right"/>
+      <w:pPr>
+        <w:ind w:left="4320" w:hanging="180"/>
+      </w:pPr>
+    </w:lvl>
+    <w:lvl w:ilvl="6" w:tplc="0419000F" w:tentative="1">
+      <w:start w:val="1"/>
+      <w:numFmt w:val="decimal"/>
+      <w:lvlText w:val="%7."/>
+      <w:lvlJc w:val="left"/>
+      <w:pPr>
+        <w:ind w:left="5040" w:hanging="360"/>
+      </w:pPr>
+    </w:lvl>
+    <w:lvl w:ilvl="7" w:tplc="04190019" w:tentative="1">
+      <w:start w:val="1"/>
+      <w:numFmt w:val="lowerLetter"/>
+      <w:lvlText w:val="%8."/>
+      <w:lvlJc w:val="left"/>
+      <w:pPr>
+        <w:ind w:left="5760" w:hanging="360"/>
+      </w:pPr>
+    </w:lvl>
+    <w:lvl w:ilvl="8" w:tplc="0419001B" w:tentative="1">
+      <w:start w:val="1"/>
+      <w:numFmt w:val="lowerRoman"/>
+      <w:lvlText w:val="%9."/>
+      <w:lvlJc w:val="right"/>
+      <w:pPr>
+        <w:ind w:left="6480" w:hanging="180"/>
+      </w:pPr>
+    </w:lvl>
+  </w:abstractNum>
+  <w:abstractNum w:abstractNumId="6" w15:restartNumberingAfterBreak="0">
     <w:nsid w:val="507E3837"/>
     <w:multiLevelType w:val="hybridMultilevel"/>
     <w:tmpl w:val="5A585322"/>
@@ -6886,7 +8011,7 @@
       </w:pPr>
     </w:lvl>
   </w:abstractNum>
-  <w:abstractNum w:abstractNumId="6" w15:restartNumberingAfterBreak="0">
+  <w:abstractNum w:abstractNumId="7" w15:restartNumberingAfterBreak="0">
     <w:nsid w:val="55A306AA"/>
     <w:multiLevelType w:val="hybridMultilevel"/>
     <w:tmpl w:val="81C6F450"/>
@@ -6975,7 +8100,7 @@
       </w:pPr>
     </w:lvl>
   </w:abstractNum>
-  <w:abstractNum w:abstractNumId="7" w15:restartNumberingAfterBreak="0">
+  <w:abstractNum w:abstractNumId="8" w15:restartNumberingAfterBreak="0">
     <w:nsid w:val="55D21386"/>
     <w:multiLevelType w:val="hybridMultilevel"/>
     <w:tmpl w:val="DA6054EA"/>
@@ -7064,7 +8189,7 @@
       </w:pPr>
     </w:lvl>
   </w:abstractNum>
-  <w:abstractNum w:abstractNumId="8" w15:restartNumberingAfterBreak="0">
+  <w:abstractNum w:abstractNumId="9" w15:restartNumberingAfterBreak="0">
     <w:nsid w:val="69B51490"/>
     <w:multiLevelType w:val="hybridMultilevel"/>
     <w:tmpl w:val="201C2748"/>
@@ -7177,7 +8302,7 @@
       </w:rPr>
     </w:lvl>
   </w:abstractNum>
-  <w:abstractNum w:abstractNumId="9" w15:restartNumberingAfterBreak="0">
+  <w:abstractNum w:abstractNumId="10" w15:restartNumberingAfterBreak="0">
     <w:nsid w:val="6CAD7134"/>
     <w:multiLevelType w:val="hybridMultilevel"/>
     <w:tmpl w:val="F8D24F76"/>
@@ -7266,7 +8391,96 @@
       </w:pPr>
     </w:lvl>
   </w:abstractNum>
-  <w:abstractNum w:abstractNumId="10" w15:restartNumberingAfterBreak="0">
+  <w:abstractNum w:abstractNumId="11" w15:restartNumberingAfterBreak="0">
+    <w:nsid w:val="79201506"/>
+    <w:multiLevelType w:val="hybridMultilevel"/>
+    <w:tmpl w:val="25B4EE00"/>
+    <w:lvl w:ilvl="0" w:tplc="0419000F">
+      <w:start w:val="1"/>
+      <w:numFmt w:val="decimal"/>
+      <w:lvlText w:val="%1."/>
+      <w:lvlJc w:val="left"/>
+      <w:pPr>
+        <w:ind w:left="720" w:hanging="360"/>
+      </w:pPr>
+      <w:rPr>
+        <w:rFonts w:hint="default"/>
+      </w:rPr>
+    </w:lvl>
+    <w:lvl w:ilvl="1" w:tplc="04190019" w:tentative="1">
+      <w:start w:val="1"/>
+      <w:numFmt w:val="lowerLetter"/>
+      <w:lvlText w:val="%2."/>
+      <w:lvlJc w:val="left"/>
+      <w:pPr>
+        <w:ind w:left="1440" w:hanging="360"/>
+      </w:pPr>
+    </w:lvl>
+    <w:lvl w:ilvl="2" w:tplc="0419001B" w:tentative="1">
+      <w:start w:val="1"/>
+      <w:numFmt w:val="lowerRoman"/>
+      <w:lvlText w:val="%3."/>
+      <w:lvlJc w:val="right"/>
+      <w:pPr>
+        <w:ind w:left="2160" w:hanging="180"/>
+      </w:pPr>
+    </w:lvl>
+    <w:lvl w:ilvl="3" w:tplc="0419000F" w:tentative="1">
+      <w:start w:val="1"/>
+      <w:numFmt w:val="decimal"/>
+      <w:lvlText w:val="%4."/>
+      <w:lvlJc w:val="left"/>
+      <w:pPr>
+        <w:ind w:left="2880" w:hanging="360"/>
+      </w:pPr>
+    </w:lvl>
+    <w:lvl w:ilvl="4" w:tplc="04190019" w:tentative="1">
+      <w:start w:val="1"/>
+      <w:numFmt w:val="lowerLetter"/>
+      <w:lvlText w:val="%5."/>
+      <w:lvlJc w:val="left"/>
+      <w:pPr>
+        <w:ind w:left="3600" w:hanging="360"/>
+      </w:pPr>
+    </w:lvl>
+    <w:lvl w:ilvl="5" w:tplc="0419001B" w:tentative="1">
+      <w:start w:val="1"/>
+      <w:numFmt w:val="lowerRoman"/>
+      <w:lvlText w:val="%6."/>
+      <w:lvlJc w:val="right"/>
+      <w:pPr>
+        <w:ind w:left="4320" w:hanging="180"/>
+      </w:pPr>
+    </w:lvl>
+    <w:lvl w:ilvl="6" w:tplc="0419000F" w:tentative="1">
+      <w:start w:val="1"/>
+      <w:numFmt w:val="decimal"/>
+      <w:lvlText w:val="%7."/>
+      <w:lvlJc w:val="left"/>
+      <w:pPr>
+        <w:ind w:left="5040" w:hanging="360"/>
+      </w:pPr>
+    </w:lvl>
+    <w:lvl w:ilvl="7" w:tplc="04190019" w:tentative="1">
+      <w:start w:val="1"/>
+      <w:numFmt w:val="lowerLetter"/>
+      <w:lvlText w:val="%8."/>
+      <w:lvlJc w:val="left"/>
+      <w:pPr>
+        <w:ind w:left="5760" w:hanging="360"/>
+      </w:pPr>
+    </w:lvl>
+    <w:lvl w:ilvl="8" w:tplc="0419001B" w:tentative="1">
+      <w:start w:val="1"/>
+      <w:numFmt w:val="lowerRoman"/>
+      <w:lvlText w:val="%9."/>
+      <w:lvlJc w:val="right"/>
+      <w:pPr>
+        <w:ind w:left="6480" w:hanging="180"/>
+      </w:pPr>
+    </w:lvl>
+  </w:abstractNum>
+  <w:abstractNum w:abstractNumId="12" w15:restartNumberingAfterBreak="0">
     <w:nsid w:val="7A0D0586"/>
     <w:multiLevelType w:val="hybridMultilevel"/>
     <w:tmpl w:val="B972E9CE"/>
@@ -7380,7 +8594,7 @@
     </w:lvl>
   </w:abstractNum>
   <w:num w:numId="1">
-    <w:abstractNumId w:val="10"/>
+    <w:abstractNumId w:val="12"/>
   </w:num>
   <w:num w:numId="2">
     <w:abstractNumId w:val="2"/>
@@ -7389,19 +8603,19 @@
     <w:abstractNumId w:val="0"/>
   </w:num>
   <w:num w:numId="4">
-    <w:abstractNumId w:val="9"/>
+    <w:abstractNumId w:val="10"/>
   </w:num>
   <w:num w:numId="5">
-    <w:abstractNumId w:val="5"/>
+    <w:abstractNumId w:val="6"/>
   </w:num>
   <w:num w:numId="6">
-    <w:abstractNumId w:val="6"/>
+    <w:abstractNumId w:val="7"/>
   </w:num>
   <w:num w:numId="7">
     <w:abstractNumId w:val="4"/>
   </w:num>
   <w:num w:numId="8">
-    <w:abstractNumId w:val="7"/>
+    <w:abstractNumId w:val="8"/>
   </w:num>
   <w:num w:numId="9">
     <w:abstractNumId w:val="1"/>
@@ -7410,7 +8624,13 @@
     <w:abstractNumId w:val="3"/>
   </w:num>
   <w:num w:numId="11">
-    <w:abstractNumId w:val="8"/>
+    <w:abstractNumId w:val="9"/>
+  </w:num>
+  <w:num w:numId="12">
+    <w:abstractNumId w:val="5"/>
+  </w:num>
+  <w:num w:numId="13">
+    <w:abstractNumId w:val="11"/>
   </w:num>
 </w:numbering>
 </file>
@@ -7812,6 +9032,7 @@
   <w:style w:type="character" w:default="1" w:styleId="a0">
     <w:name w:val="Default Paragraph Font"/>
     <w:uiPriority w:val="1"/>
+    <w:semiHidden/>
     <w:unhideWhenUsed/>
   </w:style>
   <w:style w:type="table" w:default="1" w:styleId="a1">

</xml_diff>

<commit_message>
Add solution for "Spring Boot - Thymeleaf - Build HTML Tables"
- Update Course lecture
</commit_message>
<xml_diff>
--- a/Course lecture 4.docx
+++ b/Course lecture 4.docx
@@ -7325,6 +7325,225 @@
         </w:rPr>
         <w:t>/public</w:t>
       </w:r>
+    </w:p>
+    <w:p>
+      <w:pPr>
+        <w:ind w:left="360"/>
+        <w:rPr>
+          <w:b/>
+          <w:sz w:val="28"/>
+          <w:szCs w:val="28"/>
+          <w:lang w:val="en-US"/>
+        </w:rPr>
+      </w:pPr>
+      <w:r>
+        <w:rPr>
+          <w:b/>
+          <w:sz w:val="28"/>
+          <w:szCs w:val="28"/>
+          <w:lang w:val="en-US"/>
+        </w:rPr>
+        <w:lastRenderedPageBreak/>
+        <w:t xml:space="preserve">79. Spring Boot - </w:t>
+      </w:r>
+      <w:proofErr w:type="spellStart"/>
+      <w:r>
+        <w:rPr>
+          <w:b/>
+          <w:sz w:val="28"/>
+          <w:szCs w:val="28"/>
+          <w:lang w:val="en-US"/>
+        </w:rPr>
+        <w:t>Thymeleaf</w:t>
+      </w:r>
+      <w:proofErr w:type="spellEnd"/>
+      <w:r>
+        <w:rPr>
+          <w:b/>
+          <w:sz w:val="28"/>
+          <w:szCs w:val="28"/>
+          <w:lang w:val="en-US"/>
+        </w:rPr>
+        <w:t xml:space="preserve"> - Build HTML Tables</w:t>
+      </w:r>
+    </w:p>
+    <w:p>
+      <w:pPr>
+        <w:ind w:left="360"/>
+        <w:rPr>
+          <w:sz w:val="28"/>
+          <w:szCs w:val="28"/>
+          <w:lang w:val="en-US"/>
+        </w:rPr>
+      </w:pPr>
+      <w:r>
+        <w:rPr>
+          <w:sz w:val="28"/>
+          <w:szCs w:val="28"/>
+          <w:lang w:val="en-US"/>
+        </w:rPr>
+        <w:t>Development process:</w:t>
+      </w:r>
+    </w:p>
+    <w:p>
+      <w:pPr>
+        <w:pStyle w:val="a3"/>
+        <w:numPr>
+          <w:ilvl w:val="0"/>
+          <w:numId w:val="14"/>
+        </w:numPr>
+        <w:rPr>
+          <w:sz w:val="28"/>
+          <w:szCs w:val="28"/>
+          <w:lang w:val="en-US"/>
+        </w:rPr>
+      </w:pPr>
+      <w:r>
+        <w:rPr>
+          <w:sz w:val="28"/>
+          <w:szCs w:val="28"/>
+          <w:lang w:val="en-US"/>
+        </w:rPr>
+        <w:t>Create Employee class</w:t>
+      </w:r>
+    </w:p>
+    <w:p>
+      <w:pPr>
+        <w:pStyle w:val="a3"/>
+        <w:numPr>
+          <w:ilvl w:val="0"/>
+          <w:numId w:val="14"/>
+        </w:numPr>
+        <w:rPr>
+          <w:sz w:val="28"/>
+          <w:szCs w:val="28"/>
+          <w:lang w:val="en-US"/>
+        </w:rPr>
+      </w:pPr>
+      <w:r>
+        <w:rPr>
+          <w:sz w:val="28"/>
+          <w:szCs w:val="28"/>
+          <w:lang w:val="en-US"/>
+        </w:rPr>
+        <w:t>Create Employee controller</w:t>
+      </w:r>
+    </w:p>
+    <w:p>
+      <w:pPr>
+        <w:pStyle w:val="a3"/>
+        <w:numPr>
+          <w:ilvl w:val="0"/>
+          <w:numId w:val="14"/>
+        </w:numPr>
+        <w:rPr>
+          <w:sz w:val="28"/>
+          <w:szCs w:val="28"/>
+          <w:lang w:val="en-US"/>
+        </w:rPr>
+      </w:pPr>
+      <w:r>
+        <w:rPr>
+          <w:sz w:val="28"/>
+          <w:szCs w:val="28"/>
+          <w:lang w:val="en-US"/>
+        </w:rPr>
+        <w:t xml:space="preserve">Create </w:t>
+      </w:r>
+      <w:proofErr w:type="spellStart"/>
+      <w:r>
+        <w:rPr>
+          <w:sz w:val="28"/>
+          <w:szCs w:val="28"/>
+          <w:lang w:val="en-US"/>
+        </w:rPr>
+        <w:t>Thymeleaf</w:t>
+      </w:r>
+      <w:proofErr w:type="spellEnd"/>
+      <w:r>
+        <w:rPr>
+          <w:sz w:val="28"/>
+          <w:szCs w:val="28"/>
+          <w:lang w:val="en-US"/>
+        </w:rPr>
+        <w:t xml:space="preserve"> template</w:t>
+      </w:r>
+    </w:p>
+    <w:p>
+      <w:pPr>
+        <w:pStyle w:val="a3"/>
+        <w:numPr>
+          <w:ilvl w:val="1"/>
+          <w:numId w:val="14"/>
+        </w:numPr>
+        <w:rPr>
+          <w:sz w:val="28"/>
+          <w:szCs w:val="28"/>
+          <w:lang w:val="en-US"/>
+        </w:rPr>
+      </w:pPr>
+      <w:r>
+        <w:rPr>
+          <w:sz w:val="28"/>
+          <w:szCs w:val="28"/>
+          <w:lang w:val="en-US"/>
+        </w:rPr>
+        <w:t>Looping &lt;</w:t>
+      </w:r>
+      <w:proofErr w:type="spellStart"/>
+      <w:r>
+        <w:rPr>
+          <w:sz w:val="28"/>
+          <w:szCs w:val="28"/>
+          <w:lang w:val="en-US"/>
+        </w:rPr>
+        <w:t>tr</w:t>
+      </w:r>
+      <w:proofErr w:type="spellEnd"/>
+      <w:r>
+        <w:rPr>
+          <w:sz w:val="28"/>
+          <w:szCs w:val="28"/>
+          <w:lang w:val="en-US"/>
+        </w:rPr>
+        <w:t xml:space="preserve"> </w:t>
+      </w:r>
+      <w:proofErr w:type="spellStart"/>
+      <w:r>
+        <w:rPr>
+          <w:sz w:val="28"/>
+          <w:szCs w:val="28"/>
+          <w:lang w:val="en-US"/>
+        </w:rPr>
+        <w:t>th:each</w:t>
+      </w:r>
+      <w:proofErr w:type="spellEnd"/>
+      <w:r>
+        <w:rPr>
+          <w:sz w:val="28"/>
+          <w:szCs w:val="28"/>
+          <w:lang w:val="en-US"/>
+        </w:rPr>
+        <w:t>=”</w:t>
+      </w:r>
+      <w:proofErr w:type="spellStart"/>
+      <w:r>
+        <w:rPr>
+          <w:sz w:val="28"/>
+          <w:szCs w:val="28"/>
+          <w:lang w:val="en-US"/>
+        </w:rPr>
+        <w:t>tempEmployee</w:t>
+      </w:r>
+      <w:proofErr w:type="spellEnd"/>
+      <w:r>
+        <w:rPr>
+          <w:sz w:val="28"/>
+          <w:szCs w:val="28"/>
+          <w:lang w:val="en-US"/>
+        </w:rPr>
+        <w:t xml:space="preserve"> : ${employees}”&gt;</w:t>
+      </w:r>
       <w:bookmarkStart w:id="0" w:name="_GoBack"/>
       <w:bookmarkEnd w:id="0"/>
     </w:p>
@@ -7721,6 +7940,95 @@
     </w:lvl>
   </w:abstractNum>
   <w:abstractNum w:abstractNumId="4" w15:restartNumberingAfterBreak="0">
+    <w:nsid w:val="111333F9"/>
+    <w:multiLevelType w:val="hybridMultilevel"/>
+    <w:tmpl w:val="943EB2D4"/>
+    <w:lvl w:ilvl="0" w:tplc="0419000F">
+      <w:start w:val="1"/>
+      <w:numFmt w:val="decimal"/>
+      <w:lvlText w:val="%1."/>
+      <w:lvlJc w:val="left"/>
+      <w:pPr>
+        <w:ind w:left="720" w:hanging="360"/>
+      </w:pPr>
+      <w:rPr>
+        <w:rFonts w:hint="default"/>
+      </w:rPr>
+    </w:lvl>
+    <w:lvl w:ilvl="1" w:tplc="04190019">
+      <w:start w:val="1"/>
+      <w:numFmt w:val="lowerLetter"/>
+      <w:lvlText w:val="%2."/>
+      <w:lvlJc w:val="left"/>
+      <w:pPr>
+        <w:ind w:left="1440" w:hanging="360"/>
+      </w:pPr>
+    </w:lvl>
+    <w:lvl w:ilvl="2" w:tplc="0419001B" w:tentative="1">
+      <w:start w:val="1"/>
+      <w:numFmt w:val="lowerRoman"/>
+      <w:lvlText w:val="%3."/>
+      <w:lvlJc w:val="right"/>
+      <w:pPr>
+        <w:ind w:left="2160" w:hanging="180"/>
+      </w:pPr>
+    </w:lvl>
+    <w:lvl w:ilvl="3" w:tplc="0419000F" w:tentative="1">
+      <w:start w:val="1"/>
+      <w:numFmt w:val="decimal"/>
+      <w:lvlText w:val="%4."/>
+      <w:lvlJc w:val="left"/>
+      <w:pPr>
+        <w:ind w:left="2880" w:hanging="360"/>
+      </w:pPr>
+    </w:lvl>
+    <w:lvl w:ilvl="4" w:tplc="04190019" w:tentative="1">
+      <w:start w:val="1"/>
+      <w:numFmt w:val="lowerLetter"/>
+      <w:lvlText w:val="%5."/>
+      <w:lvlJc w:val="left"/>
+      <w:pPr>
+        <w:ind w:left="3600" w:hanging="360"/>
+      </w:pPr>
+    </w:lvl>
+    <w:lvl w:ilvl="5" w:tplc="0419001B" w:tentative="1">
+      <w:start w:val="1"/>
+      <w:numFmt w:val="lowerRoman"/>
+      <w:lvlText w:val="%6."/>
+      <w:lvlJc w:val="right"/>
+      <w:pPr>
+        <w:ind w:left="4320" w:hanging="180"/>
+      </w:pPr>
+    </w:lvl>
+    <w:lvl w:ilvl="6" w:tplc="0419000F" w:tentative="1">
+      <w:start w:val="1"/>
+      <w:numFmt w:val="decimal"/>
+      <w:lvlText w:val="%7."/>
+      <w:lvlJc w:val="left"/>
+      <w:pPr>
+        <w:ind w:left="5040" w:hanging="360"/>
+      </w:pPr>
+    </w:lvl>
+    <w:lvl w:ilvl="7" w:tplc="04190019" w:tentative="1">
+      <w:start w:val="1"/>
+      <w:numFmt w:val="lowerLetter"/>
+      <w:lvlText w:val="%8."/>
+      <w:lvlJc w:val="left"/>
+      <w:pPr>
+        <w:ind w:left="5760" w:hanging="360"/>
+      </w:pPr>
+    </w:lvl>
+    <w:lvl w:ilvl="8" w:tplc="0419001B" w:tentative="1">
+      <w:start w:val="1"/>
+      <w:numFmt w:val="lowerRoman"/>
+      <w:lvlText w:val="%9."/>
+      <w:lvlJc w:val="right"/>
+      <w:pPr>
+        <w:ind w:left="6480" w:hanging="180"/>
+      </w:pPr>
+    </w:lvl>
+  </w:abstractNum>
+  <w:abstractNum w:abstractNumId="5" w15:restartNumberingAfterBreak="0">
     <w:nsid w:val="39D85541"/>
     <w:multiLevelType w:val="hybridMultilevel"/>
     <w:tmpl w:val="BEA2CBC4"/>
@@ -7833,7 +8141,7 @@
       </w:rPr>
     </w:lvl>
   </w:abstractNum>
-  <w:abstractNum w:abstractNumId="5" w15:restartNumberingAfterBreak="0">
+  <w:abstractNum w:abstractNumId="6" w15:restartNumberingAfterBreak="0">
     <w:nsid w:val="4063481D"/>
     <w:multiLevelType w:val="hybridMultilevel"/>
     <w:tmpl w:val="D1DC760A"/>
@@ -7922,7 +8230,7 @@
       </w:pPr>
     </w:lvl>
   </w:abstractNum>
-  <w:abstractNum w:abstractNumId="6" w15:restartNumberingAfterBreak="0">
+  <w:abstractNum w:abstractNumId="7" w15:restartNumberingAfterBreak="0">
     <w:nsid w:val="507E3837"/>
     <w:multiLevelType w:val="hybridMultilevel"/>
     <w:tmpl w:val="5A585322"/>
@@ -8011,7 +8319,7 @@
       </w:pPr>
     </w:lvl>
   </w:abstractNum>
-  <w:abstractNum w:abstractNumId="7" w15:restartNumberingAfterBreak="0">
+  <w:abstractNum w:abstractNumId="8" w15:restartNumberingAfterBreak="0">
     <w:nsid w:val="55A306AA"/>
     <w:multiLevelType w:val="hybridMultilevel"/>
     <w:tmpl w:val="81C6F450"/>
@@ -8100,7 +8408,7 @@
       </w:pPr>
     </w:lvl>
   </w:abstractNum>
-  <w:abstractNum w:abstractNumId="8" w15:restartNumberingAfterBreak="0">
+  <w:abstractNum w:abstractNumId="9" w15:restartNumberingAfterBreak="0">
     <w:nsid w:val="55D21386"/>
     <w:multiLevelType w:val="hybridMultilevel"/>
     <w:tmpl w:val="DA6054EA"/>
@@ -8189,7 +8497,7 @@
       </w:pPr>
     </w:lvl>
   </w:abstractNum>
-  <w:abstractNum w:abstractNumId="9" w15:restartNumberingAfterBreak="0">
+  <w:abstractNum w:abstractNumId="10" w15:restartNumberingAfterBreak="0">
     <w:nsid w:val="69B51490"/>
     <w:multiLevelType w:val="hybridMultilevel"/>
     <w:tmpl w:val="201C2748"/>
@@ -8302,7 +8610,7 @@
       </w:rPr>
     </w:lvl>
   </w:abstractNum>
-  <w:abstractNum w:abstractNumId="10" w15:restartNumberingAfterBreak="0">
+  <w:abstractNum w:abstractNumId="11" w15:restartNumberingAfterBreak="0">
     <w:nsid w:val="6CAD7134"/>
     <w:multiLevelType w:val="hybridMultilevel"/>
     <w:tmpl w:val="F8D24F76"/>
@@ -8391,7 +8699,7 @@
       </w:pPr>
     </w:lvl>
   </w:abstractNum>
-  <w:abstractNum w:abstractNumId="11" w15:restartNumberingAfterBreak="0">
+  <w:abstractNum w:abstractNumId="12" w15:restartNumberingAfterBreak="0">
     <w:nsid w:val="79201506"/>
     <w:multiLevelType w:val="hybridMultilevel"/>
     <w:tmpl w:val="25B4EE00"/>
@@ -8480,7 +8788,7 @@
       </w:pPr>
     </w:lvl>
   </w:abstractNum>
-  <w:abstractNum w:abstractNumId="12" w15:restartNumberingAfterBreak="0">
+  <w:abstractNum w:abstractNumId="13" w15:restartNumberingAfterBreak="0">
     <w:nsid w:val="7A0D0586"/>
     <w:multiLevelType w:val="hybridMultilevel"/>
     <w:tmpl w:val="B972E9CE"/>
@@ -8594,7 +8902,7 @@
     </w:lvl>
   </w:abstractNum>
   <w:num w:numId="1">
-    <w:abstractNumId w:val="12"/>
+    <w:abstractNumId w:val="13"/>
   </w:num>
   <w:num w:numId="2">
     <w:abstractNumId w:val="2"/>
@@ -8603,19 +8911,19 @@
     <w:abstractNumId w:val="0"/>
   </w:num>
   <w:num w:numId="4">
-    <w:abstractNumId w:val="10"/>
+    <w:abstractNumId w:val="11"/>
   </w:num>
   <w:num w:numId="5">
-    <w:abstractNumId w:val="6"/>
+    <w:abstractNumId w:val="7"/>
   </w:num>
   <w:num w:numId="6">
-    <w:abstractNumId w:val="7"/>
+    <w:abstractNumId w:val="8"/>
   </w:num>
   <w:num w:numId="7">
-    <w:abstractNumId w:val="4"/>
+    <w:abstractNumId w:val="5"/>
   </w:num>
   <w:num w:numId="8">
-    <w:abstractNumId w:val="8"/>
+    <w:abstractNumId w:val="9"/>
   </w:num>
   <w:num w:numId="9">
     <w:abstractNumId w:val="1"/>
@@ -8624,13 +8932,16 @@
     <w:abstractNumId w:val="3"/>
   </w:num>
   <w:num w:numId="11">
-    <w:abstractNumId w:val="9"/>
+    <w:abstractNumId w:val="10"/>
   </w:num>
   <w:num w:numId="12">
-    <w:abstractNumId w:val="5"/>
+    <w:abstractNumId w:val="6"/>
   </w:num>
   <w:num w:numId="13">
-    <w:abstractNumId w:val="11"/>
+    <w:abstractNumId w:val="12"/>
+  </w:num>
+  <w:num w:numId="14">
+    <w:abstractNumId w:val="4"/>
   </w:num>
 </w:numbering>
 </file>

</xml_diff>

<commit_message>
Add solution "Spring Boot - Thymeleaf - CRUD Database Real-Time Project"
- Update Course lecture
</commit_message>
<xml_diff>
--- a/Course lecture 4.docx
+++ b/Course lecture 4.docx
@@ -7328,7 +7328,6 @@
     </w:p>
     <w:p>
       <w:pPr>
-        <w:ind w:left="360"/>
         <w:rPr>
           <w:b/>
           <w:sz w:val="28"/>
@@ -7544,8 +7543,383 @@
         </w:rPr>
         <w:t xml:space="preserve"> : ${employees}”&gt;</w:t>
       </w:r>
+    </w:p>
+    <w:p>
+      <w:pPr>
+        <w:rPr>
+          <w:sz w:val="28"/>
+          <w:szCs w:val="28"/>
+          <w:lang w:val="en-US"/>
+        </w:rPr>
+      </w:pPr>
+    </w:p>
+    <w:p>
+      <w:pPr>
+        <w:rPr>
+          <w:b/>
+          <w:sz w:val="28"/>
+          <w:szCs w:val="28"/>
+          <w:lang w:val="en-US"/>
+        </w:rPr>
+      </w:pPr>
+      <w:r>
+        <w:rPr>
+          <w:b/>
+          <w:sz w:val="28"/>
+          <w:szCs w:val="28"/>
+          <w:lang w:val="en-US"/>
+        </w:rPr>
+        <w:t xml:space="preserve">80. Spring Boot - </w:t>
+      </w:r>
+      <w:proofErr w:type="spellStart"/>
+      <w:r>
+        <w:rPr>
+          <w:b/>
+          <w:sz w:val="28"/>
+          <w:szCs w:val="28"/>
+          <w:lang w:val="en-US"/>
+        </w:rPr>
+        <w:t>Thymeleaf</w:t>
+      </w:r>
+      <w:proofErr w:type="spellEnd"/>
+      <w:r>
+        <w:rPr>
+          <w:b/>
+          <w:sz w:val="28"/>
+          <w:szCs w:val="28"/>
+          <w:lang w:val="en-US"/>
+        </w:rPr>
+        <w:t xml:space="preserve"> - CRUD Database Real-Time Project</w:t>
+      </w:r>
+    </w:p>
+    <w:p>
+      <w:pPr>
+        <w:rPr>
+          <w:sz w:val="28"/>
+          <w:szCs w:val="28"/>
+          <w:lang w:val="en-US"/>
+        </w:rPr>
+      </w:pPr>
+      <w:proofErr w:type="spellStart"/>
+      <w:r>
+        <w:rPr>
+          <w:sz w:val="28"/>
+          <w:szCs w:val="28"/>
+          <w:lang w:val="en-US"/>
+        </w:rPr>
+        <w:t>Thymeleaf</w:t>
+      </w:r>
+      <w:proofErr w:type="spellEnd"/>
+      <w:r>
+        <w:rPr>
+          <w:sz w:val="28"/>
+          <w:szCs w:val="28"/>
+          <w:lang w:val="en-US"/>
+        </w:rPr>
+        <w:t xml:space="preserve"> has special expressions for binding Spring MVC form data. Automatically setting/retrieving data from Java object:</w:t>
+      </w:r>
+    </w:p>
+    <w:p>
+      <w:pPr>
+        <w:rPr>
+          <w:sz w:val="28"/>
+          <w:szCs w:val="28"/>
+          <w:lang w:val="en-US"/>
+        </w:rPr>
+      </w:pPr>
+      <w:proofErr w:type="spellStart"/>
+      <w:proofErr w:type="gramStart"/>
+      <w:r>
+        <w:rPr>
+          <w:sz w:val="28"/>
+          <w:szCs w:val="28"/>
+          <w:lang w:val="en-US"/>
+        </w:rPr>
+        <w:t>th:</w:t>
+      </w:r>
+      <w:proofErr w:type="gramEnd"/>
+      <w:r>
+        <w:rPr>
+          <w:sz w:val="28"/>
+          <w:szCs w:val="28"/>
+          <w:lang w:val="en-US"/>
+        </w:rPr>
+        <w:t>action</w:t>
+      </w:r>
+      <w:proofErr w:type="spellEnd"/>
+      <w:r>
+        <w:rPr>
+          <w:sz w:val="28"/>
+          <w:szCs w:val="28"/>
+          <w:lang w:val="en-US"/>
+        </w:rPr>
+        <w:t xml:space="preserve"> – Location to send form data</w:t>
+      </w:r>
+    </w:p>
+    <w:p>
+      <w:pPr>
+        <w:rPr>
+          <w:sz w:val="28"/>
+          <w:szCs w:val="28"/>
+          <w:lang w:val="en-US"/>
+        </w:rPr>
+      </w:pPr>
+      <w:proofErr w:type="spellStart"/>
+      <w:proofErr w:type="gramStart"/>
+      <w:r>
+        <w:rPr>
+          <w:sz w:val="28"/>
+          <w:szCs w:val="28"/>
+          <w:lang w:val="en-US"/>
+        </w:rPr>
+        <w:t>th:</w:t>
+      </w:r>
+      <w:proofErr w:type="gramEnd"/>
+      <w:r>
+        <w:rPr>
+          <w:sz w:val="28"/>
+          <w:szCs w:val="28"/>
+          <w:lang w:val="en-US"/>
+        </w:rPr>
+        <w:t>object</w:t>
+      </w:r>
+      <w:proofErr w:type="spellEnd"/>
+      <w:r>
+        <w:rPr>
+          <w:sz w:val="28"/>
+          <w:szCs w:val="28"/>
+          <w:lang w:val="en-US"/>
+        </w:rPr>
+        <w:t xml:space="preserve"> – Reference to model attribute</w:t>
+      </w:r>
+    </w:p>
+    <w:p>
+      <w:pPr>
+        <w:rPr>
+          <w:sz w:val="28"/>
+          <w:szCs w:val="28"/>
+          <w:lang w:val="en-US"/>
+        </w:rPr>
+      </w:pPr>
+      <w:proofErr w:type="spellStart"/>
+      <w:proofErr w:type="gramStart"/>
+      <w:r>
+        <w:rPr>
+          <w:sz w:val="28"/>
+          <w:szCs w:val="28"/>
+          <w:lang w:val="en-US"/>
+        </w:rPr>
+        <w:t>th:</w:t>
+      </w:r>
+      <w:proofErr w:type="gramEnd"/>
+      <w:r>
+        <w:rPr>
+          <w:sz w:val="28"/>
+          <w:szCs w:val="28"/>
+          <w:lang w:val="en-US"/>
+        </w:rPr>
+        <w:t>field</w:t>
+      </w:r>
+      <w:proofErr w:type="spellEnd"/>
+      <w:r>
+        <w:rPr>
+          <w:sz w:val="28"/>
+          <w:szCs w:val="28"/>
+          <w:lang w:val="en-US"/>
+        </w:rPr>
+        <w:t xml:space="preserve"> – Bind input field to a property on model attribute</w:t>
+      </w:r>
+    </w:p>
+    <w:p>
+      <w:pPr>
+        <w:rPr>
+          <w:sz w:val="28"/>
+          <w:szCs w:val="28"/>
+          <w:lang w:val="en-US"/>
+        </w:rPr>
+      </w:pPr>
+      <w:r>
+        <w:rPr>
+          <w:sz w:val="28"/>
+          <w:szCs w:val="28"/>
+          <w:lang w:val="en-US"/>
+        </w:rPr>
+        <w:t xml:space="preserve">&lt;form action=”#” </w:t>
+      </w:r>
+      <w:proofErr w:type="spellStart"/>
+      <w:r>
+        <w:rPr>
+          <w:sz w:val="28"/>
+          <w:szCs w:val="28"/>
+          <w:lang w:val="en-US"/>
+        </w:rPr>
+        <w:t>th</w:t>
+      </w:r>
+      <w:proofErr w:type="gramStart"/>
+      <w:r>
+        <w:rPr>
+          <w:sz w:val="28"/>
+          <w:szCs w:val="28"/>
+          <w:lang w:val="en-US"/>
+        </w:rPr>
+        <w:t>:action</w:t>
+      </w:r>
+      <w:proofErr w:type="spellEnd"/>
+      <w:proofErr w:type="gramEnd"/>
+      <w:r>
+        <w:rPr>
+          <w:sz w:val="28"/>
+          <w:szCs w:val="28"/>
+          <w:lang w:val="en-US"/>
+        </w:rPr>
+        <w:t>=”@{/employees/save}”</w:t>
+      </w:r>
+    </w:p>
+    <w:p>
+      <w:pPr>
+        <w:rPr>
+          <w:sz w:val="28"/>
+          <w:szCs w:val="28"/>
+          <w:lang w:val="en-US"/>
+        </w:rPr>
+      </w:pPr>
+      <w:r>
+        <w:rPr>
+          <w:sz w:val="28"/>
+          <w:szCs w:val="28"/>
+          <w:lang w:val="en-US"/>
+        </w:rPr>
+        <w:tab/>
+      </w:r>
+      <w:proofErr w:type="spellStart"/>
+      <w:r>
+        <w:rPr>
+          <w:sz w:val="28"/>
+          <w:szCs w:val="28"/>
+          <w:lang w:val="en-US"/>
+        </w:rPr>
+        <w:t>th</w:t>
+      </w:r>
+      <w:proofErr w:type="gramStart"/>
+      <w:r>
+        <w:rPr>
+          <w:sz w:val="28"/>
+          <w:szCs w:val="28"/>
+          <w:lang w:val="en-US"/>
+        </w:rPr>
+        <w:t>:object</w:t>
+      </w:r>
+      <w:proofErr w:type="spellEnd"/>
+      <w:proofErr w:type="gramEnd"/>
+      <w:r>
+        <w:rPr>
+          <w:sz w:val="28"/>
+          <w:szCs w:val="28"/>
+          <w:lang w:val="en-US"/>
+        </w:rPr>
+        <w:t>=”${employee}” method=”POST”&gt;</w:t>
+      </w:r>
       <w:bookmarkStart w:id="0" w:name="_GoBack"/>
       <w:bookmarkEnd w:id="0"/>
+    </w:p>
+    <w:p>
+      <w:pPr>
+        <w:rPr>
+          <w:sz w:val="28"/>
+          <w:szCs w:val="28"/>
+          <w:lang w:val="en-US"/>
+        </w:rPr>
+      </w:pPr>
+      <w:r>
+        <w:rPr>
+          <w:sz w:val="28"/>
+          <w:szCs w:val="28"/>
+          <w:lang w:val="en-US"/>
+        </w:rPr>
+        <w:t xml:space="preserve">&lt;input type=”text” </w:t>
+      </w:r>
+      <w:proofErr w:type="spellStart"/>
+      <w:r>
+        <w:rPr>
+          <w:sz w:val="28"/>
+          <w:szCs w:val="28"/>
+          <w:lang w:val="en-US"/>
+        </w:rPr>
+        <w:t>th</w:t>
+      </w:r>
+      <w:proofErr w:type="gramStart"/>
+      <w:r>
+        <w:rPr>
+          <w:sz w:val="28"/>
+          <w:szCs w:val="28"/>
+          <w:lang w:val="en-US"/>
+        </w:rPr>
+        <w:t>:field</w:t>
+      </w:r>
+      <w:proofErr w:type="spellEnd"/>
+      <w:proofErr w:type="gramEnd"/>
+      <w:r>
+        <w:rPr>
+          <w:sz w:val="28"/>
+          <w:szCs w:val="28"/>
+          <w:lang w:val="en-US"/>
+        </w:rPr>
+        <w:t>=”*{</w:t>
+      </w:r>
+      <w:proofErr w:type="spellStart"/>
+      <w:r>
+        <w:rPr>
+          <w:sz w:val="28"/>
+          <w:szCs w:val="28"/>
+          <w:lang w:val="en-US"/>
+        </w:rPr>
+        <w:t>firstName</w:t>
+      </w:r>
+      <w:proofErr w:type="spellEnd"/>
+      <w:r>
+        <w:rPr>
+          <w:sz w:val="28"/>
+          <w:szCs w:val="28"/>
+          <w:lang w:val="en-US"/>
+        </w:rPr>
+        <w:t>} “ placeholder=”Last name”&gt;</w:t>
+      </w:r>
+    </w:p>
+    <w:p>
+      <w:pPr>
+        <w:rPr>
+          <w:sz w:val="28"/>
+          <w:szCs w:val="28"/>
+          <w:lang w:val="en-US"/>
+        </w:rPr>
+      </w:pPr>
+    </w:p>
+    <w:p>
+      <w:pPr>
+        <w:rPr>
+          <w:sz w:val="28"/>
+          <w:szCs w:val="28"/>
+          <w:lang w:val="en-US"/>
+        </w:rPr>
+      </w:pPr>
+      <w:proofErr w:type="gramStart"/>
+      <w:r>
+        <w:rPr>
+          <w:sz w:val="28"/>
+          <w:szCs w:val="28"/>
+          <w:lang w:val="en-US"/>
+        </w:rPr>
+        <w:t>luv2code.com/query-methods</w:t>
+      </w:r>
+      <w:proofErr w:type="gramEnd"/>
+      <w:r>
+        <w:rPr>
+          <w:sz w:val="28"/>
+          <w:szCs w:val="28"/>
+          <w:lang w:val="en-US"/>
+        </w:rPr>
+        <w:t xml:space="preserve"> – repository query </w:t>
+      </w:r>
     </w:p>
     <w:sectPr>
       <w:pgSz w:w="11906" w:h="16838"/>

</xml_diff>